<commit_message>
John comments on PRIM
</commit_message>
<xml_diff>
--- a/PRIM/Patient Master Identity Management - PMIM.docx
+++ b/PRIM/Patient Master Identity Management - PMIM.docx
@@ -1157,7 +1157,6 @@
           <w:docPartUnique/>
         </w:docPartObj>
       </w:sdtPr>
-      <w:sdtEndPr/>
       <w:sdtContent>
         <w:p>
           <w:pPr>
@@ -8150,10 +8149,21 @@
       <w:bookmarkStart w:id="14" w:name="17dp8vu" w:colFirst="0" w:colLast="0"/>
       <w:bookmarkEnd w:id="13"/>
       <w:bookmarkEnd w:id="14"/>
+      <w:commentRangeStart w:id="15"/>
       <w:r>
         <w:t>– Actor Summary Definitions</w:t>
       </w:r>
       <w:bookmarkEnd w:id="12"/>
+      <w:commentRangeEnd w:id="15"/>
+      <w:r>
+        <w:rPr>
+          <w:rStyle w:val="CommentReference"/>
+          <w:rFonts w:ascii="Times New Roman" w:eastAsia="Times New Roman" w:hAnsi="Times New Roman" w:cs="Times New Roman"/>
+          <w:b w:val="0"/>
+          <w:color w:val="auto"/>
+        </w:rPr>
+        <w:commentReference w:id="15"/>
+      </w:r>
     </w:p>
     <w:p>
       <w:pPr>
@@ -8489,18 +8499,18 @@
           <w:color w:val="000000"/>
         </w:rPr>
       </w:pPr>
-      <w:bookmarkStart w:id="15" w:name="_35nkun2" w:colFirst="0" w:colLast="0"/>
-      <w:bookmarkEnd w:id="15"/>
+      <w:bookmarkStart w:id="16" w:name="_35nkun2" w:colFirst="0" w:colLast="0"/>
+      <w:bookmarkEnd w:id="16"/>
     </w:p>
     <w:p>
       <w:pPr>
         <w:pStyle w:val="Heading1"/>
       </w:pPr>
-      <w:bookmarkStart w:id="16" w:name="_Toc7702370"/>
+      <w:bookmarkStart w:id="17" w:name="_Toc7702370"/>
       <w:r>
         <w:t>Appendix B – Transaction Summary Definitions</w:t>
       </w:r>
-      <w:bookmarkEnd w:id="16"/>
+      <w:bookmarkEnd w:id="17"/>
     </w:p>
     <w:p>
       <w:pPr>
@@ -8840,19 +8850,19 @@
           <w:color w:val="000000"/>
         </w:rPr>
       </w:pPr>
-      <w:bookmarkStart w:id="17" w:name="_44sinio" w:colFirst="0" w:colLast="0"/>
-      <w:bookmarkEnd w:id="17"/>
+      <w:bookmarkStart w:id="18" w:name="_44sinio" w:colFirst="0" w:colLast="0"/>
+      <w:bookmarkEnd w:id="18"/>
     </w:p>
     <w:p>
       <w:pPr>
         <w:pStyle w:val="Heading1"/>
       </w:pPr>
-      <w:bookmarkStart w:id="18" w:name="_Toc7702371"/>
+      <w:bookmarkStart w:id="19" w:name="_Toc7702371"/>
       <w:r>
         <w:lastRenderedPageBreak/>
         <w:t>Appendix D – Glossary</w:t>
       </w:r>
-      <w:bookmarkEnd w:id="18"/>
+      <w:bookmarkEnd w:id="19"/>
     </w:p>
     <w:p>
       <w:pPr>
@@ -9087,6 +9097,69 @@
               </w:rPr>
               <w:t xml:space="preserve"> Identity is harmonized using business rules appropriate to the setting.</w:t>
             </w:r>
+            <w:ins w:id="20" w:author="John Moehrke" w:date="2019-11-12T20:57:00Z">
+              <w:r>
+                <w:rPr>
+                  <w:sz w:val="18"/>
+                  <w:szCs w:val="18"/>
+                </w:rPr>
+                <w:t xml:space="preserve"> (a</w:t>
+              </w:r>
+            </w:ins>
+            <w:ins w:id="21" w:author="John Moehrke" w:date="2019-11-12T20:58:00Z">
+              <w:r>
+                <w:rPr>
+                  <w:sz w:val="18"/>
+                  <w:szCs w:val="18"/>
+                </w:rPr>
+                <w:t>.</w:t>
+              </w:r>
+            </w:ins>
+            <w:ins w:id="22" w:author="John Moehrke" w:date="2019-11-12T20:57:00Z">
+              <w:r>
+                <w:rPr>
+                  <w:sz w:val="18"/>
+                  <w:szCs w:val="18"/>
+                </w:rPr>
+                <w:t>k</w:t>
+              </w:r>
+            </w:ins>
+            <w:ins w:id="23" w:author="John Moehrke" w:date="2019-11-12T20:58:00Z">
+              <w:r>
+                <w:rPr>
+                  <w:sz w:val="18"/>
+                  <w:szCs w:val="18"/>
+                </w:rPr>
+                <w:t>.</w:t>
+              </w:r>
+            </w:ins>
+            <w:ins w:id="24" w:author="John Moehrke" w:date="2019-11-12T20:57:00Z">
+              <w:r>
+                <w:rPr>
+                  <w:sz w:val="18"/>
+                  <w:szCs w:val="18"/>
+                </w:rPr>
+                <w:t>a</w:t>
+              </w:r>
+            </w:ins>
+            <w:ins w:id="25" w:author="John Moehrke" w:date="2019-11-12T20:58:00Z">
+              <w:r>
+                <w:rPr>
+                  <w:sz w:val="18"/>
+                  <w:szCs w:val="18"/>
+                </w:rPr>
+                <w:t>.</w:t>
+              </w:r>
+            </w:ins>
+            <w:ins w:id="26" w:author="John Moehrke" w:date="2019-11-12T20:57:00Z">
+              <w:r>
+                <w:rPr>
+                  <w:sz w:val="18"/>
+                  <w:szCs w:val="18"/>
+                </w:rPr>
+                <w:t>, Golden Patient)</w:t>
+              </w:r>
+            </w:ins>
           </w:p>
         </w:tc>
       </w:tr>
@@ -9119,8 +9192,8 @@
           <w:color w:val="000000"/>
         </w:rPr>
       </w:pPr>
-      <w:bookmarkStart w:id="19" w:name="_1y810tw" w:colFirst="0" w:colLast="0"/>
-      <w:bookmarkEnd w:id="19"/>
+      <w:bookmarkStart w:id="27" w:name="_1y810tw" w:colFirst="0" w:colLast="0"/>
+      <w:bookmarkEnd w:id="27"/>
     </w:p>
     <w:p>
       <w:pPr>
@@ -9142,8 +9215,8 @@
           <w:szCs w:val="44"/>
         </w:rPr>
       </w:pPr>
-      <w:bookmarkStart w:id="20" w:name="_4i7ojhp" w:colFirst="0" w:colLast="0"/>
-      <w:bookmarkEnd w:id="20"/>
+      <w:bookmarkStart w:id="28" w:name="_4i7ojhp" w:colFirst="0" w:colLast="0"/>
+      <w:bookmarkEnd w:id="28"/>
       <w:r>
         <w:br w:type="page"/>
       </w:r>
@@ -9173,8 +9246,8 @@
           <w:color w:val="000000"/>
         </w:rPr>
       </w:pPr>
-      <w:bookmarkStart w:id="21" w:name="_3as4poj" w:colFirst="0" w:colLast="0"/>
-      <w:bookmarkEnd w:id="21"/>
+      <w:bookmarkStart w:id="29" w:name="_3as4poj" w:colFirst="0" w:colLast="0"/>
+      <w:bookmarkEnd w:id="29"/>
     </w:p>
     <w:p>
       <w:pPr>
@@ -9241,7 +9314,7 @@
       <w:pPr>
         <w:pStyle w:val="Heading1"/>
       </w:pPr>
-      <w:bookmarkStart w:id="22" w:name="_Toc7702372"/>
+      <w:bookmarkStart w:id="30" w:name="_Toc7702372"/>
       <w:r>
         <w:t>49</w:t>
       </w:r>
@@ -9278,7 +9351,7 @@
       <w:r>
         <w:t xml:space="preserve"> Profile</w:t>
       </w:r>
-      <w:bookmarkEnd w:id="22"/>
+      <w:bookmarkEnd w:id="30"/>
     </w:p>
     <w:p>
       <w:pPr>
@@ -9320,6 +9393,11 @@
       <w:r>
         <w:t xml:space="preserve"> </w:t>
       </w:r>
+      <w:ins w:id="31" w:author="John Moehrke" w:date="2019-11-12T20:58:00Z">
+        <w:r>
+          <w:t xml:space="preserve">patient </w:t>
+        </w:r>
+      </w:ins>
       <w:r>
         <w:t xml:space="preserve">identity </w:t>
       </w:r>
@@ -9339,7 +9417,33 @@
         <w:t>Patient Master</w:t>
       </w:r>
       <w:r>
-        <w:t xml:space="preserve"> identity” is managed centrally among many participating organizations.</w:t>
+        <w:t xml:space="preserve"> identity” is </w:t>
+      </w:r>
+      <w:ins w:id="32" w:author="John Moehrke" w:date="2019-11-12T20:59:00Z">
+        <w:r>
+          <w:t xml:space="preserve">a </w:t>
+        </w:r>
+      </w:ins>
+      <w:ins w:id="33" w:author="John Moehrke" w:date="2019-11-12T21:00:00Z">
+        <w:r>
+          <w:t>dominant</w:t>
+        </w:r>
+      </w:ins>
+      <w:ins w:id="34" w:author="John Moehrke" w:date="2019-11-12T20:59:00Z">
+        <w:r>
+          <w:t xml:space="preserve"> identity </w:t>
+        </w:r>
+      </w:ins>
+      <w:r>
+        <w:t>managed centrally among many participating organizations</w:t>
+      </w:r>
+      <w:ins w:id="35" w:author="John Moehrke" w:date="2019-11-12T21:00:00Z">
+        <w:r>
+          <w:t xml:space="preserve"> (a.k.a., “Golden Patient Identity”)</w:t>
+        </w:r>
+      </w:ins>
+      <w:r>
+        <w:t>.</w:t>
       </w:r>
     </w:p>
     <w:p>
@@ -9383,10 +9487,23 @@
         <w:t xml:space="preserve"> </w:t>
       </w:r>
       <w:r>
-        <w:t>been established for the same person.</w:t>
-      </w:r>
-      <w:r>
-        <w:t xml:space="preserve">  In such cases, it is not clear which </w:t>
+        <w:t>been established for the same person</w:t>
+      </w:r>
+      <w:ins w:id="36" w:author="John Moehrke" w:date="2019-11-12T21:01:00Z">
+        <w:r>
+          <w:t>, thus</w:t>
+        </w:r>
+      </w:ins>
+      <w:del w:id="37" w:author="John Moehrke" w:date="2019-11-12T21:01:00Z">
+        <w:r>
+          <w:delText>.</w:delText>
+        </w:r>
+        <w:r>
+          <w:delText xml:space="preserve">  In such cases,</w:delText>
+        </w:r>
+      </w:del>
+      <w:r>
+        <w:t xml:space="preserve"> it is not clear which </w:t>
       </w:r>
       <w:r>
         <w:t>identity</w:t>
@@ -9400,12 +9517,32 @@
       <w:r>
         <w:t xml:space="preserve">record – and these disparate data, together, are needed before a fully and accurate “health picture” can be developed for this person.  </w:t>
       </w:r>
-      <w:r>
-        <w:t>Both</w:t>
-      </w:r>
-      <w:r>
-        <w:t xml:space="preserve"> situations represent patient safety risks.</w:t>
-      </w:r>
+      <w:del w:id="38" w:author="John Moehrke" w:date="2019-11-12T21:02:00Z">
+        <w:r>
+          <w:delText>Both</w:delText>
+        </w:r>
+        <w:r>
+          <w:delText xml:space="preserve"> </w:delText>
+        </w:r>
+      </w:del>
+      <w:ins w:id="39" w:author="John Moehrke" w:date="2019-11-12T21:02:00Z">
+        <w:r>
+          <w:t xml:space="preserve">These </w:t>
+        </w:r>
+      </w:ins>
+      <w:r>
+        <w:t>situations represent patient safety risks.</w:t>
+      </w:r>
+      <w:ins w:id="40" w:author="John Moehrke" w:date="2019-11-12T21:02:00Z">
+        <w:r>
+          <w:t xml:space="preserve"> This profile addresses how</w:t>
+        </w:r>
+      </w:ins>
+      <w:ins w:id="41" w:author="John Moehrke" w:date="2019-11-12T21:03:00Z">
+        <w:r>
+          <w:t xml:space="preserve"> these multiple Patient Identity can be merged into a single Patient Identity, and how this merge flows down to data custodians so that they can fix their data accordingly.</w:t>
+        </w:r>
+      </w:ins>
     </w:p>
     <w:p>
       <w:pPr>
@@ -9433,7 +9570,20 @@
         <w:t>record for each unique subject of care.</w:t>
       </w:r>
       <w:r>
-        <w:t xml:space="preserve"> Leveraging the Profile’s actors and the architectural patterns that describe their operation</w:t>
+        <w:t xml:space="preserve"> </w:t>
+      </w:r>
+      <w:ins w:id="42" w:author="John Moehrke" w:date="2019-11-12T21:05:00Z">
+        <w:r>
+          <w:t>A</w:t>
+        </w:r>
+      </w:ins>
+      <w:ins w:id="43" w:author="John Moehrke" w:date="2019-11-12T21:06:00Z">
+        <w:r>
+          <w:t xml:space="preserve">ssuring that everyone uses the same Patient Identity information including identifiers and descriptive demographics consistently. </w:t>
+        </w:r>
+      </w:ins>
+      <w:r>
+        <w:t>Leveraging the Profile’s actors and the architectural patterns that describe their operation</w:t>
       </w:r>
       <w:r>
         <w:t>,</w:t>
@@ -9484,7 +9634,21 @@
         <w:t>M</w:t>
       </w:r>
       <w:r>
-        <w:t>IM requires that when merge or links are made between the two or more Patient instances, any query against any of the patient identifiers that have been linked return results for all the linked records, and to the extent possible, deprecated Patient identities are no longer utilized.  Clinical data referencing merged Patients should be updated so that queries for the merged Patient will return all relevant clinical data.</w:t>
+        <w:t xml:space="preserve">IM requires that when merge or links are made between the two or more Patient instances, </w:t>
+      </w:r>
+      <w:commentRangeStart w:id="44"/>
+      <w:r>
+        <w:t>any query against any of the patient identifiers that have been linked return results for all the linked records</w:t>
+      </w:r>
+      <w:commentRangeEnd w:id="44"/>
+      <w:r>
+        <w:rPr>
+          <w:rStyle w:val="CommentReference"/>
+        </w:rPr>
+        <w:commentReference w:id="44"/>
+      </w:r>
+      <w:r>
+        <w:t>, and to the extent possible, deprecated Patient identities are no longer utilized.  Clinical data referencing merged Patients should be updated so that queries for the merged Patient will return all relevant clinical data.</w:t>
       </w:r>
     </w:p>
     <w:p>
@@ -9492,7 +9656,7 @@
         <w:pStyle w:val="Heading2"/>
         <w:ind w:left="0" w:firstLine="0"/>
       </w:pPr>
-      <w:bookmarkStart w:id="23" w:name="_Toc7702373"/>
+      <w:bookmarkStart w:id="45" w:name="_Toc7702373"/>
       <w:r>
         <w:t>49.</w:t>
       </w:r>
@@ -9514,7 +9678,7 @@
       <w:r>
         <w:t>Actors, Transactions, and Content Modules</w:t>
       </w:r>
-      <w:bookmarkEnd w:id="23"/>
+      <w:bookmarkEnd w:id="45"/>
     </w:p>
     <w:p>
       <w:pPr>
@@ -9535,17 +9699,24 @@
         </w:rPr>
         <w:t xml:space="preserve">This section defines the actors, transactions, and/or content modules in this profile. General definitions of actors are given in the </w:t>
       </w:r>
-      <w:bookmarkStart w:id="24" w:name="147n2zr" w:colFirst="0" w:colLast="0"/>
-      <w:bookmarkStart w:id="25" w:name="2p2csry" w:colFirst="0" w:colLast="0"/>
-      <w:bookmarkEnd w:id="24"/>
-      <w:bookmarkEnd w:id="25"/>
+      <w:bookmarkStart w:id="46" w:name="147n2zr" w:colFirst="0" w:colLast="0"/>
+      <w:bookmarkStart w:id="47" w:name="2p2csry" w:colFirst="0" w:colLast="0"/>
+      <w:bookmarkEnd w:id="46"/>
+      <w:bookmarkEnd w:id="47"/>
       <w:r>
         <w:rPr>
           <w:color w:val="000000"/>
         </w:rPr>
-        <w:t xml:space="preserve">Technical Frameworks General Introduction Appendix A. IHE Transactions can be found in the Technical Frameworks General Introduction Appendix B. Both appendices are located at </w:t>
-      </w:r>
-      <w:hyperlink r:id="rId23" w:anchor="GenIntro">
+        <w:t xml:space="preserve">Technical Frameworks General Introduction Appendix A. </w:t>
+      </w:r>
+      <w:r>
+        <w:rPr>
+          <w:color w:val="000000"/>
+        </w:rPr>
+        <w:lastRenderedPageBreak/>
+        <w:t xml:space="preserve">IHE Transactions can be found in the Technical Frameworks General Introduction Appendix B. Both appendices are located at </w:t>
+      </w:r>
+      <w:hyperlink r:id="rId26" w:anchor="GenIntro">
         <w:r>
           <w:rPr>
             <w:color w:val="0000FF"/>
@@ -9588,7 +9759,6 @@
         <w:rPr>
           <w:color w:val="000000"/>
         </w:rPr>
-        <w:lastRenderedPageBreak/>
         <w:t xml:space="preserve">Figure </w:t>
       </w:r>
       <w:r>
@@ -9684,7 +9854,7 @@
                     </pic:cNvPicPr>
                   </pic:nvPicPr>
                   <pic:blipFill>
-                    <a:blip r:embed="rId24" cstate="print">
+                    <a:blip r:embed="rId27" cstate="print">
                       <a:extLst>
                         <a:ext uri="{28A0092B-C50C-407E-A947-70E740481C1C}">
                           <a14:useLocalDpi xmlns:a14="http://schemas.microsoft.com/office/drawing/2010/main" val="0"/>
@@ -10153,8 +10323,8 @@
             <w:pPr>
               <w:pStyle w:val="TableEntryHeader"/>
             </w:pPr>
-            <w:bookmarkStart w:id="26" w:name="_3o7alnk" w:colFirst="0" w:colLast="0"/>
-            <w:bookmarkEnd w:id="26"/>
+            <w:bookmarkStart w:id="48" w:name="_3o7alnk" w:colFirst="0" w:colLast="0"/>
+            <w:bookmarkEnd w:id="48"/>
             <w:r>
               <w:t>Actors</w:t>
             </w:r>
@@ -11487,10 +11657,10 @@
         <w:pStyle w:val="TableEntry"/>
         <w:ind w:left="720"/>
       </w:pPr>
-      <w:bookmarkStart w:id="27" w:name="_e8pvfhrdxgt" w:colFirst="0" w:colLast="0"/>
-      <w:bookmarkStart w:id="28" w:name="_Toc345074652"/>
-      <w:bookmarkStart w:id="29" w:name="_Toc500238752"/>
-      <w:bookmarkEnd w:id="27"/>
+      <w:bookmarkStart w:id="49" w:name="_e8pvfhrdxgt" w:colFirst="0" w:colLast="0"/>
+      <w:bookmarkStart w:id="50" w:name="_Toc345074652"/>
+      <w:bookmarkStart w:id="51" w:name="_Toc500238752"/>
+      <w:bookmarkEnd w:id="49"/>
       <w:r>
         <w:t>Note 1:  The Patient Identity Manager shall respond to [ITI-83] queries using the requirements in that transaction for the Patient Identity Cross-Reference Manager.</w:t>
       </w:r>
@@ -11517,9 +11687,9 @@
       <w:pPr>
         <w:pStyle w:val="Heading2"/>
       </w:pPr>
-      <w:bookmarkStart w:id="30" w:name="_Toc7702374"/>
-      <w:bookmarkEnd w:id="28"/>
-      <w:bookmarkEnd w:id="29"/>
+      <w:bookmarkStart w:id="52" w:name="_Toc7702374"/>
+      <w:bookmarkEnd w:id="50"/>
+      <w:bookmarkEnd w:id="51"/>
       <w:r>
         <w:t>49.</w:t>
       </w:r>
@@ -11535,7 +11705,7 @@
       <w:r>
         <w:t>Actor Options</w:t>
       </w:r>
-      <w:bookmarkEnd w:id="30"/>
+      <w:bookmarkEnd w:id="52"/>
     </w:p>
     <w:p>
       <w:pPr>
@@ -11609,7 +11779,6 @@
           <w:sz w:val="22"/>
           <w:szCs w:val="22"/>
         </w:rPr>
-        <w:lastRenderedPageBreak/>
         <w:t xml:space="preserve">Table </w:t>
       </w:r>
       <w:r>
@@ -12298,7 +12467,7 @@
         <w:pStyle w:val="Heading2"/>
         <w:ind w:left="0" w:firstLine="0"/>
       </w:pPr>
-      <w:bookmarkStart w:id="31" w:name="_Toc7702375"/>
+      <w:bookmarkStart w:id="53" w:name="_Toc7702375"/>
       <w:r>
         <w:t>49.</w:t>
       </w:r>
@@ -12314,7 +12483,7 @@
       <w:r>
         <w:t>Required Actor Groupings</w:t>
       </w:r>
-      <w:bookmarkEnd w:id="31"/>
+      <w:bookmarkEnd w:id="53"/>
       <w:r>
         <w:t xml:space="preserve"> </w:t>
       </w:r>
@@ -13233,7 +13402,7 @@
       <w:pPr>
         <w:pStyle w:val="Heading2"/>
       </w:pPr>
-      <w:bookmarkStart w:id="32" w:name="_Toc7702376"/>
+      <w:bookmarkStart w:id="54" w:name="_Toc7702376"/>
       <w:r>
         <w:t>49.</w:t>
       </w:r>
@@ -13249,23 +13418,23 @@
       <w:r>
         <w:t>Overview</w:t>
       </w:r>
-      <w:bookmarkEnd w:id="32"/>
+      <w:bookmarkEnd w:id="54"/>
     </w:p>
     <w:p>
       <w:pPr>
         <w:pStyle w:val="Heading3"/>
         <w:keepNext w:val="0"/>
       </w:pPr>
-      <w:bookmarkStart w:id="33" w:name="1jlao46" w:colFirst="0" w:colLast="0"/>
-      <w:bookmarkStart w:id="34" w:name="_Toc7702377"/>
-      <w:bookmarkEnd w:id="33"/>
+      <w:bookmarkStart w:id="55" w:name="1jlao46" w:colFirst="0" w:colLast="0"/>
+      <w:bookmarkStart w:id="56" w:name="_Toc7702377"/>
+      <w:bookmarkEnd w:id="55"/>
       <w:r>
         <w:t>49.</w:t>
       </w:r>
       <w:r>
         <w:t>4.1 Concepts</w:t>
       </w:r>
-      <w:bookmarkEnd w:id="34"/>
+      <w:bookmarkEnd w:id="56"/>
     </w:p>
     <w:p>
       <w:pPr>
@@ -13280,11 +13449,19 @@
           <w:color w:val="000000"/>
         </w:rPr>
       </w:pPr>
+      <w:commentRangeStart w:id="57"/>
       <w:r>
         <w:rPr>
           <w:color w:val="000000"/>
         </w:rPr>
         <w:t>Not applicable.</w:t>
+      </w:r>
+      <w:commentRangeEnd w:id="57"/>
+      <w:r>
+        <w:rPr>
+          <w:rStyle w:val="CommentReference"/>
+        </w:rPr>
+        <w:commentReference w:id="57"/>
       </w:r>
     </w:p>
     <w:p>
@@ -13292,28 +13469,43 @@
         <w:pStyle w:val="Heading3"/>
         <w:keepNext w:val="0"/>
       </w:pPr>
-      <w:bookmarkStart w:id="35" w:name="_Toc7702378"/>
+      <w:bookmarkStart w:id="58" w:name="_Toc7702378"/>
       <w:r>
         <w:t>49.</w:t>
       </w:r>
       <w:r>
-        <w:t>4.2 Use Cases</w:t>
-      </w:r>
-      <w:bookmarkEnd w:id="35"/>
+        <w:t xml:space="preserve">4.2 Use </w:t>
+      </w:r>
+      <w:commentRangeStart w:id="59"/>
+      <w:r>
+        <w:t>Cases</w:t>
+      </w:r>
+      <w:bookmarkEnd w:id="58"/>
+      <w:commentRangeEnd w:id="59"/>
+      <w:r>
+        <w:rPr>
+          <w:rStyle w:val="CommentReference"/>
+          <w:rFonts w:ascii="Times New Roman" w:eastAsia="Times New Roman" w:hAnsi="Times New Roman" w:cs="Times New Roman"/>
+          <w:b w:val="0"/>
+          <w:color w:val="auto"/>
+        </w:rPr>
+        <w:commentReference w:id="59"/>
+      </w:r>
     </w:p>
     <w:p>
       <w:pPr>
         <w:pStyle w:val="Heading4"/>
         <w:ind w:left="864" w:hanging="864"/>
       </w:pPr>
-      <w:bookmarkStart w:id="36" w:name="_Toc7702379"/>
-      <w:r>
+      <w:bookmarkStart w:id="60" w:name="_Toc7702379"/>
+      <w:r>
+        <w:lastRenderedPageBreak/>
         <w:t>49.</w:t>
       </w:r>
       <w:r>
         <w:t>4.2.1 Use Case #1: Create Patient</w:t>
       </w:r>
-      <w:bookmarkEnd w:id="36"/>
+      <w:bookmarkEnd w:id="60"/>
     </w:p>
     <w:p>
       <w:r>
@@ -13324,53 +13516,224 @@
       <w:pPr>
         <w:pStyle w:val="Heading5"/>
       </w:pPr>
-      <w:bookmarkStart w:id="37" w:name="_Toc7702380"/>
+      <w:bookmarkStart w:id="61" w:name="_Toc7702380"/>
       <w:r>
         <w:t>49.</w:t>
       </w:r>
       <w:r>
         <w:t>4.2.1.1 Create Patient Use Case Description</w:t>
       </w:r>
-      <w:bookmarkEnd w:id="37"/>
+      <w:bookmarkEnd w:id="61"/>
     </w:p>
     <w:p>
       <w:r>
-        <w:t xml:space="preserve">Following a healthy pregnancy, Mosa gives birth in a care facility to her new baby: Joshua. Information is captured about Joshua and about the relationship between him and his parents in </w:t>
-      </w:r>
-      <w:r>
-        <w:lastRenderedPageBreak/>
-        <w:t xml:space="preserve">the care facility’s electronic medical records (EMR) system.  Leveraging the information in the EMR, a new demographic record is created for baby Joshua in the Ministry of Health’s (MOH) national Client Registry. </w:t>
+        <w:t xml:space="preserve">Following a healthy pregnancy, </w:t>
+      </w:r>
+      <w:commentRangeStart w:id="62"/>
+      <w:commentRangeStart w:id="63"/>
+      <w:r>
+        <w:t>Mosa gives birth in a care facility to her new baby</w:t>
+      </w:r>
+      <w:commentRangeEnd w:id="62"/>
+      <w:r>
+        <w:rPr>
+          <w:rStyle w:val="CommentReference"/>
+        </w:rPr>
+        <w:commentReference w:id="62"/>
+      </w:r>
+      <w:commentRangeStart w:id="64"/>
+      <w:r>
+        <w:t xml:space="preserve">: </w:t>
+      </w:r>
+      <w:commentRangeEnd w:id="64"/>
+      <w:r>
+        <w:rPr>
+          <w:rStyle w:val="CommentReference"/>
+        </w:rPr>
+        <w:commentReference w:id="64"/>
+      </w:r>
+      <w:r>
+        <w:t xml:space="preserve">Joshua. Information </w:t>
+      </w:r>
+      <w:commentRangeEnd w:id="63"/>
+      <w:r>
+        <w:rPr>
+          <w:rStyle w:val="CommentReference"/>
+        </w:rPr>
+        <w:commentReference w:id="63"/>
+      </w:r>
+      <w:r>
+        <w:t xml:space="preserve">is captured about Joshua and about the relationship between him and his parents in the care facility’s electronic medical records (EMR) system.  Leveraging the information in the EMR, a </w:t>
+      </w:r>
+      <w:commentRangeStart w:id="65"/>
+      <w:r>
+        <w:t xml:space="preserve">new demographic record </w:t>
+      </w:r>
+      <w:commentRangeEnd w:id="65"/>
+      <w:r>
+        <w:rPr>
+          <w:rStyle w:val="CommentReference"/>
+        </w:rPr>
+        <w:commentReference w:id="65"/>
+      </w:r>
+      <w:r>
+        <w:t xml:space="preserve">is created for baby Joshua in the Ministry of Health’s (MOH) national </w:t>
+      </w:r>
+      <w:commentRangeStart w:id="66"/>
+      <w:r>
+        <w:t>Client Registry</w:t>
+      </w:r>
+      <w:commentRangeEnd w:id="66"/>
+      <w:r>
+        <w:rPr>
+          <w:rStyle w:val="CommentReference"/>
+        </w:rPr>
+        <w:commentReference w:id="66"/>
+      </w:r>
+      <w:r>
+        <w:t xml:space="preserve">. </w:t>
       </w:r>
     </w:p>
     <w:p>
       <w:r>
-        <w:t>Joshua’s demographic record in the Client Registry establishes his unique identity across the care delivery network operated under the auspices of the MOH. Joshua’s data is also securely shared with the Civil Registration and Vital Statistics (CRVS) database maintained by the Ministry of Home Affairs in the country where Joshua was born. This CRVS data is used to generate a birth certificate for Joshua.</w:t>
+        <w:t xml:space="preserve">Joshua’s demographic record in the </w:t>
+      </w:r>
+      <w:commentRangeStart w:id="67"/>
+      <w:r>
+        <w:t xml:space="preserve">Client Registry </w:t>
+      </w:r>
+      <w:commentRangeEnd w:id="67"/>
+      <w:r>
+        <w:rPr>
+          <w:rStyle w:val="CommentReference"/>
+        </w:rPr>
+        <w:commentReference w:id="67"/>
+      </w:r>
+      <w:r>
+        <w:t xml:space="preserve">establishes his unique </w:t>
+      </w:r>
+      <w:ins w:id="68" w:author="John Moehrke" w:date="2019-11-12T21:13:00Z">
+        <w:r>
+          <w:t xml:space="preserve">master </w:t>
+        </w:r>
+      </w:ins>
+      <w:r>
+        <w:t xml:space="preserve">identity across the care delivery network operated under the auspices of the MOH. Joshua’s data </w:t>
+      </w:r>
+      <w:del w:id="69" w:author="John Moehrke" w:date="2019-11-12T21:13:00Z">
+        <w:r>
+          <w:delText xml:space="preserve">is </w:delText>
+        </w:r>
+      </w:del>
+      <w:ins w:id="70" w:author="John Moehrke" w:date="2019-11-12T21:13:00Z">
+        <w:r>
+          <w:t>are</w:t>
+        </w:r>
+        <w:r>
+          <w:t xml:space="preserve"> </w:t>
+        </w:r>
+      </w:ins>
+      <w:r>
+        <w:t>also securely shared with the Civil Registration and Vital Statistics (CRVS) database maintained by the Ministry of Home Affairs in the country where Joshua was born. Th</w:t>
+      </w:r>
+      <w:ins w:id="71" w:author="John Moehrke" w:date="2019-11-12T21:13:00Z">
+        <w:r>
+          <w:t>ese</w:t>
+        </w:r>
+      </w:ins>
+      <w:del w:id="72" w:author="John Moehrke" w:date="2019-11-12T21:13:00Z">
+        <w:r>
+          <w:delText>is</w:delText>
+        </w:r>
+      </w:del>
+      <w:r>
+        <w:t xml:space="preserve"> </w:t>
+      </w:r>
+      <w:del w:id="73" w:author="John Moehrke" w:date="2019-11-12T21:13:00Z">
+        <w:r>
+          <w:delText xml:space="preserve">CRVS </w:delText>
+        </w:r>
+      </w:del>
+      <w:r>
+        <w:t xml:space="preserve">data </w:t>
+      </w:r>
+      <w:del w:id="74" w:author="John Moehrke" w:date="2019-11-12T21:13:00Z">
+        <w:r>
+          <w:delText xml:space="preserve">is </w:delText>
+        </w:r>
+      </w:del>
+      <w:ins w:id="75" w:author="John Moehrke" w:date="2019-11-12T21:13:00Z">
+        <w:r>
+          <w:t>are</w:t>
+        </w:r>
+        <w:r>
+          <w:t xml:space="preserve"> </w:t>
+        </w:r>
+      </w:ins>
+      <w:r>
+        <w:t>used to generate a birth certificate for Joshua.</w:t>
       </w:r>
     </w:p>
     <w:p>
       <w:r>
-        <w:t xml:space="preserve">Some days after Mosa and Joshua return home from the care facility, Joshua’s health card and his birth certificate are delivered. Joshua now has his unique identifier for health purposes and his birth certificate, which affords him a legal status in his country. </w:t>
+        <w:t>Some days after Mosa and Joshua return home from the care facility, Joshua’s health card and his birth certificate are delivered. Joshua now has his unique</w:t>
+      </w:r>
+      <w:ins w:id="76" w:author="John Moehrke" w:date="2019-11-12T21:14:00Z">
+        <w:r>
+          <w:t xml:space="preserve"> master</w:t>
+        </w:r>
+      </w:ins>
+      <w:r>
+        <w:t xml:space="preserve"> identifier for health purposes and his birth certificate, which affords him a legal status in his country. </w:t>
       </w:r>
     </w:p>
     <w:p>
       <w:r>
-        <w:t>The EMR acts as a Patient Identity Source.  The CR acts as the Patient Identity Manager.  The CRVS acts as a Patient Identity Consumer.</w:t>
+        <w:t xml:space="preserve">The EMR acts as a Patient Identity Source.  The </w:t>
+      </w:r>
+      <w:commentRangeStart w:id="77"/>
+      <w:r>
+        <w:t xml:space="preserve">CR </w:t>
+      </w:r>
+      <w:commentRangeEnd w:id="77"/>
+      <w:r>
+        <w:rPr>
+          <w:rStyle w:val="CommentReference"/>
+        </w:rPr>
+        <w:commentReference w:id="77"/>
+      </w:r>
+      <w:r>
+        <w:t xml:space="preserve">acts as the Patient Identity Manager.  The </w:t>
+      </w:r>
+      <w:commentRangeStart w:id="78"/>
+      <w:r>
+        <w:t xml:space="preserve">CRVS </w:t>
+      </w:r>
+      <w:commentRangeEnd w:id="78"/>
+      <w:r>
+        <w:rPr>
+          <w:rStyle w:val="CommentReference"/>
+        </w:rPr>
+        <w:commentReference w:id="78"/>
+      </w:r>
+      <w:r>
+        <w:t>acts as a Patient Identity Consumer.</w:t>
       </w:r>
     </w:p>
     <w:p>
       <w:pPr>
         <w:pStyle w:val="Heading5"/>
       </w:pPr>
-      <w:bookmarkStart w:id="38" w:name="_tgm1fptbycmg" w:colFirst="0" w:colLast="0"/>
-      <w:bookmarkStart w:id="39" w:name="_Toc7702381"/>
-      <w:bookmarkEnd w:id="38"/>
+      <w:bookmarkStart w:id="79" w:name="_tgm1fptbycmg" w:colFirst="0" w:colLast="0"/>
+      <w:bookmarkStart w:id="80" w:name="_Toc7702381"/>
+      <w:bookmarkEnd w:id="79"/>
       <w:r>
         <w:t>49.</w:t>
       </w:r>
       <w:r>
         <w:t>4.2.1.2 Create Patient Process Flow</w:t>
       </w:r>
-      <w:bookmarkEnd w:id="39"/>
+      <w:bookmarkEnd w:id="80"/>
     </w:p>
     <w:p>
       <w:pPr>
@@ -13403,7 +13766,7 @@
                     <pic:cNvPicPr preferRelativeResize="0"/>
                   </pic:nvPicPr>
                   <pic:blipFill>
-                    <a:blip r:embed="rId25">
+                    <a:blip r:embed="rId28">
                       <a:extLst>
                         <a:ext uri="{28A0092B-C50C-407E-A947-70E740481C1C}">
                           <a14:useLocalDpi xmlns:a14="http://schemas.microsoft.com/office/drawing/2010/main" val="0"/>
@@ -13974,7 +14337,21 @@
         <w:t>response</w:t>
       </w:r>
       <w:r>
-        <w:t xml:space="preserve"> -- otherwise an “exception” </w:t>
+        <w:t xml:space="preserve"> -- otherwise an “</w:t>
+      </w:r>
+      <w:commentRangeStart w:id="81"/>
+      <w:r>
+        <w:t>exception</w:t>
+      </w:r>
+      <w:commentRangeEnd w:id="81"/>
+      <w:r>
+        <w:rPr>
+          <w:rStyle w:val="CommentReference"/>
+        </w:rPr>
+        <w:commentReference w:id="81"/>
+      </w:r>
+      <w:r>
+        <w:t xml:space="preserve">” </w:t>
       </w:r>
       <w:r>
         <w:t>response</w:t>
@@ -14049,7 +14426,23 @@
         </w:pBdr>
       </w:pPr>
       <w:r>
-        <w:t xml:space="preserve">If the EMR message was complete, his new </w:t>
+        <w:t xml:space="preserve">If the </w:t>
+      </w:r>
+      <w:del w:id="82" w:author="John Moehrke" w:date="2019-11-12T21:17:00Z">
+        <w:r>
+          <w:delText xml:space="preserve">EMR </w:delText>
+        </w:r>
+      </w:del>
+      <w:ins w:id="83" w:author="John Moehrke" w:date="2019-11-12T21:17:00Z">
+        <w:r>
+          <w:t>Create</w:t>
+        </w:r>
+        <w:r>
+          <w:t xml:space="preserve"> </w:t>
+        </w:r>
+      </w:ins>
+      <w:r>
+        <w:t xml:space="preserve">message was complete, his new </w:t>
       </w:r>
       <w:r>
         <w:t>patient master</w:t>
@@ -14065,16 +14458,16 @@
       <w:pPr>
         <w:pStyle w:val="Heading4"/>
       </w:pPr>
-      <w:bookmarkStart w:id="40" w:name="_l27ma4h3ajx9" w:colFirst="0" w:colLast="0"/>
-      <w:bookmarkStart w:id="41" w:name="_Toc7702382"/>
-      <w:bookmarkEnd w:id="40"/>
+      <w:bookmarkStart w:id="84" w:name="_l27ma4h3ajx9" w:colFirst="0" w:colLast="0"/>
+      <w:bookmarkStart w:id="85" w:name="_Toc7702382"/>
+      <w:bookmarkEnd w:id="84"/>
       <w:r>
         <w:t>49.</w:t>
       </w:r>
       <w:r>
         <w:t>4.2.2 Use Case #2: Update Patient Information</w:t>
       </w:r>
-      <w:bookmarkEnd w:id="41"/>
+      <w:bookmarkEnd w:id="85"/>
     </w:p>
     <w:p>
       <w:r>
@@ -14085,16 +14478,16 @@
       <w:pPr>
         <w:pStyle w:val="Heading5"/>
       </w:pPr>
-      <w:bookmarkStart w:id="42" w:name="_k7507yr8k8q" w:colFirst="0" w:colLast="0"/>
-      <w:bookmarkStart w:id="43" w:name="_Toc7702383"/>
-      <w:bookmarkEnd w:id="42"/>
+      <w:bookmarkStart w:id="86" w:name="_k7507yr8k8q" w:colFirst="0" w:colLast="0"/>
+      <w:bookmarkStart w:id="87" w:name="_Toc7702383"/>
+      <w:bookmarkEnd w:id="86"/>
       <w:r>
         <w:t>49.</w:t>
       </w:r>
       <w:r>
         <w:t>4.2.2.1 Update Patient Use Case Description</w:t>
       </w:r>
-      <w:bookmarkEnd w:id="43"/>
+      <w:bookmarkEnd w:id="87"/>
     </w:p>
     <w:p>
       <w:r>
@@ -14116,8 +14509,13 @@
         <w:t xml:space="preserve"> </w:t>
       </w:r>
       <w:r>
-        <w:t xml:space="preserve">in the clinic’s EMR to </w:t>
-      </w:r>
+        <w:t xml:space="preserve">in the clinic’s EMR </w:t>
+      </w:r>
+      <w:del w:id="88" w:author="John Moehrke" w:date="2019-11-12T21:18:00Z">
+        <w:r>
+          <w:delText xml:space="preserve">to </w:delText>
+        </w:r>
+      </w:del>
       <w:r>
         <w:t>with</w:t>
       </w:r>
@@ -14128,7 +14526,20 @@
         <w:t xml:space="preserve">his new address and his new mobile phone number. The EMR </w:t>
       </w:r>
       <w:r>
-        <w:t xml:space="preserve">searches the CR for Joshua’s “master” record and then </w:t>
+        <w:t xml:space="preserve">searches the CR for Joshua’s “master” </w:t>
+      </w:r>
+      <w:del w:id="89" w:author="John Moehrke" w:date="2019-11-12T21:18:00Z">
+        <w:r>
+          <w:delText xml:space="preserve">record </w:delText>
+        </w:r>
+      </w:del>
+      <w:ins w:id="90" w:author="John Moehrke" w:date="2019-11-12T21:18:00Z">
+        <w:r>
+          <w:t xml:space="preserve">patient identity </w:t>
+        </w:r>
+      </w:ins>
+      <w:r>
+        <w:t xml:space="preserve">and then </w:t>
       </w:r>
       <w:r>
         <w:t xml:space="preserve">updates the MOH CR with Joshua’s updated demographic details. </w:t>
@@ -14143,16 +14554,16 @@
       <w:pPr>
         <w:pStyle w:val="Heading5"/>
       </w:pPr>
-      <w:bookmarkStart w:id="44" w:name="_12rcx61h4by" w:colFirst="0" w:colLast="0"/>
-      <w:bookmarkStart w:id="45" w:name="_Toc7702384"/>
-      <w:bookmarkEnd w:id="44"/>
+      <w:bookmarkStart w:id="91" w:name="_12rcx61h4by" w:colFirst="0" w:colLast="0"/>
+      <w:bookmarkStart w:id="92" w:name="_Toc7702384"/>
+      <w:bookmarkEnd w:id="91"/>
       <w:r>
         <w:t>49.</w:t>
       </w:r>
       <w:r>
         <w:t>4.2.2.2 Update Patient Process Flow</w:t>
       </w:r>
-      <w:bookmarkEnd w:id="45"/>
+      <w:bookmarkEnd w:id="92"/>
     </w:p>
     <w:p>
       <w:r>
@@ -14173,7 +14584,7 @@
                     <pic:cNvPicPr preferRelativeResize="0"/>
                   </pic:nvPicPr>
                   <pic:blipFill>
-                    <a:blip r:embed="rId26">
+                    <a:blip r:embed="rId29">
                       <a:extLst>
                         <a:ext uri="{28A0092B-C50C-407E-A947-70E740481C1C}">
                           <a14:useLocalDpi xmlns:a14="http://schemas.microsoft.com/office/drawing/2010/main" val="0"/>
@@ -14559,8 +14970,21 @@
       <w:r>
         <w:t xml:space="preserve"> </w:t>
       </w:r>
-      <w:r>
-        <w:t>record is retrieved from the CR into the EMR and these updated details are captured in the community care facility’s EMR.</w:t>
+      <w:del w:id="93" w:author="John Moehrke" w:date="2019-11-12T21:19:00Z">
+        <w:r>
+          <w:delText xml:space="preserve">record </w:delText>
+        </w:r>
+      </w:del>
+      <w:ins w:id="94" w:author="John Moehrke" w:date="2019-11-12T21:19:00Z">
+        <w:r>
+          <w:t>patient identity</w:t>
+        </w:r>
+        <w:r>
+          <w:t xml:space="preserve"> </w:t>
+        </w:r>
+      </w:ins>
+      <w:r>
+        <w:t>is retrieved from the CR into the EMR and these updated details are captured in the community care facility’s EMR.</w:t>
       </w:r>
     </w:p>
     <w:p>
@@ -14628,9 +15052,9 @@
       <w:pPr>
         <w:pStyle w:val="Heading4"/>
       </w:pPr>
-      <w:bookmarkStart w:id="46" w:name="_sf46mntmtg8t" w:colFirst="0" w:colLast="0"/>
-      <w:bookmarkStart w:id="47" w:name="_Toc7702385"/>
-      <w:bookmarkEnd w:id="46"/>
+      <w:bookmarkStart w:id="95" w:name="_sf46mntmtg8t" w:colFirst="0" w:colLast="0"/>
+      <w:bookmarkStart w:id="96" w:name="_Toc7702385"/>
+      <w:bookmarkEnd w:id="95"/>
       <w:r>
         <w:t>49.</w:t>
       </w:r>
@@ -14646,11 +15070,49 @@
       <w:r>
         <w:t>Patient Records</w:t>
       </w:r>
-      <w:bookmarkEnd w:id="47"/>
+      <w:bookmarkEnd w:id="96"/>
     </w:p>
     <w:p>
-      <w:r>
-        <w:t xml:space="preserve">A duplicate client record has been created, in error, in a demographic database. This duplicate record is </w:t>
+      <w:commentRangeStart w:id="97"/>
+      <w:r>
+        <w:t>A duplicate client record has been created, in error, in a demographic database</w:t>
+      </w:r>
+      <w:commentRangeEnd w:id="97"/>
+      <w:r>
+        <w:rPr>
+          <w:rStyle w:val="CommentReference"/>
+        </w:rPr>
+        <w:commentReference w:id="97"/>
+      </w:r>
+      <w:r>
+        <w:t xml:space="preserve">. This duplicate </w:t>
+      </w:r>
+      <w:del w:id="98" w:author="John Moehrke" w:date="2019-11-12T21:22:00Z">
+        <w:r>
+          <w:delText xml:space="preserve">record </w:delText>
+        </w:r>
+      </w:del>
+      <w:ins w:id="99" w:author="John Moehrke" w:date="2019-11-12T21:22:00Z">
+        <w:r>
+          <w:t xml:space="preserve">master patient </w:t>
+        </w:r>
+        <w:commentRangeStart w:id="100"/>
+        <w:r>
+          <w:t>identity</w:t>
+        </w:r>
+        <w:commentRangeEnd w:id="100"/>
+        <w:r>
+          <w:rPr>
+            <w:rStyle w:val="CommentReference"/>
+          </w:rPr>
+          <w:commentReference w:id="100"/>
+        </w:r>
+        <w:r>
+          <w:t xml:space="preserve"> </w:t>
+        </w:r>
+      </w:ins>
+      <w:r>
+        <w:t xml:space="preserve">is </w:t>
       </w:r>
       <w:r>
         <w:t>merged</w:t>
@@ -14668,14 +15130,61 @@
         <w:t>correct</w:t>
       </w:r>
       <w:r>
-        <w:t xml:space="preserve"> demographic record and health data that has been captured, in error, against the duplicate client ID is </w:t>
-      </w:r>
+        <w:t xml:space="preserve"> </w:t>
+      </w:r>
+      <w:del w:id="101" w:author="John Moehrke" w:date="2019-11-12T21:23:00Z">
+        <w:r>
+          <w:delText xml:space="preserve">demographic record </w:delText>
+        </w:r>
+      </w:del>
+      <w:ins w:id="102" w:author="John Moehrke" w:date="2019-11-12T21:23:00Z">
+        <w:r>
+          <w:t>P</w:t>
+        </w:r>
+      </w:ins>
+      <w:ins w:id="103" w:author="John Moehrke" w:date="2019-11-12T21:24:00Z">
+        <w:r>
+          <w:t xml:space="preserve">atient Identity </w:t>
+        </w:r>
+      </w:ins>
+      <w:r>
+        <w:t>and health data that has been captured</w:t>
+      </w:r>
+      <w:del w:id="104" w:author="John Moehrke" w:date="2019-11-12T21:24:00Z">
+        <w:r>
+          <w:delText>, in error,</w:delText>
+        </w:r>
+      </w:del>
+      <w:r>
+        <w:t xml:space="preserve"> against the duplicate </w:t>
+      </w:r>
+      <w:del w:id="105" w:author="John Moehrke" w:date="2019-11-12T21:24:00Z">
+        <w:r>
+          <w:delText>client ID</w:delText>
+        </w:r>
+      </w:del>
+      <w:ins w:id="106" w:author="John Moehrke" w:date="2019-11-12T21:24:00Z">
+        <w:r>
+          <w:t>Patient Identity</w:t>
+        </w:r>
+      </w:ins>
+      <w:r>
+        <w:t xml:space="preserve"> is </w:t>
+      </w:r>
+      <w:commentRangeStart w:id="107"/>
       <w:r>
         <w:t>updated</w:t>
       </w:r>
       <w:r>
         <w:t xml:space="preserve"> </w:t>
       </w:r>
+      <w:commentRangeEnd w:id="107"/>
+      <w:r>
+        <w:rPr>
+          <w:rStyle w:val="CommentReference"/>
+        </w:rPr>
+        <w:commentReference w:id="107"/>
+      </w:r>
       <w:r>
         <w:t xml:space="preserve">to the correct, </w:t>
       </w:r>
@@ -14686,8 +15195,32 @@
         <w:t>surviving</w:t>
       </w:r>
       <w:r>
-        <w:t>, client ID.</w:t>
-      </w:r>
+        <w:t xml:space="preserve">, </w:t>
+      </w:r>
+      <w:del w:id="108" w:author="John Moehrke" w:date="2019-11-12T21:25:00Z">
+        <w:r>
+          <w:delText>client ID.</w:delText>
+        </w:r>
+      </w:del>
+      <w:ins w:id="109" w:author="John Moehrke" w:date="2019-11-12T21:25:00Z">
+        <w:r>
+          <w:t xml:space="preserve">patient </w:t>
+        </w:r>
+        <w:commentRangeStart w:id="110"/>
+        <w:r>
+          <w:t>identity</w:t>
+        </w:r>
+        <w:commentRangeEnd w:id="110"/>
+        <w:r>
+          <w:rPr>
+            <w:rStyle w:val="CommentReference"/>
+          </w:rPr>
+          <w:commentReference w:id="110"/>
+        </w:r>
+        <w:r>
+          <w:t>.</w:t>
+        </w:r>
+      </w:ins>
       <w:r>
         <w:t xml:space="preserve"> </w:t>
       </w:r>
@@ -14696,9 +15229,9 @@
       <w:pPr>
         <w:pStyle w:val="Heading5"/>
       </w:pPr>
-      <w:bookmarkStart w:id="48" w:name="_fj71c9tf6qvl" w:colFirst="0" w:colLast="0"/>
-      <w:bookmarkStart w:id="49" w:name="_Toc7702386"/>
-      <w:bookmarkEnd w:id="48"/>
+      <w:bookmarkStart w:id="111" w:name="_fj71c9tf6qvl" w:colFirst="0" w:colLast="0"/>
+      <w:bookmarkStart w:id="112" w:name="_Toc7702386"/>
+      <w:bookmarkEnd w:id="111"/>
       <w:r>
         <w:t>49.</w:t>
       </w:r>
@@ -14714,7 +15247,7 @@
       <w:r>
         <w:t>Patient Records Use Case Description</w:t>
       </w:r>
-      <w:bookmarkEnd w:id="49"/>
+      <w:bookmarkEnd w:id="112"/>
     </w:p>
     <w:p>
       <w:r>
@@ -14724,7 +15257,23 @@
         <w:t>visit</w:t>
       </w:r>
       <w:r>
-        <w:t xml:space="preserve"> a Voluntary Counseling and Testing (VCT) clinic to be tested for HIV. He pretends that he has forgotten his health card and provides inaccurate demographic information at the VCT, who set up a new record for him in their EMR. The EMR communicates this demographic information to the MOH’s CR where, in error, a new demographic record for Joshua is established.</w:t>
+        <w:t xml:space="preserve"> a Voluntary Counseling and Testing (VCT) clinic to be tested for HIV. He pretends that he has forgotten his health card and provides inaccurate demographic information at the VCT, who set up a new record for him in their EMR. The EMR communicates this demographic information to the MOH’s CR </w:t>
+      </w:r>
+      <w:proofErr w:type="spellStart"/>
+      <w:r>
+        <w:t>where</w:t>
+      </w:r>
+      <w:del w:id="113" w:author="John Moehrke" w:date="2019-11-12T21:26:00Z">
+        <w:r>
+          <w:delText xml:space="preserve">, in error, </w:delText>
+        </w:r>
+      </w:del>
+      <w:r>
+        <w:t>a</w:t>
+      </w:r>
+      <w:proofErr w:type="spellEnd"/>
+      <w:r>
+        <w:t xml:space="preserve"> new demographic record for Joshua is established.</w:t>
       </w:r>
     </w:p>
     <w:p>
@@ -14737,22 +15286,66 @@
       <w:r>
         <w:t xml:space="preserve"> be sent to the regional lab for processing. Both the results of the rapid test and the results of the confirmatory test reference Joshua’s </w:t>
       </w:r>
+      <w:commentRangeStart w:id="114"/>
       <w:r>
         <w:rPr>
           <w:b/>
         </w:rPr>
         <w:t xml:space="preserve">duplicate </w:t>
       </w:r>
-      <w:r>
-        <w:t>demographic record.</w:t>
-      </w:r>
-      <w:r>
-        <w:t xml:space="preserve">  The test results are saved to the Shared Health Record (SHR) referencing the duplicate demographic record.</w:t>
+      <w:commentRangeEnd w:id="114"/>
+      <w:r>
+        <w:rPr>
+          <w:rStyle w:val="CommentReference"/>
+        </w:rPr>
+        <w:commentReference w:id="114"/>
+      </w:r>
+      <w:del w:id="115" w:author="John Moehrke" w:date="2019-11-12T21:27:00Z">
+        <w:r>
+          <w:delText>demographic record</w:delText>
+        </w:r>
+      </w:del>
+      <w:ins w:id="116" w:author="John Moehrke" w:date="2019-11-12T21:27:00Z">
+        <w:r>
+          <w:t xml:space="preserve"> Patient Identity</w:t>
+        </w:r>
+      </w:ins>
+      <w:r>
+        <w:t>.</w:t>
+      </w:r>
+      <w:r>
+        <w:t xml:space="preserve">  The test results are saved to the Shared Health Record (SHR) referencing the duplicate </w:t>
+      </w:r>
+      <w:del w:id="117" w:author="John Moehrke" w:date="2019-11-12T21:28:00Z">
+        <w:r>
+          <w:delText>demographic record</w:delText>
+        </w:r>
+      </w:del>
+      <w:ins w:id="118" w:author="John Moehrke" w:date="2019-11-12T21:28:00Z">
+        <w:r>
+          <w:t>Patient Identity</w:t>
+        </w:r>
+      </w:ins>
+      <w:r>
+        <w:t>.</w:t>
       </w:r>
     </w:p>
     <w:p>
       <w:r>
-        <w:t xml:space="preserve">When Joshua returns to the clinic to receive his confirmatory lab results, and after receiving counselling regarding confidentiality rules and the importance of care continuity, Joshua corrects his demographic information. The EMR </w:t>
+        <w:t xml:space="preserve">When Joshua returns to the clinic to receive his confirmatory lab results, and after receiving counselling regarding confidentiality rules and the importance of care continuity, Joshua corrects his </w:t>
+      </w:r>
+      <w:del w:id="119" w:author="John Moehrke" w:date="2019-11-12T21:28:00Z">
+        <w:r>
+          <w:delText>demographic information</w:delText>
+        </w:r>
+      </w:del>
+      <w:ins w:id="120" w:author="John Moehrke" w:date="2019-11-12T21:28:00Z">
+        <w:r>
+          <w:t>Patient Identity</w:t>
+        </w:r>
+      </w:ins>
+      <w:r>
+        <w:t xml:space="preserve">. The EMR </w:t>
       </w:r>
       <w:r>
         <w:t>merges</w:t>
@@ -14761,7 +15354,33 @@
         <w:t xml:space="preserve"> </w:t>
       </w:r>
       <w:r>
-        <w:t xml:space="preserve">Joshua’s two demographic records to a single unique ID# and sends a </w:t>
+        <w:t xml:space="preserve">Joshua’s two </w:t>
+      </w:r>
+      <w:del w:id="121" w:author="John Moehrke" w:date="2019-11-12T21:28:00Z">
+        <w:r>
+          <w:delText>demographic records</w:delText>
+        </w:r>
+      </w:del>
+      <w:ins w:id="122" w:author="John Moehrke" w:date="2019-11-12T21:28:00Z">
+        <w:r>
+          <w:t>Patient Identity</w:t>
+        </w:r>
+      </w:ins>
+      <w:r>
+        <w:t xml:space="preserve"> to a single </w:t>
+      </w:r>
+      <w:del w:id="123" w:author="John Moehrke" w:date="2019-11-12T21:28:00Z">
+        <w:r>
+          <w:delText>unique ID#</w:delText>
+        </w:r>
+      </w:del>
+      <w:ins w:id="124" w:author="John Moehrke" w:date="2019-11-12T21:28:00Z">
+        <w:r>
+          <w:t>master Patient Identity</w:t>
+        </w:r>
+      </w:ins>
+      <w:r>
+        <w:t xml:space="preserve"> and sends a </w:t>
       </w:r>
       <w:r>
         <w:t>merge</w:t>
@@ -14802,21 +15421,50 @@
         <w:t>ensure</w:t>
       </w:r>
       <w:r>
-        <w:t xml:space="preserve"> that a query using Joshua’s resolved unique ID# would, correctly, return all of the health information associated with him -- whether it was originally persisted under his duplicate ID# or under his post-</w:t>
-      </w:r>
-      <w:r>
-        <w:t>merge</w:t>
-      </w:r>
-      <w:r>
-        <w:t xml:space="preserve"> </w:t>
-      </w:r>
-      <w:r>
-        <w:t xml:space="preserve">unique ID#. </w:t>
+        <w:t xml:space="preserve"> that a query using Joshua’s resolved </w:t>
+      </w:r>
+      <w:del w:id="125" w:author="John Moehrke" w:date="2019-11-12T21:29:00Z">
+        <w:r>
+          <w:delText>unique ID#</w:delText>
+        </w:r>
+      </w:del>
+      <w:ins w:id="126" w:author="John Moehrke" w:date="2019-11-12T21:29:00Z">
+        <w:r>
+          <w:t>Master Patient Identity</w:t>
+        </w:r>
+      </w:ins>
+      <w:r>
+        <w:t xml:space="preserve"> would, correctly, return all of </w:t>
+      </w:r>
+      <w:r>
+        <w:lastRenderedPageBreak/>
+        <w:t xml:space="preserve">the health information associated with him -- whether it was originally persisted under his </w:t>
+      </w:r>
+      <w:del w:id="127" w:author="John Moehrke" w:date="2019-11-12T21:29:00Z">
+        <w:r>
+          <w:delText>duplicate ID# or under his post-</w:delText>
+        </w:r>
+        <w:r>
+          <w:delText>merge</w:delText>
+        </w:r>
+        <w:r>
+          <w:delText xml:space="preserve"> </w:delText>
+        </w:r>
+        <w:r>
+          <w:delText>unique ID#</w:delText>
+        </w:r>
+      </w:del>
+      <w:ins w:id="128" w:author="John Moehrke" w:date="2019-11-12T21:29:00Z">
+        <w:r>
+          <w:t>correct Master Patient Identity or under the second Patient Identity</w:t>
+        </w:r>
+      </w:ins>
+      <w:r>
+        <w:t xml:space="preserve">. </w:t>
       </w:r>
     </w:p>
     <w:p>
       <w:r>
-        <w:lastRenderedPageBreak/>
         <w:t>The EMR acts as a Patient Identity Supplier.  The LAB and SHR act as Patient Identity Consumers.  The CR acts as the Patient Identity Manager.</w:t>
       </w:r>
     </w:p>
@@ -14824,9 +15472,9 @@
       <w:pPr>
         <w:pStyle w:val="Heading5"/>
       </w:pPr>
-      <w:bookmarkStart w:id="50" w:name="_9zp53gfpy00" w:colFirst="0" w:colLast="0"/>
-      <w:bookmarkStart w:id="51" w:name="_Toc7702387"/>
-      <w:bookmarkEnd w:id="50"/>
+      <w:bookmarkStart w:id="129" w:name="_9zp53gfpy00" w:colFirst="0" w:colLast="0"/>
+      <w:bookmarkStart w:id="130" w:name="_Toc7702387"/>
+      <w:bookmarkEnd w:id="129"/>
       <w:r>
         <w:t>49.</w:t>
       </w:r>
@@ -14842,7 +15490,7 @@
       <w:r>
         <w:t>Patient Process Flow</w:t>
       </w:r>
-      <w:bookmarkEnd w:id="51"/>
+      <w:bookmarkEnd w:id="130"/>
     </w:p>
     <w:p>
       <w:r>
@@ -14863,7 +15511,7 @@
                     <pic:cNvPicPr preferRelativeResize="0"/>
                   </pic:nvPicPr>
                   <pic:blipFill>
-                    <a:blip r:embed="rId27">
+                    <a:blip r:embed="rId30">
                       <a:extLst>
                         <a:ext uri="{28A0092B-C50C-407E-A947-70E740481C1C}">
                           <a14:useLocalDpi xmlns:a14="http://schemas.microsoft.com/office/drawing/2010/main" val="0"/>
@@ -15575,15 +16223,22 @@
       <w:r>
         <w:t xml:space="preserve">needed </w:t>
       </w:r>
-      <w:r>
-        <w:t>Patient</w:t>
-      </w:r>
-      <w:r>
-        <w:t xml:space="preserve"> </w:t>
-      </w:r>
-      <w:r>
-        <w:t>data</w:t>
-      </w:r>
+      <w:del w:id="131" w:author="John Moehrke" w:date="2019-11-12T21:30:00Z">
+        <w:r>
+          <w:delText>Patient</w:delText>
+        </w:r>
+        <w:r>
+          <w:delText xml:space="preserve"> </w:delText>
+        </w:r>
+        <w:r>
+          <w:delText>data</w:delText>
+        </w:r>
+      </w:del>
+      <w:ins w:id="132" w:author="John Moehrke" w:date="2019-11-12T21:30:00Z">
+        <w:r>
+          <w:t>Patient Identity feed</w:t>
+        </w:r>
+      </w:ins>
       <w:r>
         <w:t xml:space="preserve"> </w:t>
       </w:r>
@@ -15604,10 +16259,46 @@
     </w:p>
     <w:p>
       <w:r>
-        <w:t xml:space="preserve">A duplicate demographic record is, in error, created on the national CR. When the error is found, </w:t>
-      </w:r>
-      <w:r>
-        <w:t xml:space="preserve">the duplicate records are linked on the EMR, and </w:t>
+        <w:t>A duplicate demographic record is</w:t>
+      </w:r>
+      <w:del w:id="133" w:author="John Moehrke" w:date="2019-11-12T21:30:00Z">
+        <w:r>
+          <w:delText>, in error, created on the national CR</w:delText>
+        </w:r>
+      </w:del>
+      <w:ins w:id="134" w:author="John Moehrke" w:date="2019-11-12T21:30:00Z">
+        <w:r>
+          <w:t xml:space="preserve"> detected and </w:t>
+        </w:r>
+      </w:ins>
+      <w:del w:id="135" w:author="John Moehrke" w:date="2019-11-12T21:30:00Z">
+        <w:r>
+          <w:delText>. W</w:delText>
+        </w:r>
+      </w:del>
+      <w:ins w:id="136" w:author="John Moehrke" w:date="2019-11-12T21:30:00Z">
+        <w:r>
+          <w:t>w</w:t>
+        </w:r>
+      </w:ins>
+      <w:r>
+        <w:t xml:space="preserve">hen the error is found, </w:t>
+      </w:r>
+      <w:r>
+        <w:t xml:space="preserve">the duplicate records are </w:t>
+      </w:r>
+      <w:del w:id="137" w:author="John Moehrke" w:date="2019-11-12T21:30:00Z">
+        <w:r>
+          <w:delText xml:space="preserve">linked </w:delText>
+        </w:r>
+      </w:del>
+      <w:ins w:id="138" w:author="John Moehrke" w:date="2019-11-12T21:30:00Z">
+        <w:r>
+          <w:t xml:space="preserve">merged </w:t>
+        </w:r>
+      </w:ins>
+      <w:r>
+        <w:t xml:space="preserve">on the EMR, and </w:t>
       </w:r>
       <w:r>
         <w:t xml:space="preserve">a transaction is executed to </w:t>
@@ -15628,7 +16319,20 @@
         <w:t>updates</w:t>
       </w:r>
       <w:r>
-        <w:t xml:space="preserve"> on the CR are updated with information about the ID#s that are to be </w:t>
+        <w:t xml:space="preserve"> on the CR are updated with information about the </w:t>
+      </w:r>
+      <w:del w:id="139" w:author="John Moehrke" w:date="2019-11-12T21:31:00Z">
+        <w:r>
+          <w:delText>ID#s</w:delText>
+        </w:r>
+      </w:del>
+      <w:ins w:id="140" w:author="John Moehrke" w:date="2019-11-12T21:31:00Z">
+        <w:r>
+          <w:t>Patient Identity</w:t>
+        </w:r>
+      </w:ins>
+      <w:r>
+        <w:t xml:space="preserve"> that are to be </w:t>
       </w:r>
       <w:r>
         <w:t>merged</w:t>
@@ -15645,12 +16349,19 @@
       <w:r>
         <w:t>merge</w:t>
       </w:r>
-      <w:r>
-        <w:t xml:space="preserve"> </w:t>
-      </w:r>
-      <w:r>
-        <w:t>message</w:t>
-      </w:r>
+      <w:ins w:id="141" w:author="John Moehrke" w:date="2019-11-12T21:31:00Z">
+        <w:r>
+          <w:t>d master Patient Identity</w:t>
+        </w:r>
+      </w:ins>
+      <w:del w:id="142" w:author="John Moehrke" w:date="2019-11-12T21:31:00Z">
+        <w:r>
+          <w:delText xml:space="preserve"> </w:delText>
+        </w:r>
+        <w:r>
+          <w:delText>message</w:delText>
+        </w:r>
+      </w:del>
       <w:r>
         <w:t xml:space="preserve">. </w:t>
       </w:r>
@@ -15694,10 +16405,41 @@
         <w:t>merger</w:t>
       </w:r>
       <w:r>
-        <w:t xml:space="preserve"> of the two demographic ID#s.</w:t>
-      </w:r>
-      <w:r>
-        <w:t xml:space="preserve"> The subsumed identifier is deprecated</w:t>
+        <w:t xml:space="preserve"> of the two </w:t>
+      </w:r>
+      <w:del w:id="143" w:author="John Moehrke" w:date="2019-11-12T21:31:00Z">
+        <w:r>
+          <w:delText>demographic ID#s</w:delText>
+        </w:r>
+      </w:del>
+      <w:ins w:id="144" w:author="John Moehrke" w:date="2019-11-12T21:31:00Z">
+        <w:r>
+          <w:t>Patient Identity</w:t>
+        </w:r>
+      </w:ins>
+      <w:r>
+        <w:t>.</w:t>
+      </w:r>
+      <w:r>
+        <w:t xml:space="preserve"> The subsumed </w:t>
+      </w:r>
+      <w:ins w:id="145" w:author="John Moehrke" w:date="2019-11-12T21:31:00Z">
+        <w:r>
+          <w:t>Patient Identity</w:t>
+        </w:r>
+      </w:ins>
+      <w:del w:id="146" w:author="John Moehrke" w:date="2019-11-12T21:31:00Z">
+        <w:r>
+          <w:delText>iden</w:delText>
+        </w:r>
+      </w:del>
+      <w:del w:id="147" w:author="John Moehrke" w:date="2019-11-12T21:32:00Z">
+        <w:r>
+          <w:delText>tifier</w:delText>
+        </w:r>
+      </w:del>
+      <w:r>
+        <w:t xml:space="preserve"> is deprecated</w:t>
       </w:r>
       <w:r>
         <w:t>.</w:t>
@@ -15718,9 +16460,8 @@
       <w:pPr>
         <w:pStyle w:val="Heading2"/>
       </w:pPr>
-      <w:bookmarkStart w:id="52" w:name="_Toc7702388"/>
-      <w:r>
-        <w:lastRenderedPageBreak/>
+      <w:bookmarkStart w:id="148" w:name="_Toc7702388"/>
+      <w:r>
         <w:t>49.</w:t>
       </w:r>
       <w:r>
@@ -15732,7 +16473,7 @@
       <w:r>
         <w:t xml:space="preserve"> Security Considerations</w:t>
       </w:r>
-      <w:bookmarkEnd w:id="52"/>
+      <w:bookmarkEnd w:id="148"/>
     </w:p>
     <w:p>
       <w:pPr>
@@ -15871,7 +16612,7 @@
           <w:i/>
         </w:rPr>
       </w:pPr>
-      <w:bookmarkStart w:id="53" w:name="_Toc7702389"/>
+      <w:bookmarkStart w:id="149" w:name="_Toc7702389"/>
       <w:r>
         <w:t>49.</w:t>
       </w:r>
@@ -15887,7 +16628,7 @@
       <w:r>
         <w:t>Cross Profile Considerations</w:t>
       </w:r>
-      <w:bookmarkEnd w:id="53"/>
+      <w:bookmarkEnd w:id="149"/>
     </w:p>
     <w:p>
       <w:r>
@@ -15935,8 +16676,8 @@
           <w:highlight w:val="yellow"/>
         </w:rPr>
       </w:pPr>
-      <w:bookmarkStart w:id="54" w:name="_2w5ecyt" w:colFirst="0" w:colLast="0"/>
-      <w:bookmarkEnd w:id="54"/>
+      <w:bookmarkStart w:id="150" w:name="_2w5ecyt" w:colFirst="0" w:colLast="0"/>
+      <w:bookmarkEnd w:id="150"/>
       <w:r>
         <w:br w:type="page"/>
       </w:r>
@@ -15990,10 +16731,10 @@
         </w:rPr>
         <w:t>.</w:t>
       </w:r>
-      <w:bookmarkStart w:id="55" w:name="_1baon6m" w:colFirst="0" w:colLast="0"/>
-      <w:bookmarkStart w:id="56" w:name="_2nusc19" w:colFirst="0" w:colLast="0"/>
-      <w:bookmarkEnd w:id="55"/>
-      <w:bookmarkEnd w:id="56"/>
+      <w:bookmarkStart w:id="151" w:name="_1baon6m" w:colFirst="0" w:colLast="0"/>
+      <w:bookmarkStart w:id="152" w:name="_2nusc19" w:colFirst="0" w:colLast="0"/>
+      <w:bookmarkEnd w:id="151"/>
+      <w:bookmarkEnd w:id="152"/>
       <w:r>
         <w:br w:type="page"/>
       </w:r>
@@ -16002,10 +16743,10 @@
       <w:pPr>
         <w:pStyle w:val="PartTitle"/>
       </w:pPr>
-      <w:bookmarkStart w:id="57" w:name="_1yyy98l" w:colFirst="0" w:colLast="0"/>
-      <w:bookmarkStart w:id="58" w:name="_Toc500238773"/>
-      <w:bookmarkStart w:id="59" w:name="_Toc7702390"/>
-      <w:bookmarkEnd w:id="57"/>
+      <w:bookmarkStart w:id="153" w:name="_1yyy98l" w:colFirst="0" w:colLast="0"/>
+      <w:bookmarkStart w:id="154" w:name="_Toc500238773"/>
+      <w:bookmarkStart w:id="155" w:name="_Toc7702390"/>
+      <w:bookmarkEnd w:id="153"/>
       <w:r>
         <w:lastRenderedPageBreak/>
         <w:t>Volume 2</w:t>
@@ -16016,14 +16757,14 @@
       <w:r>
         <w:t xml:space="preserve"> – Transactions</w:t>
       </w:r>
-      <w:bookmarkEnd w:id="58"/>
-      <w:bookmarkEnd w:id="59"/>
+      <w:bookmarkEnd w:id="154"/>
+      <w:bookmarkEnd w:id="155"/>
     </w:p>
     <w:p>
       <w:pPr>
         <w:pStyle w:val="EditorInstructions"/>
       </w:pPr>
-      <w:bookmarkStart w:id="60" w:name="_Toc75083611"/>
+      <w:bookmarkStart w:id="156" w:name="_Toc75083611"/>
       <w:r>
         <w:t>Add Section 3.</w:t>
       </w:r>
@@ -16033,16 +16774,16 @@
       <w:r>
         <w:t xml:space="preserve"> </w:t>
       </w:r>
-      <w:bookmarkEnd w:id="60"/>
+      <w:bookmarkEnd w:id="156"/>
     </w:p>
     <w:p>
       <w:pPr>
         <w:pStyle w:val="Heading2"/>
         <w:ind w:left="0" w:firstLine="0"/>
       </w:pPr>
-      <w:bookmarkStart w:id="61" w:name="_Toc345074672"/>
-      <w:bookmarkStart w:id="62" w:name="_Toc500238774"/>
-      <w:bookmarkStart w:id="63" w:name="_Toc7702391"/>
+      <w:bookmarkStart w:id="157" w:name="_Toc345074672"/>
+      <w:bookmarkStart w:id="158" w:name="_Toc500238774"/>
+      <w:bookmarkStart w:id="159" w:name="_Toc7702391"/>
       <w:r>
         <w:t>3.</w:t>
       </w:r>
@@ -16052,8 +16793,8 @@
       <w:r>
         <w:t xml:space="preserve"> </w:t>
       </w:r>
-      <w:bookmarkEnd w:id="61"/>
-      <w:bookmarkEnd w:id="62"/>
+      <w:bookmarkEnd w:id="157"/>
+      <w:bookmarkEnd w:id="158"/>
       <w:r>
         <w:t>Mobile Patient Identity Feed</w:t>
       </w:r>
@@ -16066,16 +16807,16 @@
       <w:r>
         <w:t>]</w:t>
       </w:r>
-      <w:bookmarkEnd w:id="63"/>
+      <w:bookmarkEnd w:id="159"/>
     </w:p>
     <w:p>
       <w:pPr>
         <w:pStyle w:val="Heading3"/>
         <w:ind w:left="0" w:firstLine="0"/>
       </w:pPr>
-      <w:bookmarkStart w:id="64" w:name="_Toc345074673"/>
-      <w:bookmarkStart w:id="65" w:name="_Toc500238775"/>
-      <w:bookmarkStart w:id="66" w:name="_Toc7702392"/>
+      <w:bookmarkStart w:id="160" w:name="_Toc345074673"/>
+      <w:bookmarkStart w:id="161" w:name="_Toc500238775"/>
+      <w:bookmarkStart w:id="162" w:name="_Toc7702392"/>
       <w:r>
         <w:t>3.</w:t>
       </w:r>
@@ -16085,9 +16826,9 @@
       <w:r>
         <w:t>.1 Scope</w:t>
       </w:r>
-      <w:bookmarkEnd w:id="64"/>
-      <w:bookmarkEnd w:id="65"/>
-      <w:bookmarkEnd w:id="66"/>
+      <w:bookmarkEnd w:id="160"/>
+      <w:bookmarkEnd w:id="161"/>
+      <w:bookmarkEnd w:id="162"/>
     </w:p>
     <w:p>
       <w:pPr>
@@ -16138,9 +16879,9 @@
         <w:pStyle w:val="Heading3"/>
         <w:ind w:left="0" w:firstLine="0"/>
       </w:pPr>
-      <w:bookmarkStart w:id="67" w:name="_Toc345074674"/>
-      <w:bookmarkStart w:id="68" w:name="_Toc500238776"/>
-      <w:bookmarkStart w:id="69" w:name="_Toc7702393"/>
+      <w:bookmarkStart w:id="163" w:name="_Toc345074674"/>
+      <w:bookmarkStart w:id="164" w:name="_Toc500238776"/>
+      <w:bookmarkStart w:id="165" w:name="_Toc7702393"/>
       <w:r>
         <w:t>3.</w:t>
       </w:r>
@@ -16150,9 +16891,9 @@
       <w:r>
         <w:t>.2 Actor Roles</w:t>
       </w:r>
-      <w:bookmarkEnd w:id="67"/>
-      <w:bookmarkEnd w:id="68"/>
-      <w:bookmarkEnd w:id="69"/>
+      <w:bookmarkEnd w:id="163"/>
+      <w:bookmarkEnd w:id="164"/>
+      <w:bookmarkEnd w:id="165"/>
     </w:p>
     <w:p>
       <w:pPr>
@@ -16452,9 +17193,9 @@
         <w:pStyle w:val="Heading3"/>
         <w:ind w:left="0" w:firstLine="0"/>
       </w:pPr>
-      <w:bookmarkStart w:id="70" w:name="_Toc345074675"/>
-      <w:bookmarkStart w:id="71" w:name="_Toc500238777"/>
-      <w:bookmarkStart w:id="72" w:name="_Toc7702394"/>
+      <w:bookmarkStart w:id="166" w:name="_Toc345074675"/>
+      <w:bookmarkStart w:id="167" w:name="_Toc500238777"/>
+      <w:bookmarkStart w:id="168" w:name="_Toc7702394"/>
       <w:r>
         <w:t>3.</w:t>
       </w:r>
@@ -16464,9 +17205,9 @@
       <w:r>
         <w:t>.3 Referenced Standards</w:t>
       </w:r>
-      <w:bookmarkEnd w:id="70"/>
-      <w:bookmarkEnd w:id="71"/>
-      <w:bookmarkEnd w:id="72"/>
+      <w:bookmarkEnd w:id="166"/>
+      <w:bookmarkEnd w:id="167"/>
+      <w:bookmarkEnd w:id="168"/>
     </w:p>
     <w:p>
       <w:pPr>
@@ -16475,7 +17216,7 @@
       <w:r>
         <w:t xml:space="preserve">HL7 FHIR standard Release 4 </w:t>
       </w:r>
-      <w:hyperlink r:id="rId28" w:history="1">
+      <w:hyperlink r:id="rId31" w:history="1">
         <w:r>
           <w:rPr>
             <w:rStyle w:val="Hyperlink"/>
@@ -16489,9 +17230,9 @@
         <w:pStyle w:val="Heading3"/>
         <w:ind w:left="0" w:firstLine="0"/>
       </w:pPr>
-      <w:bookmarkStart w:id="73" w:name="_Toc345074676"/>
-      <w:bookmarkStart w:id="74" w:name="_Toc500238778"/>
-      <w:bookmarkStart w:id="75" w:name="_Toc7702395"/>
+      <w:bookmarkStart w:id="169" w:name="_Toc345074676"/>
+      <w:bookmarkStart w:id="170" w:name="_Toc500238778"/>
+      <w:bookmarkStart w:id="171" w:name="_Toc7702395"/>
       <w:r>
         <w:lastRenderedPageBreak/>
         <w:t>3.</w:t>
@@ -16502,9 +17243,9 @@
       <w:r>
         <w:t>.4 Interaction Diagram</w:t>
       </w:r>
-      <w:bookmarkEnd w:id="73"/>
-      <w:bookmarkEnd w:id="74"/>
-      <w:bookmarkEnd w:id="75"/>
+      <w:bookmarkEnd w:id="169"/>
+      <w:bookmarkEnd w:id="170"/>
+      <w:bookmarkEnd w:id="171"/>
     </w:p>
     <w:p>
       <w:pPr>
@@ -16554,14 +17295,14 @@
                           </a:ln>
                           <a:extLst>
                             <a:ext uri="{909E8E84-426E-40dd-AFC4-6F175D3DCCD1}">
-                              <a14:hiddenFill xmlns="" xmlns:mo="http://schemas.microsoft.com/office/mac/office/2008/main" xmlns:mv="urn:schemas-microsoft-com:mac:vml" xmlns:o="urn:schemas-microsoft-com:office:office" xmlns:v="urn:schemas-microsoft-com:vml" xmlns:w10="urn:schemas-microsoft-com:office:word" xmlns:w="http://schemas.openxmlformats.org/wordprocessingml/2006/main" xmlns:a14="http://schemas.microsoft.com/office/drawing/2010/main" xmlns:arto="http://schemas.microsoft.com/office/word/2006/arto">
+                              <a14:hiddenFill xmlns:arto="http://schemas.microsoft.com/office/word/2006/arto" xmlns:a14="http://schemas.microsoft.com/office/drawing/2010/main" xmlns:w="http://schemas.openxmlformats.org/wordprocessingml/2006/main" xmlns:w10="urn:schemas-microsoft-com:office:word" xmlns:v="urn:schemas-microsoft-com:vml" xmlns:o="urn:schemas-microsoft-com:office:office" xmlns:mv="urn:schemas-microsoft-com:mac:vml" xmlns:mo="http://schemas.microsoft.com/office/mac/office/2008/main" xmlns="">
                                 <a:solidFill>
                                   <a:srgbClr val="FFFFFF"/>
                                 </a:solidFill>
                               </a14:hiddenFill>
                             </a:ext>
                             <a:ext uri="{91240B29-F687-4f45-9708-019B960494DF}">
-                              <a14:hiddenLine xmlns="" xmlns:mo="http://schemas.microsoft.com/office/mac/office/2008/main" xmlns:mv="urn:schemas-microsoft-com:mac:vml" xmlns:o="urn:schemas-microsoft-com:office:office" xmlns:v="urn:schemas-microsoft-com:vml" xmlns:w10="urn:schemas-microsoft-com:office:word" xmlns:w="http://schemas.openxmlformats.org/wordprocessingml/2006/main" xmlns:a14="http://schemas.microsoft.com/office/drawing/2010/main" xmlns:arto="http://schemas.microsoft.com/office/word/2006/arto" w="9525">
+                              <a14:hiddenLine xmlns:arto="http://schemas.microsoft.com/office/word/2006/arto" xmlns:a14="http://schemas.microsoft.com/office/drawing/2010/main" xmlns:w="http://schemas.openxmlformats.org/wordprocessingml/2006/main" xmlns:w10="urn:schemas-microsoft-com:office:word" xmlns:v="urn:schemas-microsoft-com:vml" xmlns:o="urn:schemas-microsoft-com:office:office" xmlns:mv="urn:schemas-microsoft-com:mac:vml" xmlns:mo="http://schemas.microsoft.com/office/mac/office/2008/main" xmlns="" w="9525">
                                 <a:solidFill>
                                   <a:srgbClr val="000000"/>
                                 </a:solidFill>
@@ -16615,14 +17356,14 @@
                           </a:ln>
                           <a:extLst>
                             <a:ext uri="{909E8E84-426E-40dd-AFC4-6F175D3DCCD1}">
-                              <a14:hiddenFill xmlns="" xmlns:mo="http://schemas.microsoft.com/office/mac/office/2008/main" xmlns:mv="urn:schemas-microsoft-com:mac:vml" xmlns:o="urn:schemas-microsoft-com:office:office" xmlns:v="urn:schemas-microsoft-com:vml" xmlns:w10="urn:schemas-microsoft-com:office:word" xmlns:w="http://schemas.openxmlformats.org/wordprocessingml/2006/main" xmlns:a14="http://schemas.microsoft.com/office/drawing/2010/main" xmlns:arto="http://schemas.microsoft.com/office/word/2006/arto">
+                              <a14:hiddenFill xmlns:arto="http://schemas.microsoft.com/office/word/2006/arto" xmlns:a14="http://schemas.microsoft.com/office/drawing/2010/main" xmlns:w="http://schemas.openxmlformats.org/wordprocessingml/2006/main" xmlns:w10="urn:schemas-microsoft-com:office:word" xmlns:v="urn:schemas-microsoft-com:vml" xmlns:o="urn:schemas-microsoft-com:office:office" xmlns:mv="urn:schemas-microsoft-com:mac:vml" xmlns:mo="http://schemas.microsoft.com/office/mac/office/2008/main" xmlns="">
                                 <a:solidFill>
                                   <a:srgbClr val="FFFFFF"/>
                                 </a:solidFill>
                               </a14:hiddenFill>
                             </a:ext>
                             <a:ext uri="{91240B29-F687-4f45-9708-019B960494DF}">
-                              <a14:hiddenLine xmlns="" xmlns:mo="http://schemas.microsoft.com/office/mac/office/2008/main" xmlns:mv="urn:schemas-microsoft-com:mac:vml" xmlns:o="urn:schemas-microsoft-com:office:office" xmlns:v="urn:schemas-microsoft-com:vml" xmlns:w10="urn:schemas-microsoft-com:office:word" xmlns:w="http://schemas.openxmlformats.org/wordprocessingml/2006/main" xmlns:a14="http://schemas.microsoft.com/office/drawing/2010/main" xmlns:arto="http://schemas.microsoft.com/office/word/2006/arto" w="9525">
+                              <a14:hiddenLine xmlns:arto="http://schemas.microsoft.com/office/word/2006/arto" xmlns:a14="http://schemas.microsoft.com/office/drawing/2010/main" xmlns:w="http://schemas.openxmlformats.org/wordprocessingml/2006/main" xmlns:w10="urn:schemas-microsoft-com:office:word" xmlns:v="urn:schemas-microsoft-com:vml" xmlns:o="urn:schemas-microsoft-com:office:office" xmlns:mv="urn:schemas-microsoft-com:mac:vml" xmlns:mo="http://schemas.microsoft.com/office/mac/office/2008/main" xmlns="" w="9525">
                                 <a:solidFill>
                                   <a:srgbClr val="000000"/>
                                 </a:solidFill>
@@ -16678,7 +17419,7 @@
                           </a:ln>
                           <a:extLst>
                             <a:ext uri="{91240B29-F687-4f45-9708-019B960494DF}">
-                              <a14:hiddenLine xmlns="" xmlns:mo="http://schemas.microsoft.com/office/mac/office/2008/main" xmlns:mv="urn:schemas-microsoft-com:mac:vml" xmlns:o="urn:schemas-microsoft-com:office:office" xmlns:v="urn:schemas-microsoft-com:vml" xmlns:w10="urn:schemas-microsoft-com:office:word" xmlns:w="http://schemas.openxmlformats.org/wordprocessingml/2006/main" xmlns:a14="http://schemas.microsoft.com/office/drawing/2010/main" xmlns:arto="http://schemas.microsoft.com/office/word/2006/arto" w="9525">
+                              <a14:hiddenLine xmlns:arto="http://schemas.microsoft.com/office/word/2006/arto" xmlns:a14="http://schemas.microsoft.com/office/drawing/2010/main" xmlns:w="http://schemas.openxmlformats.org/wordprocessingml/2006/main" xmlns:w10="urn:schemas-microsoft-com:office:word" xmlns:v="urn:schemas-microsoft-com:vml" xmlns:o="urn:schemas-microsoft-com:office:office" xmlns:mv="urn:schemas-microsoft-com:mac:vml" xmlns:mo="http://schemas.microsoft.com/office/mac/office/2008/main" xmlns="" w="9525">
                                 <a:solidFill>
                                   <a:srgbClr val="000000"/>
                                 </a:solidFill>
@@ -16738,7 +17479,7 @@
                           </a:ln>
                           <a:extLst>
                             <a:ext uri="{909E8E84-426E-40dd-AFC4-6F175D3DCCD1}">
-                              <a14:hiddenFill xmlns="" xmlns:mo="http://schemas.microsoft.com/office/mac/office/2008/main" xmlns:mv="urn:schemas-microsoft-com:mac:vml" xmlns:o="urn:schemas-microsoft-com:office:office" xmlns:v="urn:schemas-microsoft-com:vml" xmlns:w10="urn:schemas-microsoft-com:office:word" xmlns:w="http://schemas.openxmlformats.org/wordprocessingml/2006/main" xmlns:a14="http://schemas.microsoft.com/office/drawing/2010/main" xmlns:arto="http://schemas.microsoft.com/office/word/2006/arto">
+                              <a14:hiddenFill xmlns:arto="http://schemas.microsoft.com/office/word/2006/arto" xmlns:a14="http://schemas.microsoft.com/office/drawing/2010/main" xmlns:w="http://schemas.openxmlformats.org/wordprocessingml/2006/main" xmlns:w10="urn:schemas-microsoft-com:office:word" xmlns:v="urn:schemas-microsoft-com:vml" xmlns:o="urn:schemas-microsoft-com:office:office" xmlns:mv="urn:schemas-microsoft-com:mac:vml" xmlns:mo="http://schemas.microsoft.com/office/mac/office/2008/main" xmlns="">
                                 <a:noFill/>
                               </a14:hiddenFill>
                             </a:ext>
@@ -16771,7 +17512,7 @@
                           </a:ln>
                           <a:extLst>
                             <a:ext uri="{909E8E84-426E-40dd-AFC4-6F175D3DCCD1}">
-                              <a14:hiddenFill xmlns="" xmlns:mo="http://schemas.microsoft.com/office/mac/office/2008/main" xmlns:mv="urn:schemas-microsoft-com:mac:vml" xmlns:o="urn:schemas-microsoft-com:office:office" xmlns:v="urn:schemas-microsoft-com:vml" xmlns:w10="urn:schemas-microsoft-com:office:word" xmlns:w="http://schemas.openxmlformats.org/wordprocessingml/2006/main" xmlns:a14="http://schemas.microsoft.com/office/drawing/2010/main" xmlns:arto="http://schemas.microsoft.com/office/word/2006/arto">
+                              <a14:hiddenFill xmlns:arto="http://schemas.microsoft.com/office/word/2006/arto" xmlns:a14="http://schemas.microsoft.com/office/drawing/2010/main" xmlns:w="http://schemas.openxmlformats.org/wordprocessingml/2006/main" xmlns:w10="urn:schemas-microsoft-com:office:word" xmlns:v="urn:schemas-microsoft-com:vml" xmlns:o="urn:schemas-microsoft-com:office:office" xmlns:mv="urn:schemas-microsoft-com:mac:vml" xmlns:mo="http://schemas.microsoft.com/office/mac/office/2008/main" xmlns="">
                                 <a:noFill/>
                               </a14:hiddenFill>
                             </a:ext>
@@ -16861,7 +17602,7 @@
                           </a:ln>
                           <a:extLst>
                             <a:ext uri="{909E8E84-426E-40dd-AFC4-6F175D3DCCD1}">
-                              <a14:hiddenFill xmlns="" xmlns:mo="http://schemas.microsoft.com/office/mac/office/2008/main" xmlns:mv="urn:schemas-microsoft-com:mac:vml" xmlns:o="urn:schemas-microsoft-com:office:office" xmlns:v="urn:schemas-microsoft-com:vml" xmlns:w10="urn:schemas-microsoft-com:office:word" xmlns:w="http://schemas.openxmlformats.org/wordprocessingml/2006/main" xmlns:a14="http://schemas.microsoft.com/office/drawing/2010/main" xmlns:arto="http://schemas.microsoft.com/office/word/2006/arto">
+                              <a14:hiddenFill xmlns:arto="http://schemas.microsoft.com/office/word/2006/arto" xmlns:a14="http://schemas.microsoft.com/office/drawing/2010/main" xmlns:w="http://schemas.openxmlformats.org/wordprocessingml/2006/main" xmlns:w10="urn:schemas-microsoft-com:office:word" xmlns:v="urn:schemas-microsoft-com:vml" xmlns:o="urn:schemas-microsoft-com:office:office" xmlns:mv="urn:schemas-microsoft-com:mac:vml" xmlns:mo="http://schemas.microsoft.com/office/mac/office/2008/main" xmlns="">
                                 <a:noFill/>
                               </a14:hiddenFill>
                             </a:ext>
@@ -16890,7 +17631,7 @@
                           </a:ln>
                           <a:extLst>
                             <a:ext uri="{91240B29-F687-4f45-9708-019B960494DF}">
-                              <a14:hiddenLine xmlns="" xmlns:mo="http://schemas.microsoft.com/office/mac/office/2008/main" xmlns:mv="urn:schemas-microsoft-com:mac:vml" xmlns:o="urn:schemas-microsoft-com:office:office" xmlns:v="urn:schemas-microsoft-com:vml" xmlns:w10="urn:schemas-microsoft-com:office:word" xmlns:w="http://schemas.openxmlformats.org/wordprocessingml/2006/main" xmlns:a14="http://schemas.microsoft.com/office/drawing/2010/main" xmlns:arto="http://schemas.microsoft.com/office/word/2006/arto" w="9525">
+                              <a14:hiddenLine xmlns:arto="http://schemas.microsoft.com/office/word/2006/arto" xmlns:a14="http://schemas.microsoft.com/office/drawing/2010/main" xmlns:w="http://schemas.openxmlformats.org/wordprocessingml/2006/main" xmlns:w10="urn:schemas-microsoft-com:office:word" xmlns:v="urn:schemas-microsoft-com:vml" xmlns:o="urn:schemas-microsoft-com:office:office" xmlns:mv="urn:schemas-microsoft-com:mac:vml" xmlns:mo="http://schemas.microsoft.com/office/mac/office/2008/main" xmlns="" w="9525">
                                 <a:solidFill>
                                   <a:srgbClr val="000000"/>
                                 </a:solidFill>
@@ -16949,7 +17690,7 @@
                           </a:ln>
                           <a:extLst>
                             <a:ext uri="{909E8E84-426E-40dd-AFC4-6F175D3DCCD1}">
-                              <a14:hiddenFill xmlns="" xmlns:mo="http://schemas.microsoft.com/office/mac/office/2008/main" xmlns:mv="urn:schemas-microsoft-com:mac:vml" xmlns:o="urn:schemas-microsoft-com:office:office" xmlns:v="urn:schemas-microsoft-com:vml" xmlns:w10="urn:schemas-microsoft-com:office:word" xmlns:w="http://schemas.openxmlformats.org/wordprocessingml/2006/main" xmlns:a14="http://schemas.microsoft.com/office/drawing/2010/main" xmlns:arto="http://schemas.microsoft.com/office/word/2006/arto">
+                              <a14:hiddenFill xmlns:arto="http://schemas.microsoft.com/office/word/2006/arto" xmlns:a14="http://schemas.microsoft.com/office/drawing/2010/main" xmlns:w="http://schemas.openxmlformats.org/wordprocessingml/2006/main" xmlns:w10="urn:schemas-microsoft-com:office:word" xmlns:v="urn:schemas-microsoft-com:vml" xmlns:o="urn:schemas-microsoft-com:office:office" xmlns:mv="urn:schemas-microsoft-com:mac:vml" xmlns:mo="http://schemas.microsoft.com/office/mac/office/2008/main" xmlns="">
                                 <a:noFill/>
                               </a14:hiddenFill>
                             </a:ext>
@@ -16965,7 +17706,7 @@
           </mc:Choice>
           <mc:Fallback>
             <w:pict>
-              <v:group w14:anchorId="7A5A8354" id="Canvas 17" o:spid="_x0000_s1026" editas="canvas" style="width:468pt;height:189pt;mso-position-horizontal-relative:char;mso-position-vertical-relative:line" coordsize="59436,24003" o:gfxdata="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">
+              <v:group w14:anchorId="7A5A8354" id="Canvas 17" o:spid="_x0000_s1026" editas="canvas" style="width:468pt;height:189pt;mso-position-horizontal-relative:char;mso-position-vertical-relative:line" coordsize="59436,24003" o:gfxdata="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">
                 <v:shapetype id="_x0000_t75" coordsize="21600,21600" o:spt="75" o:preferrelative="t" path="m@4@5l@4@11@9@11@9@5xe" filled="f" stroked="f">
                   <v:stroke joinstyle="miter"/>
                   <v:formulas>
@@ -17106,15 +17847,15 @@
       <w:pPr>
         <w:pStyle w:val="BodyText"/>
       </w:pPr>
-      <w:bookmarkStart w:id="76" w:name="_Toc345074677"/>
+      <w:bookmarkStart w:id="172" w:name="_Toc345074677"/>
     </w:p>
     <w:p>
       <w:pPr>
         <w:pStyle w:val="Heading4"/>
         <w:ind w:left="0" w:firstLine="0"/>
       </w:pPr>
-      <w:bookmarkStart w:id="77" w:name="_Toc500238779"/>
-      <w:bookmarkStart w:id="78" w:name="_Toc7702396"/>
+      <w:bookmarkStart w:id="173" w:name="_Toc500238779"/>
+      <w:bookmarkStart w:id="174" w:name="_Toc7702396"/>
       <w:r>
         <w:t>3.</w:t>
       </w:r>
@@ -17124,12 +17865,12 @@
       <w:r>
         <w:t xml:space="preserve">.4.1 </w:t>
       </w:r>
-      <w:bookmarkEnd w:id="76"/>
-      <w:bookmarkEnd w:id="77"/>
+      <w:bookmarkEnd w:id="172"/>
+      <w:bookmarkEnd w:id="173"/>
       <w:r>
         <w:t>Mobile Patient Identity Feed Request Message</w:t>
       </w:r>
-      <w:bookmarkEnd w:id="78"/>
+      <w:bookmarkEnd w:id="174"/>
     </w:p>
     <w:p>
       <w:pPr>
@@ -17198,9 +17939,9 @@
         <w:pStyle w:val="Heading5"/>
         <w:ind w:left="0" w:firstLine="0"/>
       </w:pPr>
-      <w:bookmarkStart w:id="79" w:name="_Toc345074678"/>
-      <w:bookmarkStart w:id="80" w:name="_Toc500238780"/>
-      <w:bookmarkStart w:id="81" w:name="_Toc7702397"/>
+      <w:bookmarkStart w:id="175" w:name="_Toc345074678"/>
+      <w:bookmarkStart w:id="176" w:name="_Toc500238780"/>
+      <w:bookmarkStart w:id="177" w:name="_Toc7702397"/>
       <w:r>
         <w:t>3.</w:t>
       </w:r>
@@ -17210,11 +17951,16 @@
       <w:r>
         <w:t>.4.1.1 Trigger Events</w:t>
       </w:r>
-      <w:bookmarkEnd w:id="79"/>
-      <w:bookmarkEnd w:id="80"/>
-      <w:bookmarkEnd w:id="81"/>
+      <w:bookmarkEnd w:id="175"/>
+      <w:bookmarkEnd w:id="176"/>
+      <w:bookmarkEnd w:id="177"/>
     </w:p>
     <w:p>
+      <w:pPr>
+        <w:rPr>
+          <w:ins w:id="178" w:author="John Moehrke" w:date="2019-11-12T21:47:00Z"/>
+        </w:rPr>
+      </w:pPr>
       <w:r>
         <w:t xml:space="preserve">A Supplier triggers a Mobile Patient Identity Feed Request to a Consumer when </w:t>
       </w:r>
@@ -17233,8 +17979,18 @@
       <w:r>
         <w:t xml:space="preserve">, </w:t>
       </w:r>
-      <w:r>
-        <w:t xml:space="preserve">linked, unlinked, </w:t>
+      <w:del w:id="179" w:author="John Moehrke" w:date="2019-11-12T21:33:00Z">
+        <w:r>
+          <w:delText>linked, unlinked</w:delText>
+        </w:r>
+      </w:del>
+      <w:ins w:id="180" w:author="John Moehrke" w:date="2019-11-12T21:33:00Z">
+        <w:r>
+          <w:t>merged</w:t>
+        </w:r>
+      </w:ins>
+      <w:r>
+        <w:t xml:space="preserve">, </w:t>
       </w:r>
       <w:r>
         <w:t>or delet</w:t>
@@ -17247,13 +18003,27 @@
       </w:r>
     </w:p>
     <w:p>
+      <w:ins w:id="181" w:author="John Moehrke" w:date="2019-11-12T21:47:00Z">
+        <w:r>
+          <w:t>The Consumer is identified either by a Subscription [ITI-94] or by a configuration</w:t>
+        </w:r>
+      </w:ins>
+      <w:ins w:id="182" w:author="John Moehrke" w:date="2019-11-12T21:48:00Z">
+        <w:r>
+          <w:t>.</w:t>
+        </w:r>
+      </w:ins>
+      <w:bookmarkStart w:id="183" w:name="_GoBack"/>
+      <w:bookmarkEnd w:id="183"/>
+    </w:p>
+    <w:p>
       <w:pPr>
         <w:pStyle w:val="Heading5"/>
         <w:ind w:left="0" w:firstLine="0"/>
       </w:pPr>
-      <w:bookmarkStart w:id="82" w:name="_Toc345074679"/>
-      <w:bookmarkStart w:id="83" w:name="_Toc500238781"/>
-      <w:bookmarkStart w:id="84" w:name="_Toc7702398"/>
+      <w:bookmarkStart w:id="184" w:name="_Toc345074679"/>
+      <w:bookmarkStart w:id="185" w:name="_Toc500238781"/>
+      <w:bookmarkStart w:id="186" w:name="_Toc7702398"/>
       <w:r>
         <w:t>3.</w:t>
       </w:r>
@@ -17263,9 +18033,9 @@
       <w:r>
         <w:t>.4.1.2 Message Semantics</w:t>
       </w:r>
-      <w:bookmarkEnd w:id="82"/>
-      <w:bookmarkEnd w:id="83"/>
-      <w:bookmarkEnd w:id="84"/>
+      <w:bookmarkEnd w:id="184"/>
+      <w:bookmarkEnd w:id="185"/>
+      <w:bookmarkEnd w:id="186"/>
     </w:p>
     <w:p>
       <w:pPr>
@@ -17292,7 +18062,7 @@
         </w:rPr>
         <w:t xml:space="preserve"> request using HTTP POST as defined at </w:t>
       </w:r>
-      <w:hyperlink r:id="rId29" w:history="1">
+      <w:hyperlink r:id="rId32" w:history="1">
         <w:r>
           <w:rPr>
             <w:rStyle w:val="Hyperlink"/>
@@ -17454,7 +18224,28 @@
         <w:rPr>
           <w:i w:val="0"/>
         </w:rPr>
-        <w:t xml:space="preserve"> a request for both the JSON and the XML messaging formats as defined in FHIR. A Supplier shall send either the JSON or the XML messaging formats as defined in FHIR. See ITI TF-2x: Appendix Z.6 for more details.</w:t>
+        <w:t xml:space="preserve"> a request for both the JSON and the XML messaging formats as defined in FHIR. A Supplier shall send either the JSON or the XML messaging formats as defined in </w:t>
+      </w:r>
+      <w:commentRangeStart w:id="187"/>
+      <w:r>
+        <w:rPr>
+          <w:i w:val="0"/>
+        </w:rPr>
+        <w:t>FHIR</w:t>
+      </w:r>
+      <w:commentRangeEnd w:id="187"/>
+      <w:r>
+        <w:rPr>
+          <w:rStyle w:val="CommentReference"/>
+          <w:i w:val="0"/>
+        </w:rPr>
+        <w:commentReference w:id="187"/>
+      </w:r>
+      <w:r>
+        <w:rPr>
+          <w:i w:val="0"/>
+        </w:rPr>
+        <w:t>. See ITI TF-2x: Appendix Z.6 for more details.</w:t>
       </w:r>
       <w:r>
         <w:rPr>
@@ -17471,7 +18262,7 @@
         </w:tabs>
         <w:ind w:left="0" w:firstLine="0"/>
       </w:pPr>
-      <w:bookmarkStart w:id="85" w:name="_Toc7702399"/>
+      <w:bookmarkStart w:id="188" w:name="_Toc7702399"/>
       <w:r>
         <w:lastRenderedPageBreak/>
         <w:t>3.</w:t>
@@ -17491,7 +18282,7 @@
       <w:r>
         <w:t>FHIR Bundle Resource Constraints</w:t>
       </w:r>
-      <w:bookmarkEnd w:id="85"/>
+      <w:bookmarkEnd w:id="188"/>
     </w:p>
     <w:p>
       <w:r>
@@ -17515,7 +18306,7 @@
       <w:r>
         <w:t xml:space="preserve">.4.1.2.1-1 references the object model defined at </w:t>
       </w:r>
-      <w:hyperlink r:id="rId30" w:anchor="resource" w:history="1">
+      <w:hyperlink r:id="rId33" w:anchor="resource" w:history="1">
         <w:r>
           <w:rPr>
             <w:rStyle w:val="Hyperlink"/>
@@ -17725,18 +18516,8 @@
                 <w:rFonts w:ascii="Times New Roman" w:hAnsi="Times New Roman" w:cs="Times New Roman"/>
                 <w:sz w:val="24"/>
               </w:rPr>
-              <w:t xml:space="preserve">hall </w:t>
-            </w:r>
-            <w:proofErr w:type="gramStart"/>
-            <w:r>
-              <w:rPr>
-                <w:rStyle w:val="XMLname"/>
-                <w:rFonts w:ascii="Times New Roman" w:hAnsi="Times New Roman" w:cs="Times New Roman"/>
-                <w:sz w:val="24"/>
-              </w:rPr>
-              <w:t>be:</w:t>
-            </w:r>
-            <w:proofErr w:type="gramEnd"/>
+              <w:t>hall be:</w:t>
+            </w:r>
             <w:r>
               <w:rPr>
                 <w:rStyle w:val="XMLname"/>
@@ -17945,7 +18726,7 @@
         </w:tabs>
         <w:ind w:left="0" w:firstLine="0"/>
       </w:pPr>
-      <w:bookmarkStart w:id="86" w:name="_Toc7702400"/>
+      <w:bookmarkStart w:id="189" w:name="_Toc7702400"/>
       <w:r>
         <w:t>3.</w:t>
       </w:r>
@@ -17972,7 +18753,7 @@
       <w:r>
         <w:t xml:space="preserve"> Resource Constraints</w:t>
       </w:r>
-      <w:bookmarkEnd w:id="86"/>
+      <w:bookmarkEnd w:id="189"/>
     </w:p>
     <w:p>
       <w:r>
@@ -18012,7 +18793,7 @@
       <w:r>
         <w:t xml:space="preserve">.4.1.2.2-1 references the object model defined at </w:t>
       </w:r>
-      <w:hyperlink r:id="rId31" w:anchor="resource" w:history="1">
+      <w:hyperlink r:id="rId34" w:anchor="resource" w:history="1">
         <w:r>
           <w:rPr>
             <w:rStyle w:val="Hyperlink"/>
@@ -18812,7 +19593,35 @@
         <w:rPr>
           <w:i w:val="0"/>
         </w:rPr>
-        <w:t>When a merge is done th</w:t>
+        <w:t xml:space="preserve">When a merge is </w:t>
+      </w:r>
+      <w:del w:id="190" w:author="John Moehrke" w:date="2019-11-12T21:36:00Z">
+        <w:r>
+          <w:rPr>
+            <w:i w:val="0"/>
+          </w:rPr>
+          <w:delText xml:space="preserve">done </w:delText>
+        </w:r>
+      </w:del>
+      <w:ins w:id="191" w:author="John Moehrke" w:date="2019-11-12T21:36:00Z">
+        <w:r>
+          <w:rPr>
+            <w:i w:val="0"/>
+          </w:rPr>
+          <w:t>needed</w:t>
+        </w:r>
+        <w:r>
+          <w:rPr>
+            <w:i w:val="0"/>
+          </w:rPr>
+          <w:t xml:space="preserve"> </w:t>
+        </w:r>
+      </w:ins>
+      <w:r>
+        <w:rPr>
+          <w:i w:val="0"/>
+        </w:rPr>
+        <w:t>th</w:t>
       </w:r>
       <w:r>
         <w:rPr>
@@ -18832,7 +19641,65 @@
         <w:rPr>
           <w:i w:val="0"/>
         </w:rPr>
-        <w:t xml:space="preserve"> Resource shall use the link with the </w:t>
+        <w:t xml:space="preserve"> Resource </w:t>
+      </w:r>
+      <w:ins w:id="192" w:author="John Moehrke" w:date="2019-11-12T21:36:00Z">
+        <w:r>
+          <w:rPr>
+            <w:i w:val="0"/>
+          </w:rPr>
+          <w:t xml:space="preserve">to be deprecated </w:t>
+        </w:r>
+      </w:ins>
+      <w:r>
+        <w:rPr>
+          <w:i w:val="0"/>
+        </w:rPr>
+        <w:t xml:space="preserve">shall </w:t>
+      </w:r>
+      <w:ins w:id="193" w:author="John Moehrke" w:date="2019-11-12T21:36:00Z">
+        <w:r>
+          <w:rPr>
+            <w:i w:val="0"/>
+          </w:rPr>
+          <w:t>be included and have a</w:t>
+        </w:r>
+      </w:ins>
+      <w:del w:id="194" w:author="John Moehrke" w:date="2019-11-12T21:37:00Z">
+        <w:r>
+          <w:rPr>
+            <w:i w:val="0"/>
+          </w:rPr>
+          <w:delText xml:space="preserve">use the </w:delText>
+        </w:r>
+      </w:del>
+      <w:ins w:id="195" w:author="John Moehrke" w:date="2019-11-12T21:37:00Z">
+        <w:r>
+          <w:rPr>
+            <w:i w:val="0"/>
+          </w:rPr>
+          <w:t xml:space="preserve"> </w:t>
+        </w:r>
+      </w:ins>
+      <w:r>
+        <w:rPr>
+          <w:i w:val="0"/>
+        </w:rPr>
+        <w:t xml:space="preserve">link </w:t>
+      </w:r>
+      <w:ins w:id="196" w:author="John Moehrke" w:date="2019-11-12T21:37:00Z">
+        <w:r>
+          <w:rPr>
+            <w:i w:val="0"/>
+          </w:rPr>
+          <w:t xml:space="preserve">element populated </w:t>
+        </w:r>
+      </w:ins>
+      <w:r>
+        <w:rPr>
+          <w:i w:val="0"/>
+        </w:rPr>
+        <w:t xml:space="preserve">with the </w:t>
       </w:r>
       <w:proofErr w:type="spellStart"/>
       <w:proofErr w:type="gramStart"/>
@@ -18862,7 +19729,29 @@
         <w:rPr>
           <w:i w:val="0"/>
         </w:rPr>
-        <w:t xml:space="preserve"> will be a reference to the surviving </w:t>
+        <w:t xml:space="preserve"> </w:t>
+      </w:r>
+      <w:del w:id="197" w:author="John Moehrke" w:date="2019-11-12T21:37:00Z">
+        <w:r>
+          <w:rPr>
+            <w:i w:val="0"/>
+          </w:rPr>
+          <w:delText xml:space="preserve">will be </w:delText>
+        </w:r>
+      </w:del>
+      <w:ins w:id="198" w:author="John Moehrke" w:date="2019-11-12T21:37:00Z">
+        <w:r>
+          <w:rPr>
+            <w:i w:val="0"/>
+          </w:rPr>
+          <w:t xml:space="preserve">set to </w:t>
+        </w:r>
+      </w:ins>
+      <w:r>
+        <w:rPr>
+          <w:i w:val="0"/>
+        </w:rPr>
+        <w:t xml:space="preserve">a reference to the surviving </w:t>
       </w:r>
       <w:r>
         <w:rPr>
@@ -18886,6 +19775,7 @@
           <w:i w:val="0"/>
         </w:rPr>
       </w:pPr>
+      <w:commentRangeStart w:id="199"/>
       <w:r>
         <w:rPr>
           <w:i w:val="0"/>
@@ -18965,6 +19855,14 @@
           <w:i w:val="0"/>
         </w:rPr>
         <w:t xml:space="preserve"> Resource.</w:t>
+      </w:r>
+      <w:commentRangeEnd w:id="199"/>
+      <w:r>
+        <w:rPr>
+          <w:rStyle w:val="CommentReference"/>
+          <w:i w:val="0"/>
+        </w:rPr>
+        <w:commentReference w:id="199"/>
       </w:r>
     </w:p>
     <w:p>
@@ -19658,9 +20556,9 @@
         </w:tabs>
         <w:ind w:left="0" w:firstLine="0"/>
       </w:pPr>
-      <w:bookmarkStart w:id="87" w:name="_Toc345074680"/>
-      <w:bookmarkStart w:id="88" w:name="_Toc500238782"/>
-      <w:bookmarkStart w:id="89" w:name="_Toc7702401"/>
+      <w:bookmarkStart w:id="200" w:name="_Toc345074680"/>
+      <w:bookmarkStart w:id="201" w:name="_Toc500238782"/>
+      <w:bookmarkStart w:id="202" w:name="_Toc7702401"/>
       <w:r>
         <w:t>3.</w:t>
       </w:r>
@@ -19670,14 +20568,14 @@
       <w:r>
         <w:t xml:space="preserve">.4.1.3 </w:t>
       </w:r>
-      <w:commentRangeStart w:id="90"/>
+      <w:commentRangeStart w:id="203"/>
       <w:r>
         <w:t>Expected Actions</w:t>
       </w:r>
-      <w:bookmarkEnd w:id="87"/>
-      <w:bookmarkEnd w:id="88"/>
-      <w:bookmarkEnd w:id="89"/>
-      <w:commentRangeEnd w:id="90"/>
+      <w:bookmarkEnd w:id="200"/>
+      <w:bookmarkEnd w:id="201"/>
+      <w:bookmarkEnd w:id="202"/>
+      <w:commentRangeEnd w:id="203"/>
       <w:r>
         <w:rPr>
           <w:rStyle w:val="CommentReference"/>
@@ -19685,7 +20583,7 @@
           <w:b w:val="0"/>
           <w:color w:val="auto"/>
         </w:rPr>
-        <w:commentReference w:id="90"/>
+        <w:commentReference w:id="203"/>
       </w:r>
       <w:r>
         <w:tab/>
@@ -20006,7 +20904,7 @@
         </w:rPr>
         <w:t xml:space="preserve">   </w:t>
       </w:r>
-      <w:commentRangeStart w:id="91"/>
+      <w:commentRangeStart w:id="204"/>
       <w:r>
         <w:rPr>
           <w:i w:val="0"/>
@@ -20017,35 +20915,35 @@
         <w:rPr>
           <w:i w:val="0"/>
         </w:rPr>
-        <w:t xml:space="preserve">he Patient Identity Manager </w:t>
-      </w:r>
-      <w:proofErr w:type="spellStart"/>
+        <w:t>he Patient Identity Manager shall</w:t>
+      </w:r>
+      <w:ins w:id="205" w:author="John Moehrke" w:date="2019-11-12T21:44:00Z">
+        <w:r>
+          <w:rPr>
+            <w:i w:val="0"/>
+          </w:rPr>
+          <w:t xml:space="preserve"> </w:t>
+        </w:r>
+      </w:ins>
       <w:r>
         <w:rPr>
           <w:i w:val="0"/>
         </w:rPr>
-        <w:t>shall</w:t>
+        <w:t>persist</w:t>
       </w:r>
       <w:r>
         <w:rPr>
           <w:i w:val="0"/>
         </w:rPr>
-        <w:t>persist</w:t>
-      </w:r>
-      <w:proofErr w:type="spellEnd"/>
-      <w:r>
-        <w:rPr>
-          <w:i w:val="0"/>
-        </w:rPr>
         <w:t>:</w:t>
       </w:r>
-      <w:commentRangeEnd w:id="91"/>
+      <w:commentRangeEnd w:id="204"/>
       <w:r>
         <w:rPr>
           <w:rStyle w:val="CommentReference"/>
           <w:i w:val="0"/>
         </w:rPr>
-        <w:commentReference w:id="91"/>
+        <w:commentReference w:id="204"/>
       </w:r>
     </w:p>
     <w:p>
@@ -20088,14 +20986,61 @@
         <w:rPr>
           <w:i w:val="0"/>
         </w:rPr>
-        <w:t xml:space="preserve"> marked as inactive and </w:t>
-      </w:r>
+        <w:t xml:space="preserve"> </w:t>
+      </w:r>
+      <w:ins w:id="206" w:author="John Moehrke" w:date="2019-11-12T21:41:00Z">
+        <w:r>
+          <w:rPr>
+            <w:i w:val="0"/>
+          </w:rPr>
+          <w:t xml:space="preserve">is </w:t>
+        </w:r>
+      </w:ins>
       <w:r>
         <w:rPr>
           <w:i w:val="0"/>
         </w:rPr>
-        <w:t xml:space="preserve">with </w:t>
-      </w:r>
+        <w:t xml:space="preserve">marked as </w:t>
+      </w:r>
+      <w:r>
+        <w:rPr>
+          <w:rStyle w:val="XMLname"/>
+          <w:rPrChange w:id="207" w:author="John Moehrke" w:date="2019-11-12T21:41:00Z">
+            <w:rPr>
+              <w:i w:val="0"/>
+            </w:rPr>
+          </w:rPrChange>
+        </w:rPr>
+        <w:t>inactive</w:t>
+      </w:r>
+      <w:r>
+        <w:rPr>
+          <w:i w:val="0"/>
+        </w:rPr>
+        <w:t xml:space="preserve"> and </w:t>
+      </w:r>
+      <w:del w:id="208" w:author="John Moehrke" w:date="2019-11-12T21:41:00Z">
+        <w:r>
+          <w:rPr>
+            <w:i w:val="0"/>
+          </w:rPr>
+          <w:delText xml:space="preserve">with </w:delText>
+        </w:r>
+      </w:del>
+      <w:ins w:id="209" w:author="John Moehrke" w:date="2019-11-12T21:41:00Z">
+        <w:r>
+          <w:rPr>
+            <w:i w:val="0"/>
+          </w:rPr>
+          <w:t>the</w:t>
+        </w:r>
+        <w:r>
+          <w:rPr>
+            <w:i w:val="0"/>
+          </w:rPr>
+          <w:t xml:space="preserve"> </w:t>
+        </w:r>
+      </w:ins>
       <w:r>
         <w:rPr>
           <w:i w:val="0"/>
@@ -20132,6 +21077,14 @@
         </w:rPr>
         <w:t xml:space="preserve">not return the </w:t>
       </w:r>
+      <w:ins w:id="210" w:author="John Moehrke" w:date="2019-11-12T21:42:00Z">
+        <w:r>
+          <w:rPr>
+            <w:i w:val="0"/>
+          </w:rPr>
+          <w:t xml:space="preserve">deprecated </w:t>
+        </w:r>
+      </w:ins>
       <w:r>
         <w:rPr>
           <w:iCs/>
@@ -20202,20 +21155,20 @@
         </w:rPr>
         <w:t xml:space="preserve"> </w:t>
       </w:r>
-      <w:commentRangeStart w:id="92"/>
+      <w:commentRangeStart w:id="211"/>
       <w:r>
         <w:rPr>
           <w:i w:val="0"/>
         </w:rPr>
         <w:t>of</w:t>
       </w:r>
-      <w:commentRangeEnd w:id="92"/>
+      <w:commentRangeEnd w:id="211"/>
       <w:r>
         <w:rPr>
           <w:rStyle w:val="CommentReference"/>
           <w:i w:val="0"/>
         </w:rPr>
-        <w:commentReference w:id="92"/>
+        <w:commentReference w:id="211"/>
       </w:r>
       <w:r>
         <w:rPr>
@@ -20251,8 +21204,14 @@
         </w:rPr>
         <w:t xml:space="preserve"> Resource.</w:t>
       </w:r>
-      <w:bookmarkStart w:id="93" w:name="_GoBack"/>
-      <w:bookmarkEnd w:id="93"/>
+      <w:ins w:id="212" w:author="John Moehrke" w:date="2019-11-12T21:42:00Z">
+        <w:r>
+          <w:rPr>
+            <w:i w:val="0"/>
+          </w:rPr>
+          <w:t xml:space="preserve"> (i.e., an attempt to un-merge)</w:t>
+        </w:r>
+      </w:ins>
     </w:p>
     <w:p>
       <w:pPr>
@@ -20359,9 +21318,9 @@
         <w:pStyle w:val="Heading4"/>
         <w:ind w:left="0" w:firstLine="0"/>
       </w:pPr>
-      <w:bookmarkStart w:id="94" w:name="_Toc345074681"/>
-      <w:bookmarkStart w:id="95" w:name="_Toc500238783"/>
-      <w:bookmarkStart w:id="96" w:name="_Toc7702402"/>
+      <w:bookmarkStart w:id="213" w:name="_Toc345074681"/>
+      <w:bookmarkStart w:id="214" w:name="_Toc500238783"/>
+      <w:bookmarkStart w:id="215" w:name="_Toc7702402"/>
       <w:r>
         <w:t>3.</w:t>
       </w:r>
@@ -20371,21 +21330,21 @@
       <w:r>
         <w:t xml:space="preserve">.4.2 </w:t>
       </w:r>
-      <w:bookmarkEnd w:id="94"/>
-      <w:bookmarkEnd w:id="95"/>
+      <w:bookmarkEnd w:id="213"/>
+      <w:bookmarkEnd w:id="214"/>
       <w:r>
         <w:t>Mobile Patient Identity Feed Response</w:t>
       </w:r>
-      <w:bookmarkEnd w:id="96"/>
+      <w:bookmarkEnd w:id="215"/>
     </w:p>
     <w:p>
       <w:pPr>
         <w:pStyle w:val="Heading5"/>
         <w:ind w:left="0" w:firstLine="0"/>
       </w:pPr>
-      <w:bookmarkStart w:id="97" w:name="_Toc345074682"/>
-      <w:bookmarkStart w:id="98" w:name="_Toc500238784"/>
-      <w:bookmarkStart w:id="99" w:name="_Toc7702403"/>
+      <w:bookmarkStart w:id="216" w:name="_Toc345074682"/>
+      <w:bookmarkStart w:id="217" w:name="_Toc500238784"/>
+      <w:bookmarkStart w:id="218" w:name="_Toc7702403"/>
       <w:r>
         <w:t>3.</w:t>
       </w:r>
@@ -20395,9 +21354,9 @@
       <w:r>
         <w:t>.4.2.1 Trigger Events</w:t>
       </w:r>
-      <w:bookmarkEnd w:id="97"/>
-      <w:bookmarkEnd w:id="98"/>
-      <w:bookmarkEnd w:id="99"/>
+      <w:bookmarkEnd w:id="216"/>
+      <w:bookmarkEnd w:id="217"/>
+      <w:bookmarkEnd w:id="218"/>
     </w:p>
     <w:p>
       <w:pPr>
@@ -20410,7 +21369,59 @@
         <w:rPr>
           <w:i w:val="0"/>
         </w:rPr>
-        <w:t>A Consumer sends the Mobile Patient Identity Feed Response to the Supplier when the message is accepted.</w:t>
+        <w:t xml:space="preserve">A Consumer sends the Mobile Patient Identity Feed Response to the Supplier when the </w:t>
+      </w:r>
+      <w:ins w:id="219" w:author="John Moehrke" w:date="2019-11-12T21:43:00Z">
+        <w:r>
+          <w:rPr>
+            <w:i w:val="0"/>
+          </w:rPr>
+          <w:t xml:space="preserve">Feed </w:t>
+        </w:r>
+      </w:ins>
+      <w:ins w:id="220" w:author="John Moehrke" w:date="2019-11-12T21:44:00Z">
+        <w:r>
+          <w:rPr>
+            <w:i w:val="0"/>
+          </w:rPr>
+          <w:t>Request M</w:t>
+        </w:r>
+      </w:ins>
+      <w:del w:id="221" w:author="John Moehrke" w:date="2019-11-12T21:44:00Z">
+        <w:r>
+          <w:rPr>
+            <w:i w:val="0"/>
+          </w:rPr>
+          <w:delText>m</w:delText>
+        </w:r>
+      </w:del>
+      <w:r>
+        <w:rPr>
+          <w:i w:val="0"/>
+        </w:rPr>
+        <w:t xml:space="preserve">essage is </w:t>
+      </w:r>
+      <w:del w:id="222" w:author="John Moehrke" w:date="2019-11-12T21:43:00Z">
+        <w:r>
+          <w:rPr>
+            <w:i w:val="0"/>
+          </w:rPr>
+          <w:delText>accepted</w:delText>
+        </w:r>
+      </w:del>
+      <w:ins w:id="223" w:author="John Moehrke" w:date="2019-11-12T21:43:00Z">
+        <w:r>
+          <w:rPr>
+            <w:i w:val="0"/>
+          </w:rPr>
+          <w:t>fully processed</w:t>
+        </w:r>
+      </w:ins>
+      <w:r>
+        <w:rPr>
+          <w:i w:val="0"/>
+        </w:rPr>
+        <w:t>.</w:t>
       </w:r>
     </w:p>
     <w:p>
@@ -20418,9 +21429,9 @@
         <w:pStyle w:val="Heading5"/>
         <w:ind w:left="0" w:firstLine="0"/>
       </w:pPr>
-      <w:bookmarkStart w:id="100" w:name="_Toc345074683"/>
-      <w:bookmarkStart w:id="101" w:name="_Toc500238785"/>
-      <w:bookmarkStart w:id="102" w:name="_Toc7702404"/>
+      <w:bookmarkStart w:id="224" w:name="_Toc345074683"/>
+      <w:bookmarkStart w:id="225" w:name="_Toc500238785"/>
+      <w:bookmarkStart w:id="226" w:name="_Toc7702404"/>
       <w:r>
         <w:t>3.</w:t>
       </w:r>
@@ -20430,14 +21441,14 @@
       <w:r>
         <w:t xml:space="preserve">.4.2.2 </w:t>
       </w:r>
-      <w:commentRangeStart w:id="103"/>
+      <w:commentRangeStart w:id="227"/>
       <w:r>
         <w:t>Message Semantics</w:t>
       </w:r>
-      <w:bookmarkEnd w:id="100"/>
-      <w:bookmarkEnd w:id="101"/>
-      <w:bookmarkEnd w:id="102"/>
-      <w:commentRangeEnd w:id="103"/>
+      <w:bookmarkEnd w:id="224"/>
+      <w:bookmarkEnd w:id="225"/>
+      <w:bookmarkEnd w:id="226"/>
+      <w:commentRangeEnd w:id="227"/>
       <w:r>
         <w:rPr>
           <w:rStyle w:val="CommentReference"/>
@@ -20445,7 +21456,7 @@
           <w:b w:val="0"/>
           <w:color w:val="auto"/>
         </w:rPr>
-        <w:commentReference w:id="103"/>
+        <w:commentReference w:id="227"/>
       </w:r>
     </w:p>
     <w:p>
@@ -20626,7 +21637,6 @@
         </w:rPr>
         <w:t xml:space="preserve">.  A status other than 2xx shall also include an </w:t>
       </w:r>
-      <w:proofErr w:type="spellStart"/>
       <w:r>
         <w:rPr>
           <w:rStyle w:val="XMLname"/>
@@ -20635,7 +21645,6 @@
         </w:rPr>
         <w:t>OperationOutcome</w:t>
       </w:r>
-      <w:proofErr w:type="spellEnd"/>
       <w:r>
         <w:rPr>
           <w:i w:val="0"/>
@@ -20670,9 +21679,9 @@
         <w:pStyle w:val="Heading5"/>
         <w:ind w:left="0" w:firstLine="0"/>
       </w:pPr>
-      <w:bookmarkStart w:id="104" w:name="_Toc345074684"/>
-      <w:bookmarkStart w:id="105" w:name="_Toc500238786"/>
-      <w:bookmarkStart w:id="106" w:name="_Toc7702405"/>
+      <w:bookmarkStart w:id="228" w:name="_Toc345074684"/>
+      <w:bookmarkStart w:id="229" w:name="_Toc500238786"/>
+      <w:bookmarkStart w:id="230" w:name="_Toc7702405"/>
       <w:r>
         <w:t>3.</w:t>
       </w:r>
@@ -20682,9 +21691,9 @@
       <w:r>
         <w:t>.4.2.3 Expected Actions</w:t>
       </w:r>
-      <w:bookmarkEnd w:id="104"/>
-      <w:bookmarkEnd w:id="105"/>
-      <w:bookmarkEnd w:id="106"/>
+      <w:bookmarkEnd w:id="228"/>
+      <w:bookmarkEnd w:id="229"/>
+      <w:bookmarkEnd w:id="230"/>
     </w:p>
     <w:p>
       <w:pPr>
@@ -20693,22 +21702,22 @@
           <w:i w:val="0"/>
         </w:rPr>
       </w:pPr>
-      <w:bookmarkStart w:id="107" w:name="OLE_LINK5"/>
-      <w:bookmarkStart w:id="108" w:name="OLE_LINK6"/>
-      <w:commentRangeStart w:id="109"/>
+      <w:bookmarkStart w:id="231" w:name="OLE_LINK5"/>
+      <w:bookmarkStart w:id="232" w:name="OLE_LINK6"/>
+      <w:commentRangeStart w:id="233"/>
       <w:r>
         <w:rPr>
           <w:i w:val="0"/>
         </w:rPr>
         <w:t>The Supplier has received the response and continues with its workflow</w:t>
       </w:r>
-      <w:commentRangeEnd w:id="109"/>
+      <w:commentRangeEnd w:id="233"/>
       <w:r>
         <w:rPr>
           <w:rStyle w:val="CommentReference"/>
           <w:i w:val="0"/>
         </w:rPr>
-        <w:commentReference w:id="109"/>
+        <w:commentReference w:id="233"/>
       </w:r>
       <w:r>
         <w:rPr>
@@ -20728,10 +21737,10 @@
         <w:pStyle w:val="Heading3"/>
         <w:ind w:left="0" w:firstLine="0"/>
       </w:pPr>
-      <w:bookmarkStart w:id="110" w:name="_Toc500238788"/>
-      <w:bookmarkStart w:id="111" w:name="_Toc7702406"/>
-      <w:bookmarkEnd w:id="107"/>
-      <w:bookmarkEnd w:id="108"/>
+      <w:bookmarkStart w:id="234" w:name="_Toc500238788"/>
+      <w:bookmarkStart w:id="235" w:name="_Toc7702406"/>
+      <w:bookmarkEnd w:id="231"/>
+      <w:bookmarkEnd w:id="232"/>
       <w:r>
         <w:t>3.</w:t>
       </w:r>
@@ -20747,8 +21756,8 @@
       <w:r>
         <w:t xml:space="preserve"> Security Considerations</w:t>
       </w:r>
-      <w:bookmarkEnd w:id="110"/>
-      <w:bookmarkEnd w:id="111"/>
+      <w:bookmarkEnd w:id="234"/>
+      <w:bookmarkEnd w:id="235"/>
     </w:p>
     <w:p>
       <w:pPr>
@@ -20828,7 +21837,7 @@
         <w:pStyle w:val="Heading4"/>
         <w:ind w:left="0" w:firstLine="0"/>
       </w:pPr>
-      <w:bookmarkStart w:id="112" w:name="_Toc7702407"/>
+      <w:bookmarkStart w:id="236" w:name="_Toc7702407"/>
       <w:r>
         <w:t>3.</w:t>
       </w:r>
@@ -20838,7 +21847,7 @@
       <w:r>
         <w:t>.5.1 Security Audit Considerations</w:t>
       </w:r>
-      <w:bookmarkEnd w:id="112"/>
+      <w:bookmarkEnd w:id="236"/>
     </w:p>
     <w:p>
       <w:r>
@@ -20911,7 +21920,7 @@
         <w:pStyle w:val="Heading5"/>
         <w:ind w:left="0" w:firstLine="0"/>
       </w:pPr>
-      <w:bookmarkStart w:id="113" w:name="_Toc7702408"/>
+      <w:bookmarkStart w:id="237" w:name="_Toc7702408"/>
       <w:r>
         <w:t>3.</w:t>
       </w:r>
@@ -20927,7 +21936,7 @@
       <w:r>
         <w:t>audit message:</w:t>
       </w:r>
-      <w:bookmarkEnd w:id="113"/>
+      <w:bookmarkEnd w:id="237"/>
     </w:p>
     <w:tbl>
       <w:tblPr>
@@ -25509,7 +26518,7 @@
         <w:pStyle w:val="Heading5"/>
         <w:ind w:left="0" w:firstLine="0"/>
       </w:pPr>
-      <w:bookmarkStart w:id="114" w:name="_Toc7702409"/>
+      <w:bookmarkStart w:id="238" w:name="_Toc7702409"/>
       <w:r>
         <w:t>3.</w:t>
       </w:r>
@@ -25525,7 +26534,7 @@
       <w:r>
         <w:t xml:space="preserve"> audit message:</w:t>
       </w:r>
-      <w:bookmarkEnd w:id="114"/>
+      <w:bookmarkEnd w:id="238"/>
     </w:p>
     <w:tbl>
       <w:tblPr>
@@ -30126,7 +31135,7 @@
         <w:pStyle w:val="Heading2"/>
         <w:ind w:left="0" w:firstLine="0"/>
       </w:pPr>
-      <w:bookmarkStart w:id="115" w:name="_Toc7702410"/>
+      <w:bookmarkStart w:id="239" w:name="_Toc7702410"/>
       <w:r>
         <w:t>3.</w:t>
       </w:r>
@@ -30148,14 +31157,14 @@
       <w:r>
         <w:t>]</w:t>
       </w:r>
-      <w:bookmarkEnd w:id="115"/>
+      <w:bookmarkEnd w:id="239"/>
     </w:p>
     <w:p>
       <w:pPr>
         <w:pStyle w:val="Heading3"/>
         <w:ind w:left="0" w:firstLine="0"/>
       </w:pPr>
-      <w:bookmarkStart w:id="116" w:name="_Toc7702411"/>
+      <w:bookmarkStart w:id="240" w:name="_Toc7702411"/>
       <w:r>
         <w:t>3.</w:t>
       </w:r>
@@ -30165,7 +31174,7 @@
       <w:r>
         <w:t>.1 Scope</w:t>
       </w:r>
-      <w:bookmarkEnd w:id="116"/>
+      <w:bookmarkEnd w:id="240"/>
     </w:p>
     <w:p>
       <w:pPr>
@@ -30198,7 +31207,7 @@
         <w:pStyle w:val="Heading3"/>
         <w:ind w:left="0" w:firstLine="0"/>
       </w:pPr>
-      <w:bookmarkStart w:id="117" w:name="_Toc7702412"/>
+      <w:bookmarkStart w:id="241" w:name="_Toc7702412"/>
       <w:r>
         <w:t>3.</w:t>
       </w:r>
@@ -30208,7 +31217,7 @@
       <w:r>
         <w:t>.2 Actor Roles</w:t>
       </w:r>
-      <w:bookmarkEnd w:id="117"/>
+      <w:bookmarkEnd w:id="241"/>
     </w:p>
     <w:p>
       <w:pPr>
@@ -30404,7 +31413,7 @@
         <w:pStyle w:val="Heading3"/>
         <w:ind w:left="0" w:firstLine="0"/>
       </w:pPr>
-      <w:bookmarkStart w:id="118" w:name="_Toc7702413"/>
+      <w:bookmarkStart w:id="242" w:name="_Toc7702413"/>
       <w:r>
         <w:t>3.</w:t>
       </w:r>
@@ -30414,7 +31423,7 @@
       <w:r>
         <w:t>.3 Referenced Standards</w:t>
       </w:r>
-      <w:bookmarkEnd w:id="118"/>
+      <w:bookmarkEnd w:id="242"/>
     </w:p>
     <w:p>
       <w:pPr>
@@ -30429,7 +31438,7 @@
         <w:pStyle w:val="Heading3"/>
         <w:ind w:left="0" w:firstLine="0"/>
       </w:pPr>
-      <w:bookmarkStart w:id="119" w:name="_Toc7702414"/>
+      <w:bookmarkStart w:id="243" w:name="_Toc7702414"/>
       <w:r>
         <w:t>3.</w:t>
       </w:r>
@@ -30439,7 +31448,7 @@
       <w:r>
         <w:t>.4 Interaction Diagram</w:t>
       </w:r>
-      <w:bookmarkEnd w:id="119"/>
+      <w:bookmarkEnd w:id="243"/>
     </w:p>
     <w:p>
       <w:r>
@@ -30509,14 +31518,14 @@
                           </a:ln>
                           <a:extLst>
                             <a:ext uri="{909E8E84-426E-40dd-AFC4-6F175D3DCCD1}">
-                              <a14:hiddenFill xmlns="" xmlns:mo="http://schemas.microsoft.com/office/mac/office/2008/main" xmlns:mv="urn:schemas-microsoft-com:mac:vml" xmlns:o="urn:schemas-microsoft-com:office:office" xmlns:v="urn:schemas-microsoft-com:vml" xmlns:w10="urn:schemas-microsoft-com:office:word" xmlns:w="http://schemas.openxmlformats.org/wordprocessingml/2006/main" xmlns:a14="http://schemas.microsoft.com/office/drawing/2010/main" xmlns:arto="http://schemas.microsoft.com/office/word/2006/arto">
+                              <a14:hiddenFill xmlns:arto="http://schemas.microsoft.com/office/word/2006/arto" xmlns:a14="http://schemas.microsoft.com/office/drawing/2010/main" xmlns:w="http://schemas.openxmlformats.org/wordprocessingml/2006/main" xmlns:w10="urn:schemas-microsoft-com:office:word" xmlns:v="urn:schemas-microsoft-com:vml" xmlns:o="urn:schemas-microsoft-com:office:office" xmlns:mv="urn:schemas-microsoft-com:mac:vml" xmlns:mo="http://schemas.microsoft.com/office/mac/office/2008/main" xmlns="">
                                 <a:solidFill>
                                   <a:srgbClr val="FFFFFF"/>
                                 </a:solidFill>
                               </a14:hiddenFill>
                             </a:ext>
                             <a:ext uri="{91240B29-F687-4f45-9708-019B960494DF}">
-                              <a14:hiddenLine xmlns="" xmlns:mo="http://schemas.microsoft.com/office/mac/office/2008/main" xmlns:mv="urn:schemas-microsoft-com:mac:vml" xmlns:o="urn:schemas-microsoft-com:office:office" xmlns:v="urn:schemas-microsoft-com:vml" xmlns:w10="urn:schemas-microsoft-com:office:word" xmlns:w="http://schemas.openxmlformats.org/wordprocessingml/2006/main" xmlns:a14="http://schemas.microsoft.com/office/drawing/2010/main" xmlns:arto="http://schemas.microsoft.com/office/word/2006/arto" w="9525">
+                              <a14:hiddenLine xmlns:arto="http://schemas.microsoft.com/office/word/2006/arto" xmlns:a14="http://schemas.microsoft.com/office/drawing/2010/main" xmlns:w="http://schemas.openxmlformats.org/wordprocessingml/2006/main" xmlns:w10="urn:schemas-microsoft-com:office:word" xmlns:v="urn:schemas-microsoft-com:vml" xmlns:o="urn:schemas-microsoft-com:office:office" xmlns:mv="urn:schemas-microsoft-com:mac:vml" xmlns:mo="http://schemas.microsoft.com/office/mac/office/2008/main" xmlns="" w="9525">
                                 <a:solidFill>
                                   <a:srgbClr val="000000"/>
                                 </a:solidFill>
@@ -30570,14 +31579,14 @@
                           </a:ln>
                           <a:extLst>
                             <a:ext uri="{909E8E84-426E-40dd-AFC4-6F175D3DCCD1}">
-                              <a14:hiddenFill xmlns="" xmlns:mo="http://schemas.microsoft.com/office/mac/office/2008/main" xmlns:mv="urn:schemas-microsoft-com:mac:vml" xmlns:o="urn:schemas-microsoft-com:office:office" xmlns:v="urn:schemas-microsoft-com:vml" xmlns:w10="urn:schemas-microsoft-com:office:word" xmlns:w="http://schemas.openxmlformats.org/wordprocessingml/2006/main" xmlns:a14="http://schemas.microsoft.com/office/drawing/2010/main" xmlns:arto="http://schemas.microsoft.com/office/word/2006/arto">
+                              <a14:hiddenFill xmlns:arto="http://schemas.microsoft.com/office/word/2006/arto" xmlns:a14="http://schemas.microsoft.com/office/drawing/2010/main" xmlns:w="http://schemas.openxmlformats.org/wordprocessingml/2006/main" xmlns:w10="urn:schemas-microsoft-com:office:word" xmlns:v="urn:schemas-microsoft-com:vml" xmlns:o="urn:schemas-microsoft-com:office:office" xmlns:mv="urn:schemas-microsoft-com:mac:vml" xmlns:mo="http://schemas.microsoft.com/office/mac/office/2008/main" xmlns="">
                                 <a:solidFill>
                                   <a:srgbClr val="FFFFFF"/>
                                 </a:solidFill>
                               </a14:hiddenFill>
                             </a:ext>
                             <a:ext uri="{91240B29-F687-4f45-9708-019B960494DF}">
-                              <a14:hiddenLine xmlns="" xmlns:mo="http://schemas.microsoft.com/office/mac/office/2008/main" xmlns:mv="urn:schemas-microsoft-com:mac:vml" xmlns:o="urn:schemas-microsoft-com:office:office" xmlns:v="urn:schemas-microsoft-com:vml" xmlns:w10="urn:schemas-microsoft-com:office:word" xmlns:w="http://schemas.openxmlformats.org/wordprocessingml/2006/main" xmlns:a14="http://schemas.microsoft.com/office/drawing/2010/main" xmlns:arto="http://schemas.microsoft.com/office/word/2006/arto" w="9525">
+                              <a14:hiddenLine xmlns:arto="http://schemas.microsoft.com/office/word/2006/arto" xmlns:a14="http://schemas.microsoft.com/office/drawing/2010/main" xmlns:w="http://schemas.openxmlformats.org/wordprocessingml/2006/main" xmlns:w10="urn:schemas-microsoft-com:office:word" xmlns:v="urn:schemas-microsoft-com:vml" xmlns:o="urn:schemas-microsoft-com:office:office" xmlns:mv="urn:schemas-microsoft-com:mac:vml" xmlns:mo="http://schemas.microsoft.com/office/mac/office/2008/main" xmlns="" w="9525">
                                 <a:solidFill>
                                   <a:srgbClr val="000000"/>
                                 </a:solidFill>
@@ -30633,7 +31642,7 @@
                           </a:ln>
                           <a:extLst>
                             <a:ext uri="{91240B29-F687-4f45-9708-019B960494DF}">
-                              <a14:hiddenLine xmlns="" xmlns:mo="http://schemas.microsoft.com/office/mac/office/2008/main" xmlns:mv="urn:schemas-microsoft-com:mac:vml" xmlns:o="urn:schemas-microsoft-com:office:office" xmlns:v="urn:schemas-microsoft-com:vml" xmlns:w10="urn:schemas-microsoft-com:office:word" xmlns:w="http://schemas.openxmlformats.org/wordprocessingml/2006/main" xmlns:a14="http://schemas.microsoft.com/office/drawing/2010/main" xmlns:arto="http://schemas.microsoft.com/office/word/2006/arto" w="9525">
+                              <a14:hiddenLine xmlns:arto="http://schemas.microsoft.com/office/word/2006/arto" xmlns:a14="http://schemas.microsoft.com/office/drawing/2010/main" xmlns:w="http://schemas.openxmlformats.org/wordprocessingml/2006/main" xmlns:w10="urn:schemas-microsoft-com:office:word" xmlns:v="urn:schemas-microsoft-com:vml" xmlns:o="urn:schemas-microsoft-com:office:office" xmlns:mv="urn:schemas-microsoft-com:mac:vml" xmlns:mo="http://schemas.microsoft.com/office/mac/office/2008/main" xmlns="" w="9525">
                                 <a:solidFill>
                                   <a:srgbClr val="000000"/>
                                 </a:solidFill>
@@ -30693,7 +31702,7 @@
                           </a:ln>
                           <a:extLst>
                             <a:ext uri="{909E8E84-426E-40dd-AFC4-6F175D3DCCD1}">
-                              <a14:hiddenFill xmlns="" xmlns:mo="http://schemas.microsoft.com/office/mac/office/2008/main" xmlns:mv="urn:schemas-microsoft-com:mac:vml" xmlns:o="urn:schemas-microsoft-com:office:office" xmlns:v="urn:schemas-microsoft-com:vml" xmlns:w10="urn:schemas-microsoft-com:office:word" xmlns:w="http://schemas.openxmlformats.org/wordprocessingml/2006/main" xmlns:a14="http://schemas.microsoft.com/office/drawing/2010/main" xmlns:arto="http://schemas.microsoft.com/office/word/2006/arto">
+                              <a14:hiddenFill xmlns:arto="http://schemas.microsoft.com/office/word/2006/arto" xmlns:a14="http://schemas.microsoft.com/office/drawing/2010/main" xmlns:w="http://schemas.openxmlformats.org/wordprocessingml/2006/main" xmlns:w10="urn:schemas-microsoft-com:office:word" xmlns:v="urn:schemas-microsoft-com:vml" xmlns:o="urn:schemas-microsoft-com:office:office" xmlns:mv="urn:schemas-microsoft-com:mac:vml" xmlns:mo="http://schemas.microsoft.com/office/mac/office/2008/main" xmlns="">
                                 <a:noFill/>
                               </a14:hiddenFill>
                             </a:ext>
@@ -30726,7 +31735,7 @@
                           </a:ln>
                           <a:extLst>
                             <a:ext uri="{909E8E84-426E-40dd-AFC4-6F175D3DCCD1}">
-                              <a14:hiddenFill xmlns="" xmlns:mo="http://schemas.microsoft.com/office/mac/office/2008/main" xmlns:mv="urn:schemas-microsoft-com:mac:vml" xmlns:o="urn:schemas-microsoft-com:office:office" xmlns:v="urn:schemas-microsoft-com:vml" xmlns:w10="urn:schemas-microsoft-com:office:word" xmlns:w="http://schemas.openxmlformats.org/wordprocessingml/2006/main" xmlns:a14="http://schemas.microsoft.com/office/drawing/2010/main" xmlns:arto="http://schemas.microsoft.com/office/word/2006/arto">
+                              <a14:hiddenFill xmlns:arto="http://schemas.microsoft.com/office/word/2006/arto" xmlns:a14="http://schemas.microsoft.com/office/drawing/2010/main" xmlns:w="http://schemas.openxmlformats.org/wordprocessingml/2006/main" xmlns:w10="urn:schemas-microsoft-com:office:word" xmlns:v="urn:schemas-microsoft-com:vml" xmlns:o="urn:schemas-microsoft-com:office:office" xmlns:mv="urn:schemas-microsoft-com:mac:vml" xmlns:mo="http://schemas.microsoft.com/office/mac/office/2008/main" xmlns="">
                                 <a:noFill/>
                               </a14:hiddenFill>
                             </a:ext>
@@ -30816,7 +31825,7 @@
                           </a:ln>
                           <a:extLst>
                             <a:ext uri="{909E8E84-426E-40dd-AFC4-6F175D3DCCD1}">
-                              <a14:hiddenFill xmlns="" xmlns:mo="http://schemas.microsoft.com/office/mac/office/2008/main" xmlns:mv="urn:schemas-microsoft-com:mac:vml" xmlns:o="urn:schemas-microsoft-com:office:office" xmlns:v="urn:schemas-microsoft-com:vml" xmlns:w10="urn:schemas-microsoft-com:office:word" xmlns:w="http://schemas.openxmlformats.org/wordprocessingml/2006/main" xmlns:a14="http://schemas.microsoft.com/office/drawing/2010/main" xmlns:arto="http://schemas.microsoft.com/office/word/2006/arto">
+                              <a14:hiddenFill xmlns:arto="http://schemas.microsoft.com/office/word/2006/arto" xmlns:a14="http://schemas.microsoft.com/office/drawing/2010/main" xmlns:w="http://schemas.openxmlformats.org/wordprocessingml/2006/main" xmlns:w10="urn:schemas-microsoft-com:office:word" xmlns:v="urn:schemas-microsoft-com:vml" xmlns:o="urn:schemas-microsoft-com:office:office" xmlns:mv="urn:schemas-microsoft-com:mac:vml" xmlns:mo="http://schemas.microsoft.com/office/mac/office/2008/main" xmlns="">
                                 <a:noFill/>
                               </a14:hiddenFill>
                             </a:ext>
@@ -30845,7 +31854,7 @@
                           </a:ln>
                           <a:extLst>
                             <a:ext uri="{91240B29-F687-4f45-9708-019B960494DF}">
-                              <a14:hiddenLine xmlns="" xmlns:mo="http://schemas.microsoft.com/office/mac/office/2008/main" xmlns:mv="urn:schemas-microsoft-com:mac:vml" xmlns:o="urn:schemas-microsoft-com:office:office" xmlns:v="urn:schemas-microsoft-com:vml" xmlns:w10="urn:schemas-microsoft-com:office:word" xmlns:w="http://schemas.openxmlformats.org/wordprocessingml/2006/main" xmlns:a14="http://schemas.microsoft.com/office/drawing/2010/main" xmlns:arto="http://schemas.microsoft.com/office/word/2006/arto" w="9525">
+                              <a14:hiddenLine xmlns:arto="http://schemas.microsoft.com/office/word/2006/arto" xmlns:a14="http://schemas.microsoft.com/office/drawing/2010/main" xmlns:w="http://schemas.openxmlformats.org/wordprocessingml/2006/main" xmlns:w10="urn:schemas-microsoft-com:office:word" xmlns:v="urn:schemas-microsoft-com:vml" xmlns:o="urn:schemas-microsoft-com:office:office" xmlns:mv="urn:schemas-microsoft-com:mac:vml" xmlns:mo="http://schemas.microsoft.com/office/mac/office/2008/main" xmlns="" w="9525">
                                 <a:solidFill>
                                   <a:srgbClr val="000000"/>
                                 </a:solidFill>
@@ -30904,7 +31913,7 @@
                           </a:ln>
                           <a:extLst>
                             <a:ext uri="{909E8E84-426E-40dd-AFC4-6F175D3DCCD1}">
-                              <a14:hiddenFill xmlns="" xmlns:mo="http://schemas.microsoft.com/office/mac/office/2008/main" xmlns:mv="urn:schemas-microsoft-com:mac:vml" xmlns:o="urn:schemas-microsoft-com:office:office" xmlns:v="urn:schemas-microsoft-com:vml" xmlns:w10="urn:schemas-microsoft-com:office:word" xmlns:w="http://schemas.openxmlformats.org/wordprocessingml/2006/main" xmlns:a14="http://schemas.microsoft.com/office/drawing/2010/main" xmlns:arto="http://schemas.microsoft.com/office/word/2006/arto">
+                              <a14:hiddenFill xmlns:arto="http://schemas.microsoft.com/office/word/2006/arto" xmlns:a14="http://schemas.microsoft.com/office/drawing/2010/main" xmlns:w="http://schemas.openxmlformats.org/wordprocessingml/2006/main" xmlns:w10="urn:schemas-microsoft-com:office:word" xmlns:v="urn:schemas-microsoft-com:vml" xmlns:o="urn:schemas-microsoft-com:office:office" xmlns:mv="urn:schemas-microsoft-com:mac:vml" xmlns:mo="http://schemas.microsoft.com/office/mac/office/2008/main" xmlns="">
                                 <a:noFill/>
                               </a14:hiddenFill>
                             </a:ext>
@@ -30931,14 +31940,14 @@
                           </a:ln>
                           <a:extLst>
                             <a:ext uri="{909E8E84-426E-40dd-AFC4-6F175D3DCCD1}">
-                              <a14:hiddenFill xmlns:arto="http://schemas.microsoft.com/office/word/2006/arto" xmlns:a14="http://schemas.microsoft.com/office/drawing/2010/main" xmlns:w="http://schemas.openxmlformats.org/wordprocessingml/2006/main" xmlns:w10="urn:schemas-microsoft-com:office:word" xmlns:v="urn:schemas-microsoft-com:vml" xmlns:o="urn:schemas-microsoft-com:office:office" xmlns:mv="urn:schemas-microsoft-com:mac:vml" xmlns:mo="http://schemas.microsoft.com/office/mac/office/2008/main" xmlns="" xmlns:lc="http://schemas.openxmlformats.org/drawingml/2006/lockedCanvas">
+                              <a14:hiddenFill xmlns:lc="http://schemas.openxmlformats.org/drawingml/2006/lockedCanvas" xmlns="" xmlns:mo="http://schemas.microsoft.com/office/mac/office/2008/main" xmlns:mv="urn:schemas-microsoft-com:mac:vml" xmlns:o="urn:schemas-microsoft-com:office:office" xmlns:v="urn:schemas-microsoft-com:vml" xmlns:w10="urn:schemas-microsoft-com:office:word" xmlns:w="http://schemas.openxmlformats.org/wordprocessingml/2006/main" xmlns:a14="http://schemas.microsoft.com/office/drawing/2010/main" xmlns:arto="http://schemas.microsoft.com/office/word/2006/arto">
                                 <a:solidFill>
                                   <a:srgbClr val="FFFFFF"/>
                                 </a:solidFill>
                               </a14:hiddenFill>
                             </a:ext>
                             <a:ext uri="{91240B29-F687-4f45-9708-019B960494DF}">
-                              <a14:hiddenLine xmlns:arto="http://schemas.microsoft.com/office/word/2006/arto" xmlns:a14="http://schemas.microsoft.com/office/drawing/2010/main" xmlns:w="http://schemas.openxmlformats.org/wordprocessingml/2006/main" xmlns:w10="urn:schemas-microsoft-com:office:word" xmlns:v="urn:schemas-microsoft-com:vml" xmlns:o="urn:schemas-microsoft-com:office:office" xmlns:mv="urn:schemas-microsoft-com:mac:vml" xmlns:mo="http://schemas.microsoft.com/office/mac/office/2008/main" xmlns="" xmlns:lc="http://schemas.openxmlformats.org/drawingml/2006/lockedCanvas" w="9525">
+                              <a14:hiddenLine xmlns:lc="http://schemas.openxmlformats.org/drawingml/2006/lockedCanvas" xmlns="" xmlns:mo="http://schemas.microsoft.com/office/mac/office/2008/main" xmlns:mv="urn:schemas-microsoft-com:mac:vml" xmlns:o="urn:schemas-microsoft-com:office:office" xmlns:v="urn:schemas-microsoft-com:vml" xmlns:w10="urn:schemas-microsoft-com:office:word" xmlns:w="http://schemas.openxmlformats.org/wordprocessingml/2006/main" xmlns:a14="http://schemas.microsoft.com/office/drawing/2010/main" xmlns:arto="http://schemas.microsoft.com/office/word/2006/arto" w="9525">
                                 <a:solidFill>
                                   <a:srgbClr val="000000"/>
                                 </a:solidFill>
@@ -30988,14 +31997,14 @@
                           </a:ln>
                           <a:extLst>
                             <a:ext uri="{909E8E84-426E-40dd-AFC4-6F175D3DCCD1}">
-                              <a14:hiddenFill xmlns:arto="http://schemas.microsoft.com/office/word/2006/arto" xmlns:a14="http://schemas.microsoft.com/office/drawing/2010/main" xmlns:w="http://schemas.openxmlformats.org/wordprocessingml/2006/main" xmlns:w10="urn:schemas-microsoft-com:office:word" xmlns:v="urn:schemas-microsoft-com:vml" xmlns:o="urn:schemas-microsoft-com:office:office" xmlns:mv="urn:schemas-microsoft-com:mac:vml" xmlns:mo="http://schemas.microsoft.com/office/mac/office/2008/main" xmlns="" xmlns:lc="http://schemas.openxmlformats.org/drawingml/2006/lockedCanvas">
+                              <a14:hiddenFill xmlns:lc="http://schemas.openxmlformats.org/drawingml/2006/lockedCanvas" xmlns="" xmlns:mo="http://schemas.microsoft.com/office/mac/office/2008/main" xmlns:mv="urn:schemas-microsoft-com:mac:vml" xmlns:o="urn:schemas-microsoft-com:office:office" xmlns:v="urn:schemas-microsoft-com:vml" xmlns:w10="urn:schemas-microsoft-com:office:word" xmlns:w="http://schemas.openxmlformats.org/wordprocessingml/2006/main" xmlns:a14="http://schemas.microsoft.com/office/drawing/2010/main" xmlns:arto="http://schemas.microsoft.com/office/word/2006/arto">
                                 <a:solidFill>
                                   <a:srgbClr val="FFFFFF"/>
                                 </a:solidFill>
                               </a14:hiddenFill>
                             </a:ext>
                             <a:ext uri="{91240B29-F687-4f45-9708-019B960494DF}">
-                              <a14:hiddenLine xmlns:arto="http://schemas.microsoft.com/office/word/2006/arto" xmlns:a14="http://schemas.microsoft.com/office/drawing/2010/main" xmlns:w="http://schemas.openxmlformats.org/wordprocessingml/2006/main" xmlns:w10="urn:schemas-microsoft-com:office:word" xmlns:v="urn:schemas-microsoft-com:vml" xmlns:o="urn:schemas-microsoft-com:office:office" xmlns:mv="urn:schemas-microsoft-com:mac:vml" xmlns:mo="http://schemas.microsoft.com/office/mac/office/2008/main" xmlns="" xmlns:lc="http://schemas.openxmlformats.org/drawingml/2006/lockedCanvas" w="9525">
+                              <a14:hiddenLine xmlns:lc="http://schemas.openxmlformats.org/drawingml/2006/lockedCanvas" xmlns="" xmlns:mo="http://schemas.microsoft.com/office/mac/office/2008/main" xmlns:mv="urn:schemas-microsoft-com:mac:vml" xmlns:o="urn:schemas-microsoft-com:office:office" xmlns:v="urn:schemas-microsoft-com:vml" xmlns:w10="urn:schemas-microsoft-com:office:word" xmlns:w="http://schemas.openxmlformats.org/wordprocessingml/2006/main" xmlns:a14="http://schemas.microsoft.com/office/drawing/2010/main" xmlns:arto="http://schemas.microsoft.com/office/word/2006/arto" w="9525">
                                 <a:solidFill>
                                   <a:srgbClr val="000000"/>
                                 </a:solidFill>
@@ -31050,7 +32059,7 @@
                           </a:ln>
                           <a:extLst>
                             <a:ext uri="{909E8E84-426E-40dd-AFC4-6F175D3DCCD1}">
-                              <a14:hiddenFill xmlns:arto="http://schemas.microsoft.com/office/word/2006/arto" xmlns:a14="http://schemas.microsoft.com/office/drawing/2010/main" xmlns:w="http://schemas.openxmlformats.org/wordprocessingml/2006/main" xmlns:w10="urn:schemas-microsoft-com:office:word" xmlns:v="urn:schemas-microsoft-com:vml" xmlns:o="urn:schemas-microsoft-com:office:office" xmlns:mv="urn:schemas-microsoft-com:mac:vml" xmlns:mo="http://schemas.microsoft.com/office/mac/office/2008/main" xmlns="" xmlns:lc="http://schemas.openxmlformats.org/drawingml/2006/lockedCanvas">
+                              <a14:hiddenFill xmlns:lc="http://schemas.openxmlformats.org/drawingml/2006/lockedCanvas" xmlns="" xmlns:mo="http://schemas.microsoft.com/office/mac/office/2008/main" xmlns:mv="urn:schemas-microsoft-com:mac:vml" xmlns:o="urn:schemas-microsoft-com:office:office" xmlns:v="urn:schemas-microsoft-com:vml" xmlns:w10="urn:schemas-microsoft-com:office:word" xmlns:w="http://schemas.openxmlformats.org/wordprocessingml/2006/main" xmlns:a14="http://schemas.microsoft.com/office/drawing/2010/main" xmlns:arto="http://schemas.microsoft.com/office/word/2006/arto">
                                 <a:noFill/>
                               </a14:hiddenFill>
                             </a:ext>
@@ -31082,7 +32091,7 @@
                           </a:ln>
                           <a:extLst>
                             <a:ext uri="{909E8E84-426E-40dd-AFC4-6F175D3DCCD1}">
-                              <a14:hiddenFill xmlns:arto="http://schemas.microsoft.com/office/word/2006/arto" xmlns:a14="http://schemas.microsoft.com/office/drawing/2010/main" xmlns:w="http://schemas.openxmlformats.org/wordprocessingml/2006/main" xmlns:w10="urn:schemas-microsoft-com:office:word" xmlns:v="urn:schemas-microsoft-com:vml" xmlns:o="urn:schemas-microsoft-com:office:office" xmlns:mv="urn:schemas-microsoft-com:mac:vml" xmlns:mo="http://schemas.microsoft.com/office/mac/office/2008/main" xmlns="" xmlns:lc="http://schemas.openxmlformats.org/drawingml/2006/lockedCanvas">
+                              <a14:hiddenFill xmlns:lc="http://schemas.openxmlformats.org/drawingml/2006/lockedCanvas" xmlns="" xmlns:mo="http://schemas.microsoft.com/office/mac/office/2008/main" xmlns:mv="urn:schemas-microsoft-com:mac:vml" xmlns:o="urn:schemas-microsoft-com:office:office" xmlns:v="urn:schemas-microsoft-com:vml" xmlns:w10="urn:schemas-microsoft-com:office:word" xmlns:w="http://schemas.openxmlformats.org/wordprocessingml/2006/main" xmlns:a14="http://schemas.microsoft.com/office/drawing/2010/main" xmlns:arto="http://schemas.microsoft.com/office/word/2006/arto">
                                 <a:noFill/>
                               </a14:hiddenFill>
                             </a:ext>
@@ -31109,14 +32118,14 @@
                           </a:ln>
                           <a:extLst>
                             <a:ext uri="{909E8E84-426E-40dd-AFC4-6F175D3DCCD1}">
-                              <a14:hiddenFill xmlns="" xmlns:mo="http://schemas.microsoft.com/office/mac/office/2008/main" xmlns:mv="urn:schemas-microsoft-com:mac:vml" xmlns:o="urn:schemas-microsoft-com:office:office" xmlns:v="urn:schemas-microsoft-com:vml" xmlns:w10="urn:schemas-microsoft-com:office:word" xmlns:w="http://schemas.openxmlformats.org/wordprocessingml/2006/main" xmlns:a14="http://schemas.microsoft.com/office/drawing/2010/main" xmlns:arto="http://schemas.microsoft.com/office/word/2006/arto" xmlns:lc="http://schemas.openxmlformats.org/drawingml/2006/lockedCanvas">
+                              <a14:hiddenFill xmlns:lc="http://schemas.openxmlformats.org/drawingml/2006/lockedCanvas" xmlns:arto="http://schemas.microsoft.com/office/word/2006/arto" xmlns:a14="http://schemas.microsoft.com/office/drawing/2010/main" xmlns:w="http://schemas.openxmlformats.org/wordprocessingml/2006/main" xmlns:w10="urn:schemas-microsoft-com:office:word" xmlns:v="urn:schemas-microsoft-com:vml" xmlns:o="urn:schemas-microsoft-com:office:office" xmlns:mv="urn:schemas-microsoft-com:mac:vml" xmlns:mo="http://schemas.microsoft.com/office/mac/office/2008/main" xmlns="">
                                 <a:solidFill>
                                   <a:srgbClr val="FFFFFF"/>
                                 </a:solidFill>
                               </a14:hiddenFill>
                             </a:ext>
                             <a:ext uri="{91240B29-F687-4f45-9708-019B960494DF}">
-                              <a14:hiddenLine xmlns="" xmlns:mo="http://schemas.microsoft.com/office/mac/office/2008/main" xmlns:mv="urn:schemas-microsoft-com:mac:vml" xmlns:o="urn:schemas-microsoft-com:office:office" xmlns:v="urn:schemas-microsoft-com:vml" xmlns:w10="urn:schemas-microsoft-com:office:word" xmlns:w="http://schemas.openxmlformats.org/wordprocessingml/2006/main" xmlns:a14="http://schemas.microsoft.com/office/drawing/2010/main" xmlns:arto="http://schemas.microsoft.com/office/word/2006/arto" xmlns:lc="http://schemas.openxmlformats.org/drawingml/2006/lockedCanvas" w="9525">
+                              <a14:hiddenLine xmlns:lc="http://schemas.openxmlformats.org/drawingml/2006/lockedCanvas" xmlns:arto="http://schemas.microsoft.com/office/word/2006/arto" xmlns:a14="http://schemas.microsoft.com/office/drawing/2010/main" xmlns:w="http://schemas.openxmlformats.org/wordprocessingml/2006/main" xmlns:w10="urn:schemas-microsoft-com:office:word" xmlns:v="urn:schemas-microsoft-com:vml" xmlns:o="urn:schemas-microsoft-com:office:office" xmlns:mv="urn:schemas-microsoft-com:mac:vml" xmlns:mo="http://schemas.microsoft.com/office/mac/office/2008/main" xmlns="" w="9525">
                                 <a:solidFill>
                                   <a:srgbClr val="000000"/>
                                 </a:solidFill>
@@ -31166,14 +32175,14 @@
                           </a:ln>
                           <a:extLst>
                             <a:ext uri="{909E8E84-426E-40dd-AFC4-6F175D3DCCD1}">
-                              <a14:hiddenFill xmlns="" xmlns:mo="http://schemas.microsoft.com/office/mac/office/2008/main" xmlns:mv="urn:schemas-microsoft-com:mac:vml" xmlns:o="urn:schemas-microsoft-com:office:office" xmlns:v="urn:schemas-microsoft-com:vml" xmlns:w10="urn:schemas-microsoft-com:office:word" xmlns:w="http://schemas.openxmlformats.org/wordprocessingml/2006/main" xmlns:a14="http://schemas.microsoft.com/office/drawing/2010/main" xmlns:arto="http://schemas.microsoft.com/office/word/2006/arto" xmlns:lc="http://schemas.openxmlformats.org/drawingml/2006/lockedCanvas">
+                              <a14:hiddenFill xmlns:lc="http://schemas.openxmlformats.org/drawingml/2006/lockedCanvas" xmlns:arto="http://schemas.microsoft.com/office/word/2006/arto" xmlns:a14="http://schemas.microsoft.com/office/drawing/2010/main" xmlns:w="http://schemas.openxmlformats.org/wordprocessingml/2006/main" xmlns:w10="urn:schemas-microsoft-com:office:word" xmlns:v="urn:schemas-microsoft-com:vml" xmlns:o="urn:schemas-microsoft-com:office:office" xmlns:mv="urn:schemas-microsoft-com:mac:vml" xmlns:mo="http://schemas.microsoft.com/office/mac/office/2008/main" xmlns="">
                                 <a:solidFill>
                                   <a:srgbClr val="FFFFFF"/>
                                 </a:solidFill>
                               </a14:hiddenFill>
                             </a:ext>
                             <a:ext uri="{91240B29-F687-4f45-9708-019B960494DF}">
-                              <a14:hiddenLine xmlns="" xmlns:mo="http://schemas.microsoft.com/office/mac/office/2008/main" xmlns:mv="urn:schemas-microsoft-com:mac:vml" xmlns:o="urn:schemas-microsoft-com:office:office" xmlns:v="urn:schemas-microsoft-com:vml" xmlns:w10="urn:schemas-microsoft-com:office:word" xmlns:w="http://schemas.openxmlformats.org/wordprocessingml/2006/main" xmlns:a14="http://schemas.microsoft.com/office/drawing/2010/main" xmlns:arto="http://schemas.microsoft.com/office/word/2006/arto" xmlns:lc="http://schemas.openxmlformats.org/drawingml/2006/lockedCanvas" w="9525">
+                              <a14:hiddenLine xmlns:lc="http://schemas.openxmlformats.org/drawingml/2006/lockedCanvas" xmlns:arto="http://schemas.microsoft.com/office/word/2006/arto" xmlns:a14="http://schemas.microsoft.com/office/drawing/2010/main" xmlns:w="http://schemas.openxmlformats.org/wordprocessingml/2006/main" xmlns:w10="urn:schemas-microsoft-com:office:word" xmlns:v="urn:schemas-microsoft-com:vml" xmlns:o="urn:schemas-microsoft-com:office:office" xmlns:mv="urn:schemas-microsoft-com:mac:vml" xmlns:mo="http://schemas.microsoft.com/office/mac/office/2008/main" xmlns="" w="9525">
                                 <a:solidFill>
                                   <a:srgbClr val="000000"/>
                                 </a:solidFill>
@@ -31228,7 +32237,7 @@
                           </a:ln>
                           <a:extLst>
                             <a:ext uri="{909E8E84-426E-40dd-AFC4-6F175D3DCCD1}">
-                              <a14:hiddenFill xmlns="" xmlns:mo="http://schemas.microsoft.com/office/mac/office/2008/main" xmlns:mv="urn:schemas-microsoft-com:mac:vml" xmlns:o="urn:schemas-microsoft-com:office:office" xmlns:v="urn:schemas-microsoft-com:vml" xmlns:w10="urn:schemas-microsoft-com:office:word" xmlns:w="http://schemas.openxmlformats.org/wordprocessingml/2006/main" xmlns:a14="http://schemas.microsoft.com/office/drawing/2010/main" xmlns:arto="http://schemas.microsoft.com/office/word/2006/arto" xmlns:lc="http://schemas.openxmlformats.org/drawingml/2006/lockedCanvas">
+                              <a14:hiddenFill xmlns:lc="http://schemas.openxmlformats.org/drawingml/2006/lockedCanvas" xmlns:arto="http://schemas.microsoft.com/office/word/2006/arto" xmlns:a14="http://schemas.microsoft.com/office/drawing/2010/main" xmlns:w="http://schemas.openxmlformats.org/wordprocessingml/2006/main" xmlns:w10="urn:schemas-microsoft-com:office:word" xmlns:v="urn:schemas-microsoft-com:vml" xmlns:o="urn:schemas-microsoft-com:office:office" xmlns:mv="urn:schemas-microsoft-com:mac:vml" xmlns:mo="http://schemas.microsoft.com/office/mac/office/2008/main" xmlns="">
                                 <a:noFill/>
                               </a14:hiddenFill>
                             </a:ext>
@@ -31260,7 +32269,7 @@
                           </a:ln>
                           <a:extLst>
                             <a:ext uri="{909E8E84-426E-40dd-AFC4-6F175D3DCCD1}">
-                              <a14:hiddenFill xmlns="" xmlns:mo="http://schemas.microsoft.com/office/mac/office/2008/main" xmlns:mv="urn:schemas-microsoft-com:mac:vml" xmlns:o="urn:schemas-microsoft-com:office:office" xmlns:v="urn:schemas-microsoft-com:vml" xmlns:w10="urn:schemas-microsoft-com:office:word" xmlns:w="http://schemas.openxmlformats.org/wordprocessingml/2006/main" xmlns:a14="http://schemas.microsoft.com/office/drawing/2010/main" xmlns:arto="http://schemas.microsoft.com/office/word/2006/arto" xmlns:lc="http://schemas.openxmlformats.org/drawingml/2006/lockedCanvas">
+                              <a14:hiddenFill xmlns:lc="http://schemas.openxmlformats.org/drawingml/2006/lockedCanvas" xmlns:arto="http://schemas.microsoft.com/office/word/2006/arto" xmlns:a14="http://schemas.microsoft.com/office/drawing/2010/main" xmlns:w="http://schemas.openxmlformats.org/wordprocessingml/2006/main" xmlns:w10="urn:schemas-microsoft-com:office:word" xmlns:v="urn:schemas-microsoft-com:vml" xmlns:o="urn:schemas-microsoft-com:office:office" xmlns:mv="urn:schemas-microsoft-com:mac:vml" xmlns:mo="http://schemas.microsoft.com/office/mac/office/2008/main" xmlns="">
                                 <a:noFill/>
                               </a14:hiddenFill>
                             </a:ext>
@@ -31287,14 +32296,14 @@
                           </a:ln>
                           <a:extLst>
                             <a:ext uri="{909E8E84-426E-40dd-AFC4-6F175D3DCCD1}">
-                              <a14:hiddenFill xmlns="" xmlns:mo="http://schemas.microsoft.com/office/mac/office/2008/main" xmlns:mv="urn:schemas-microsoft-com:mac:vml" xmlns:o="urn:schemas-microsoft-com:office:office" xmlns:v="urn:schemas-microsoft-com:vml" xmlns:w10="urn:schemas-microsoft-com:office:word" xmlns:w="http://schemas.openxmlformats.org/wordprocessingml/2006/main" xmlns:a14="http://schemas.microsoft.com/office/drawing/2010/main" xmlns:arto="http://schemas.microsoft.com/office/word/2006/arto" xmlns:lc="http://schemas.openxmlformats.org/drawingml/2006/lockedCanvas">
+                              <a14:hiddenFill xmlns:lc="http://schemas.openxmlformats.org/drawingml/2006/lockedCanvas" xmlns:arto="http://schemas.microsoft.com/office/word/2006/arto" xmlns:a14="http://schemas.microsoft.com/office/drawing/2010/main" xmlns:w="http://schemas.openxmlformats.org/wordprocessingml/2006/main" xmlns:w10="urn:schemas-microsoft-com:office:word" xmlns:v="urn:schemas-microsoft-com:vml" xmlns:o="urn:schemas-microsoft-com:office:office" xmlns:mv="urn:schemas-microsoft-com:mac:vml" xmlns:mo="http://schemas.microsoft.com/office/mac/office/2008/main" xmlns="">
                                 <a:solidFill>
                                   <a:srgbClr val="FFFFFF"/>
                                 </a:solidFill>
                               </a14:hiddenFill>
                             </a:ext>
                             <a:ext uri="{91240B29-F687-4f45-9708-019B960494DF}">
-                              <a14:hiddenLine xmlns="" xmlns:mo="http://schemas.microsoft.com/office/mac/office/2008/main" xmlns:mv="urn:schemas-microsoft-com:mac:vml" xmlns:o="urn:schemas-microsoft-com:office:office" xmlns:v="urn:schemas-microsoft-com:vml" xmlns:w10="urn:schemas-microsoft-com:office:word" xmlns:w="http://schemas.openxmlformats.org/wordprocessingml/2006/main" xmlns:a14="http://schemas.microsoft.com/office/drawing/2010/main" xmlns:arto="http://schemas.microsoft.com/office/word/2006/arto" xmlns:lc="http://schemas.openxmlformats.org/drawingml/2006/lockedCanvas" w="9525">
+                              <a14:hiddenLine xmlns:lc="http://schemas.openxmlformats.org/drawingml/2006/lockedCanvas" xmlns:arto="http://schemas.microsoft.com/office/word/2006/arto" xmlns:a14="http://schemas.microsoft.com/office/drawing/2010/main" xmlns:w="http://schemas.openxmlformats.org/wordprocessingml/2006/main" xmlns:w10="urn:schemas-microsoft-com:office:word" xmlns:v="urn:schemas-microsoft-com:vml" xmlns:o="urn:schemas-microsoft-com:office:office" xmlns:mv="urn:schemas-microsoft-com:mac:vml" xmlns:mo="http://schemas.microsoft.com/office/mac/office/2008/main" xmlns="" w="9525">
                                 <a:solidFill>
                                   <a:srgbClr val="000000"/>
                                 </a:solidFill>
@@ -31344,14 +32353,14 @@
                           </a:ln>
                           <a:extLst>
                             <a:ext uri="{909E8E84-426E-40dd-AFC4-6F175D3DCCD1}">
-                              <a14:hiddenFill xmlns="" xmlns:mo="http://schemas.microsoft.com/office/mac/office/2008/main" xmlns:mv="urn:schemas-microsoft-com:mac:vml" xmlns:o="urn:schemas-microsoft-com:office:office" xmlns:v="urn:schemas-microsoft-com:vml" xmlns:w10="urn:schemas-microsoft-com:office:word" xmlns:w="http://schemas.openxmlformats.org/wordprocessingml/2006/main" xmlns:a14="http://schemas.microsoft.com/office/drawing/2010/main" xmlns:arto="http://schemas.microsoft.com/office/word/2006/arto" xmlns:lc="http://schemas.openxmlformats.org/drawingml/2006/lockedCanvas">
+                              <a14:hiddenFill xmlns:lc="http://schemas.openxmlformats.org/drawingml/2006/lockedCanvas" xmlns:arto="http://schemas.microsoft.com/office/word/2006/arto" xmlns:a14="http://schemas.microsoft.com/office/drawing/2010/main" xmlns:w="http://schemas.openxmlformats.org/wordprocessingml/2006/main" xmlns:w10="urn:schemas-microsoft-com:office:word" xmlns:v="urn:schemas-microsoft-com:vml" xmlns:o="urn:schemas-microsoft-com:office:office" xmlns:mv="urn:schemas-microsoft-com:mac:vml" xmlns:mo="http://schemas.microsoft.com/office/mac/office/2008/main" xmlns="">
                                 <a:solidFill>
                                   <a:srgbClr val="FFFFFF"/>
                                 </a:solidFill>
                               </a14:hiddenFill>
                             </a:ext>
                             <a:ext uri="{91240B29-F687-4f45-9708-019B960494DF}">
-                              <a14:hiddenLine xmlns="" xmlns:mo="http://schemas.microsoft.com/office/mac/office/2008/main" xmlns:mv="urn:schemas-microsoft-com:mac:vml" xmlns:o="urn:schemas-microsoft-com:office:office" xmlns:v="urn:schemas-microsoft-com:vml" xmlns:w10="urn:schemas-microsoft-com:office:word" xmlns:w="http://schemas.openxmlformats.org/wordprocessingml/2006/main" xmlns:a14="http://schemas.microsoft.com/office/drawing/2010/main" xmlns:arto="http://schemas.microsoft.com/office/word/2006/arto" xmlns:lc="http://schemas.openxmlformats.org/drawingml/2006/lockedCanvas" w="9525">
+                              <a14:hiddenLine xmlns:lc="http://schemas.openxmlformats.org/drawingml/2006/lockedCanvas" xmlns:arto="http://schemas.microsoft.com/office/word/2006/arto" xmlns:a14="http://schemas.microsoft.com/office/drawing/2010/main" xmlns:w="http://schemas.openxmlformats.org/wordprocessingml/2006/main" xmlns:w10="urn:schemas-microsoft-com:office:word" xmlns:v="urn:schemas-microsoft-com:vml" xmlns:o="urn:schemas-microsoft-com:office:office" xmlns:mv="urn:schemas-microsoft-com:mac:vml" xmlns:mo="http://schemas.microsoft.com/office/mac/office/2008/main" xmlns="" w="9525">
                                 <a:solidFill>
                                   <a:srgbClr val="000000"/>
                                 </a:solidFill>
@@ -31406,7 +32415,7 @@
                           </a:ln>
                           <a:extLst>
                             <a:ext uri="{909E8E84-426E-40dd-AFC4-6F175D3DCCD1}">
-                              <a14:hiddenFill xmlns="" xmlns:mo="http://schemas.microsoft.com/office/mac/office/2008/main" xmlns:mv="urn:schemas-microsoft-com:mac:vml" xmlns:o="urn:schemas-microsoft-com:office:office" xmlns:v="urn:schemas-microsoft-com:vml" xmlns:w10="urn:schemas-microsoft-com:office:word" xmlns:w="http://schemas.openxmlformats.org/wordprocessingml/2006/main" xmlns:a14="http://schemas.microsoft.com/office/drawing/2010/main" xmlns:arto="http://schemas.microsoft.com/office/word/2006/arto" xmlns:lc="http://schemas.openxmlformats.org/drawingml/2006/lockedCanvas">
+                              <a14:hiddenFill xmlns:lc="http://schemas.openxmlformats.org/drawingml/2006/lockedCanvas" xmlns:arto="http://schemas.microsoft.com/office/word/2006/arto" xmlns:a14="http://schemas.microsoft.com/office/drawing/2010/main" xmlns:w="http://schemas.openxmlformats.org/wordprocessingml/2006/main" xmlns:w10="urn:schemas-microsoft-com:office:word" xmlns:v="urn:schemas-microsoft-com:vml" xmlns:o="urn:schemas-microsoft-com:office:office" xmlns:mv="urn:schemas-microsoft-com:mac:vml" xmlns:mo="http://schemas.microsoft.com/office/mac/office/2008/main" xmlns="">
                                 <a:noFill/>
                               </a14:hiddenFill>
                             </a:ext>
@@ -31438,7 +32447,7 @@
                           </a:ln>
                           <a:extLst>
                             <a:ext uri="{909E8E84-426E-40dd-AFC4-6F175D3DCCD1}">
-                              <a14:hiddenFill xmlns="" xmlns:mo="http://schemas.microsoft.com/office/mac/office/2008/main" xmlns:mv="urn:schemas-microsoft-com:mac:vml" xmlns:o="urn:schemas-microsoft-com:office:office" xmlns:v="urn:schemas-microsoft-com:vml" xmlns:w10="urn:schemas-microsoft-com:office:word" xmlns:w="http://schemas.openxmlformats.org/wordprocessingml/2006/main" xmlns:a14="http://schemas.microsoft.com/office/drawing/2010/main" xmlns:arto="http://schemas.microsoft.com/office/word/2006/arto" xmlns:lc="http://schemas.openxmlformats.org/drawingml/2006/lockedCanvas">
+                              <a14:hiddenFill xmlns:lc="http://schemas.openxmlformats.org/drawingml/2006/lockedCanvas" xmlns:arto="http://schemas.microsoft.com/office/word/2006/arto" xmlns:a14="http://schemas.microsoft.com/office/drawing/2010/main" xmlns:w="http://schemas.openxmlformats.org/wordprocessingml/2006/main" xmlns:w10="urn:schemas-microsoft-com:office:word" xmlns:v="urn:schemas-microsoft-com:vml" xmlns:o="urn:schemas-microsoft-com:office:office" xmlns:mv="urn:schemas-microsoft-com:mac:vml" xmlns:mo="http://schemas.microsoft.com/office/mac/office/2008/main" xmlns="">
                                 <a:noFill/>
                               </a14:hiddenFill>
                             </a:ext>
@@ -31454,7 +32463,7 @@
           </mc:Choice>
           <mc:Fallback>
             <w:pict>
-              <v:group w14:anchorId="30E9DA8D" id="Canvas 28" o:spid="_x0000_s1038" editas="canvas" style="width:468pt;height:332.25pt;mso-position-horizontal-relative:char;mso-position-vertical-relative:line" coordsize="59436,42189" o:gfxdata="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">
+              <v:group w14:anchorId="30E9DA8D" id="Canvas 28" o:spid="_x0000_s1038" editas="canvas" style="width:468pt;height:332.25pt;mso-position-horizontal-relative:char;mso-position-vertical-relative:line" coordsize="59436,42189" o:gfxdata="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">
                 <v:shape id="_x0000_s1039" type="#_x0000_t75" style="position:absolute;width:59436;height:42189;visibility:visible;mso-wrap-style:square">
                   <v:fill o:detectmouseclick="t"/>
                   <v:path o:connecttype="none"/>
@@ -31704,7 +32713,7 @@
         <w:pStyle w:val="Heading4"/>
         <w:ind w:left="0" w:firstLine="0"/>
       </w:pPr>
-      <w:bookmarkStart w:id="120" w:name="_Toc7702415"/>
+      <w:bookmarkStart w:id="244" w:name="_Toc7702415"/>
       <w:r>
         <w:lastRenderedPageBreak/>
         <w:t>3.</w:t>
@@ -31721,7 +32730,7 @@
       <w:r>
         <w:t xml:space="preserve"> Request Message</w:t>
       </w:r>
-      <w:bookmarkEnd w:id="120"/>
+      <w:bookmarkEnd w:id="244"/>
     </w:p>
     <w:p>
       <w:pPr>
@@ -31786,7 +32795,7 @@
         <w:pStyle w:val="Heading5"/>
         <w:ind w:left="0" w:firstLine="0"/>
       </w:pPr>
-      <w:bookmarkStart w:id="121" w:name="_Toc7702416"/>
+      <w:bookmarkStart w:id="245" w:name="_Toc7702416"/>
       <w:r>
         <w:t>3.</w:t>
       </w:r>
@@ -31796,7 +32805,7 @@
       <w:r>
         <w:t>.4.1.1 Trigger Events</w:t>
       </w:r>
-      <w:bookmarkEnd w:id="121"/>
+      <w:bookmarkEnd w:id="245"/>
     </w:p>
     <w:p>
       <w:r>
@@ -31844,7 +32853,7 @@
         <w:pStyle w:val="Heading5"/>
         <w:ind w:left="0" w:firstLine="0"/>
       </w:pPr>
-      <w:bookmarkStart w:id="122" w:name="_Toc7702417"/>
+      <w:bookmarkStart w:id="246" w:name="_Toc7702417"/>
       <w:r>
         <w:t>3.</w:t>
       </w:r>
@@ -31854,7 +32863,7 @@
       <w:r>
         <w:t>.4.1.2 Message Semantics</w:t>
       </w:r>
-      <w:bookmarkEnd w:id="122"/>
+      <w:bookmarkEnd w:id="246"/>
     </w:p>
     <w:p>
       <w:pPr>
@@ -32060,8 +33069,8 @@
         </w:tabs>
         <w:ind w:left="0" w:firstLine="0"/>
       </w:pPr>
-      <w:bookmarkStart w:id="123" w:name="_Hlk5877358"/>
-      <w:bookmarkStart w:id="124" w:name="_Toc7702418"/>
+      <w:bookmarkStart w:id="247" w:name="_Hlk5877358"/>
+      <w:bookmarkStart w:id="248" w:name="_Toc7702418"/>
       <w:r>
         <w:t>3.</w:t>
       </w:r>
@@ -32077,11 +33086,11 @@
       <w:r>
         <w:t xml:space="preserve"> </w:t>
       </w:r>
-      <w:bookmarkEnd w:id="123"/>
+      <w:bookmarkEnd w:id="247"/>
       <w:r>
         <w:t>FHIR Subscription Resource Constraints</w:t>
       </w:r>
-      <w:bookmarkEnd w:id="124"/>
+      <w:bookmarkEnd w:id="248"/>
     </w:p>
     <w:p>
       <w:r>
@@ -32139,8 +33148,8 @@
       <w:r>
         <w:t xml:space="preserve">Table </w:t>
       </w:r>
-      <w:bookmarkStart w:id="125" w:name="OLE_LINK1"/>
-      <w:bookmarkStart w:id="126" w:name="OLE_LINK2"/>
+      <w:bookmarkStart w:id="249" w:name="OLE_LINK1"/>
+      <w:bookmarkStart w:id="250" w:name="OLE_LINK2"/>
       <w:r>
         <w:t>3.</w:t>
       </w:r>
@@ -32156,8 +33165,8 @@
       <w:r>
         <w:t>.2.1-1</w:t>
       </w:r>
-      <w:bookmarkEnd w:id="125"/>
-      <w:bookmarkEnd w:id="126"/>
+      <w:bookmarkEnd w:id="249"/>
+      <w:bookmarkEnd w:id="250"/>
       <w:r>
         <w:t xml:space="preserve">: </w:t>
       </w:r>
@@ -33451,7 +34460,7 @@
         </w:tabs>
         <w:ind w:left="0" w:firstLine="0"/>
       </w:pPr>
-      <w:bookmarkStart w:id="127" w:name="_Toc7702419"/>
+      <w:bookmarkStart w:id="251" w:name="_Toc7702419"/>
       <w:r>
         <w:t>3.</w:t>
       </w:r>
@@ -33461,7 +34470,7 @@
       <w:r>
         <w:t>.4.1.3 Expected Actions</w:t>
       </w:r>
-      <w:bookmarkEnd w:id="127"/>
+      <w:bookmarkEnd w:id="251"/>
       <w:r>
         <w:tab/>
       </w:r>
@@ -33558,7 +34567,6 @@
         </w:rPr>
         <w:t xml:space="preserve"> is created or an error code with an </w:t>
       </w:r>
-      <w:proofErr w:type="spellStart"/>
       <w:r>
         <w:rPr>
           <w:rFonts w:ascii="Courier New" w:hAnsi="Courier New" w:cs="Courier New"/>
@@ -33567,7 +34575,6 @@
         </w:rPr>
         <w:t>OperationOutcome</w:t>
       </w:r>
-      <w:proofErr w:type="spellEnd"/>
       <w:r>
         <w:rPr>
           <w:i w:val="0"/>
@@ -34014,7 +35021,7 @@
         <w:pStyle w:val="Heading4"/>
         <w:ind w:left="0" w:firstLine="0"/>
       </w:pPr>
-      <w:bookmarkStart w:id="128" w:name="_Toc7702420"/>
+      <w:bookmarkStart w:id="252" w:name="_Toc7702420"/>
       <w:r>
         <w:t>3.</w:t>
       </w:r>
@@ -34030,14 +35037,14 @@
       <w:r>
         <w:t xml:space="preserve"> Response</w:t>
       </w:r>
-      <w:bookmarkEnd w:id="128"/>
+      <w:bookmarkEnd w:id="252"/>
     </w:p>
     <w:p>
       <w:pPr>
         <w:pStyle w:val="Heading5"/>
         <w:ind w:left="0" w:firstLine="0"/>
       </w:pPr>
-      <w:bookmarkStart w:id="129" w:name="_Toc7702421"/>
+      <w:bookmarkStart w:id="253" w:name="_Toc7702421"/>
       <w:r>
         <w:t>3.</w:t>
       </w:r>
@@ -34047,7 +35054,7 @@
       <w:r>
         <w:t>.4.2.1 Trigger Events</w:t>
       </w:r>
-      <w:bookmarkEnd w:id="129"/>
+      <w:bookmarkEnd w:id="253"/>
     </w:p>
     <w:p>
       <w:pPr>
@@ -34122,7 +35129,7 @@
         <w:pStyle w:val="Heading5"/>
         <w:ind w:left="0" w:firstLine="0"/>
       </w:pPr>
-      <w:bookmarkStart w:id="130" w:name="_Toc7702422"/>
+      <w:bookmarkStart w:id="254" w:name="_Toc7702422"/>
       <w:r>
         <w:t>3.</w:t>
       </w:r>
@@ -34132,7 +35139,7 @@
       <w:r>
         <w:t>.4.2.2 Message Semantics</w:t>
       </w:r>
-      <w:bookmarkEnd w:id="130"/>
+      <w:bookmarkEnd w:id="254"/>
     </w:p>
     <w:p>
       <w:pPr>
@@ -34242,7 +35249,7 @@
         <w:pStyle w:val="Heading5"/>
         <w:ind w:left="0" w:firstLine="0"/>
       </w:pPr>
-      <w:bookmarkStart w:id="131" w:name="_Toc7702423"/>
+      <w:bookmarkStart w:id="255" w:name="_Toc7702423"/>
       <w:r>
         <w:t>3.</w:t>
       </w:r>
@@ -34252,7 +35259,7 @@
       <w:r>
         <w:t>.4.2.3 Expected Actions</w:t>
       </w:r>
-      <w:bookmarkEnd w:id="131"/>
+      <w:bookmarkEnd w:id="255"/>
     </w:p>
     <w:p>
       <w:pPr>
@@ -34359,7 +35366,7 @@
         <w:pStyle w:val="Heading4"/>
         <w:ind w:left="0" w:firstLine="0"/>
       </w:pPr>
-      <w:bookmarkStart w:id="132" w:name="_Toc7702424"/>
+      <w:bookmarkStart w:id="256" w:name="_Toc7702424"/>
       <w:r>
         <w:t>3.</w:t>
       </w:r>
@@ -34393,7 +35400,7 @@
       <w:r>
         <w:t xml:space="preserve"> Message</w:t>
       </w:r>
-      <w:bookmarkEnd w:id="132"/>
+      <w:bookmarkEnd w:id="256"/>
     </w:p>
     <w:p>
       <w:r>
@@ -34460,7 +35467,7 @@
         <w:pStyle w:val="Heading4"/>
         <w:ind w:left="0" w:firstLine="0"/>
       </w:pPr>
-      <w:bookmarkStart w:id="133" w:name="_Toc7702425"/>
+      <w:bookmarkStart w:id="257" w:name="_Toc7702425"/>
       <w:r>
         <w:t>3.</w:t>
       </w:r>
@@ -34488,7 +35495,7 @@
       <w:r>
         <w:t xml:space="preserve"> Message</w:t>
       </w:r>
-      <w:bookmarkEnd w:id="133"/>
+      <w:bookmarkEnd w:id="257"/>
     </w:p>
     <w:p>
       <w:r>
@@ -34638,7 +35645,7 @@
         <w:pStyle w:val="Heading4"/>
         <w:ind w:left="0" w:firstLine="0"/>
       </w:pPr>
-      <w:bookmarkStart w:id="134" w:name="_Toc7702426"/>
+      <w:bookmarkStart w:id="258" w:name="_Toc7702426"/>
       <w:r>
         <w:lastRenderedPageBreak/>
         <w:t>3.</w:t>
@@ -34667,7 +35674,7 @@
       <w:r>
         <w:t xml:space="preserve"> Message</w:t>
       </w:r>
-      <w:bookmarkEnd w:id="134"/>
+      <w:bookmarkEnd w:id="258"/>
     </w:p>
     <w:p>
       <w:r>
@@ -34765,7 +35772,7 @@
         <w:pStyle w:val="Heading3"/>
         <w:ind w:left="0" w:firstLine="0"/>
       </w:pPr>
-      <w:bookmarkStart w:id="135" w:name="_Toc7702427"/>
+      <w:bookmarkStart w:id="259" w:name="_Toc7702427"/>
       <w:r>
         <w:t>3.</w:t>
       </w:r>
@@ -34781,7 +35788,7 @@
       <w:r>
         <w:t xml:space="preserve"> Security Considerations</w:t>
       </w:r>
-      <w:bookmarkEnd w:id="135"/>
+      <w:bookmarkEnd w:id="259"/>
     </w:p>
     <w:p>
       <w:pPr>
@@ -34851,8 +35858,8 @@
         <w:pStyle w:val="Heading4"/>
         <w:ind w:left="0" w:firstLine="0"/>
       </w:pPr>
-      <w:bookmarkStart w:id="136" w:name="_Toc398544397"/>
-      <w:bookmarkStart w:id="137" w:name="_Toc7702428"/>
+      <w:bookmarkStart w:id="260" w:name="_Toc398544397"/>
+      <w:bookmarkStart w:id="261" w:name="_Toc7702428"/>
       <w:r>
         <w:t>3.</w:t>
       </w:r>
@@ -34862,8 +35869,8 @@
       <w:r>
         <w:t>.5.1 Security Audit Considerations</w:t>
       </w:r>
-      <w:bookmarkEnd w:id="136"/>
-      <w:bookmarkEnd w:id="137"/>
+      <w:bookmarkEnd w:id="260"/>
+      <w:bookmarkEnd w:id="261"/>
     </w:p>
     <w:p>
       <w:r>
@@ -34939,7 +35946,7 @@
         <w:pStyle w:val="Heading5"/>
         <w:ind w:left="0" w:firstLine="0"/>
       </w:pPr>
-      <w:bookmarkStart w:id="138" w:name="_Toc7702429"/>
+      <w:bookmarkStart w:id="262" w:name="_Toc7702429"/>
       <w:r>
         <w:t>3.</w:t>
       </w:r>
@@ -34955,7 +35962,7 @@
       <w:r>
         <w:t>audit message:</w:t>
       </w:r>
-      <w:bookmarkEnd w:id="138"/>
+      <w:bookmarkEnd w:id="262"/>
     </w:p>
     <w:tbl>
       <w:tblPr>
@@ -40166,7 +41173,7 @@
         <w:pStyle w:val="Heading5"/>
         <w:ind w:left="0" w:firstLine="0"/>
       </w:pPr>
-      <w:bookmarkStart w:id="139" w:name="_Toc7702430"/>
+      <w:bookmarkStart w:id="263" w:name="_Toc7702430"/>
       <w:r>
         <w:t>3.</w:t>
       </w:r>
@@ -40182,7 +41189,7 @@
       <w:r>
         <w:t xml:space="preserve"> audit message:</w:t>
       </w:r>
-      <w:bookmarkEnd w:id="139"/>
+      <w:bookmarkEnd w:id="263"/>
     </w:p>
     <w:tbl>
       <w:tblPr>
@@ -45423,15 +46430,7 @@
         <w:pStyle w:val="EditorInstructions"/>
       </w:pPr>
       <w:r>
-        <w:t xml:space="preserve">(Note:  This section is currently in the </w:t>
-      </w:r>
-      <w:proofErr w:type="spellStart"/>
-      <w:r>
-        <w:t>PDQm</w:t>
-      </w:r>
-      <w:proofErr w:type="spellEnd"/>
-      <w:r>
-        <w:t xml:space="preserve"> Trial Implementation Supplement)</w:t>
+        <w:t>(Note:  This section is currently in the PDQm Trial Implementation Supplement)</w:t>
       </w:r>
     </w:p>
     <w:p>
@@ -45439,13 +46438,13 @@
         <w:pStyle w:val="Heading3"/>
         <w:ind w:left="0" w:firstLine="0"/>
       </w:pPr>
-      <w:bookmarkStart w:id="140" w:name="_Toc2769954"/>
-      <w:bookmarkStart w:id="141" w:name="_Toc7702431"/>
+      <w:bookmarkStart w:id="264" w:name="_Toc2769954"/>
+      <w:bookmarkStart w:id="265" w:name="_Toc7702431"/>
       <w:r>
         <w:t>3.78.2 Actor Roles</w:t>
       </w:r>
-      <w:bookmarkEnd w:id="140"/>
-      <w:bookmarkEnd w:id="141"/>
+      <w:bookmarkEnd w:id="264"/>
+      <w:bookmarkEnd w:id="265"/>
     </w:p>
     <w:p>
       <w:pPr>
@@ -45495,7 +46494,7 @@
                         </a:ln>
                         <a:extLst>
                           <a:ext uri="{909E8E84-426E-40dd-AFC4-6F175D3DCCD1}">
-                            <a14:hiddenFill xmlns:arto="http://schemas.microsoft.com/office/word/2006/arto" xmlns:a14="http://schemas.microsoft.com/office/drawing/2010/main" xmlns:w="http://schemas.openxmlformats.org/wordprocessingml/2006/main" xmlns:w10="urn:schemas-microsoft-com:office:word" xmlns:v="urn:schemas-microsoft-com:vml" xmlns:o="urn:schemas-microsoft-com:office:office" xmlns:mv="urn:schemas-microsoft-com:mac:vml" xmlns:mo="http://schemas.microsoft.com/office/mac/office/2008/main" xmlns="">
+                            <a14:hiddenFill xmlns="" xmlns:mo="http://schemas.microsoft.com/office/mac/office/2008/main" xmlns:mv="urn:schemas-microsoft-com:mac:vml" xmlns:o="urn:schemas-microsoft-com:office:office" xmlns:v="urn:schemas-microsoft-com:vml" xmlns:w10="urn:schemas-microsoft-com:office:word" xmlns:w="http://schemas.openxmlformats.org/wordprocessingml/2006/main" xmlns:a14="http://schemas.microsoft.com/office/drawing/2010/main" xmlns:arto="http://schemas.microsoft.com/office/word/2006/arto">
                               <a:noFill/>
                             </a14:hiddenFill>
                           </a:ext>
@@ -45670,7 +46669,7 @@
                           <a:noFill/>
                           <a:extLst>
                             <a:ext uri="{909E8E84-426E-40dd-AFC4-6F175D3DCCD1}">
-                              <a14:hiddenFill xmlns:arto="http://schemas.microsoft.com/office/word/2006/arto" xmlns:a14="http://schemas.microsoft.com/office/drawing/2010/main" xmlns:w="http://schemas.openxmlformats.org/wordprocessingml/2006/main" xmlns:w10="urn:schemas-microsoft-com:office:word" xmlns:v="urn:schemas-microsoft-com:vml" xmlns:o="urn:schemas-microsoft-com:office:office" xmlns:mv="urn:schemas-microsoft-com:mac:vml" xmlns:mo="http://schemas.microsoft.com/office/mac/office/2008/main" xmlns="">
+                              <a14:hiddenFill xmlns="" xmlns:mo="http://schemas.microsoft.com/office/mac/office/2008/main" xmlns:mv="urn:schemas-microsoft-com:mac:vml" xmlns:o="urn:schemas-microsoft-com:office:office" xmlns:v="urn:schemas-microsoft-com:vml" xmlns:w10="urn:schemas-microsoft-com:office:word" xmlns:w="http://schemas.openxmlformats.org/wordprocessingml/2006/main" xmlns:a14="http://schemas.microsoft.com/office/drawing/2010/main" xmlns:arto="http://schemas.microsoft.com/office/word/2006/arto">
                                 <a:solidFill>
                                   <a:srgbClr val="FFFFFF"/>
                                 </a:solidFill>
@@ -45704,7 +46703,7 @@
                           </a:ln>
                           <a:extLst>
                             <a:ext uri="{909E8E84-426E-40dd-AFC4-6F175D3DCCD1}">
-                              <a14:hiddenFill xmlns:arto="http://schemas.microsoft.com/office/word/2006/arto" xmlns:a14="http://schemas.microsoft.com/office/drawing/2010/main" xmlns:w="http://schemas.openxmlformats.org/wordprocessingml/2006/main" xmlns:w10="urn:schemas-microsoft-com:office:word" xmlns:v="urn:schemas-microsoft-com:vml" xmlns:o="urn:schemas-microsoft-com:office:office" xmlns:mv="urn:schemas-microsoft-com:mac:vml" xmlns:mo="http://schemas.microsoft.com/office/mac/office/2008/main" xmlns="">
+                              <a14:hiddenFill xmlns="" xmlns:mo="http://schemas.microsoft.com/office/mac/office/2008/main" xmlns:mv="urn:schemas-microsoft-com:mac:vml" xmlns:o="urn:schemas-microsoft-com:office:office" xmlns:v="urn:schemas-microsoft-com:vml" xmlns:w10="urn:schemas-microsoft-com:office:word" xmlns:w="http://schemas.openxmlformats.org/wordprocessingml/2006/main" xmlns:a14="http://schemas.microsoft.com/office/drawing/2010/main" xmlns:arto="http://schemas.microsoft.com/office/word/2006/arto">
                                 <a:noFill/>
                               </a14:hiddenFill>
                             </a:ext>
@@ -45734,7 +46733,7 @@
                           </a:ln>
                           <a:extLst>
                             <a:ext uri="{909E8E84-426E-40dd-AFC4-6F175D3DCCD1}">
-                              <a14:hiddenFill xmlns:arto="http://schemas.microsoft.com/office/word/2006/arto" xmlns:a14="http://schemas.microsoft.com/office/drawing/2010/main" xmlns:w="http://schemas.openxmlformats.org/wordprocessingml/2006/main" xmlns:w10="urn:schemas-microsoft-com:office:word" xmlns:v="urn:schemas-microsoft-com:vml" xmlns:o="urn:schemas-microsoft-com:office:office" xmlns:mv="urn:schemas-microsoft-com:mac:vml" xmlns:mo="http://schemas.microsoft.com/office/mac/office/2008/main" xmlns="">
+                              <a14:hiddenFill xmlns="" xmlns:mo="http://schemas.microsoft.com/office/mac/office/2008/main" xmlns:mv="urn:schemas-microsoft-com:mac:vml" xmlns:o="urn:schemas-microsoft-com:office:office" xmlns:v="urn:schemas-microsoft-com:vml" xmlns:w10="urn:schemas-microsoft-com:office:word" xmlns:w="http://schemas.openxmlformats.org/wordprocessingml/2006/main" xmlns:a14="http://schemas.microsoft.com/office/drawing/2010/main" xmlns:arto="http://schemas.microsoft.com/office/word/2006/arto">
                                 <a:noFill/>
                               </a14:hiddenFill>
                             </a:ext>
@@ -45889,7 +46888,7 @@
           </mc:Choice>
           <mc:Fallback>
             <w:pict>
-              <v:group w14:anchorId="70938993" id="Canvas 152" o:spid="_x0000_s1063" style="width:293.4pt;height:121.2pt;mso-position-horizontal-relative:char;mso-position-vertical-relative:line" coordsize="37261,15392" o:gfxdata="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">
+              <v:group w14:anchorId="70938993" id="Canvas 152" o:spid="_x0000_s1063" style="width:293.4pt;height:121.2pt;mso-position-horizontal-relative:char;mso-position-vertical-relative:line" coordsize="37261,15392" o:gfxdata="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">
                 <v:rect id="AutoShape 51" o:spid="_x0000_s1064" style="position:absolute;width:37261;height:15392;visibility:visible;mso-wrap-style:square;v-text-anchor:top" o:gfxdata="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" filled="f" stroked="f">
                   <o:lock v:ext="edit" aspectratio="t"/>
                 </v:rect>
@@ -46270,8 +47269,8 @@
       <w:pPr>
         <w:pStyle w:val="EditorInstructions"/>
       </w:pPr>
-      <w:bookmarkStart w:id="142" w:name="_Toc396826786"/>
-      <w:bookmarkStart w:id="143" w:name="_Toc520113397"/>
+      <w:bookmarkStart w:id="266" w:name="_Toc396826786"/>
+      <w:bookmarkStart w:id="267" w:name="_Toc520113397"/>
       <w:r>
         <w:t>Replace</w:t>
       </w:r>
@@ -46290,22 +47289,14 @@
         <w:pStyle w:val="EditorInstructions"/>
       </w:pPr>
       <w:r>
-        <w:t xml:space="preserve">(Note:  This section is currently in the </w:t>
-      </w:r>
-      <w:proofErr w:type="spellStart"/>
-      <w:r>
-        <w:t>PIXm</w:t>
-      </w:r>
-      <w:proofErr w:type="spellEnd"/>
-      <w:r>
-        <w:t xml:space="preserve"> Trial Implementation Supplement)</w:t>
+        <w:t>(Note:  This section is currently in the PIXm Trial Implementation Supplement)</w:t>
       </w:r>
     </w:p>
     <w:p>
       <w:pPr>
         <w:pStyle w:val="Heading3"/>
       </w:pPr>
-      <w:bookmarkStart w:id="144" w:name="_Toc7702432"/>
+      <w:bookmarkStart w:id="268" w:name="_Toc7702432"/>
       <w:r>
         <w:rPr>
           <w:noProof/>
@@ -46414,9 +47405,9 @@
       <w:r>
         <w:t>3.83.2 Actor Roles</w:t>
       </w:r>
-      <w:bookmarkEnd w:id="142"/>
-      <w:bookmarkEnd w:id="143"/>
-      <w:bookmarkEnd w:id="144"/>
+      <w:bookmarkEnd w:id="266"/>
+      <w:bookmarkEnd w:id="267"/>
+      <w:bookmarkEnd w:id="268"/>
     </w:p>
     <w:p>
       <w:pPr>
@@ -46466,7 +47457,7 @@
                         </a:ln>
                         <a:extLst>
                           <a:ext uri="{909E8E84-426E-40dd-AFC4-6F175D3DCCD1}">
-                            <a14:hiddenFill xmlns:arto="http://schemas.microsoft.com/office/word/2006/arto" xmlns:a14="http://schemas.microsoft.com/office/drawing/2010/main" xmlns:w="http://schemas.openxmlformats.org/wordprocessingml/2006/main" xmlns:w10="urn:schemas-microsoft-com:office:word" xmlns:v="urn:schemas-microsoft-com:vml" xmlns:o="urn:schemas-microsoft-com:office:office" xmlns:mv="urn:schemas-microsoft-com:mac:vml" xmlns:mo="http://schemas.microsoft.com/office/mac/office/2008/main" xmlns="">
+                            <a14:hiddenFill xmlns="" xmlns:mo="http://schemas.microsoft.com/office/mac/office/2008/main" xmlns:mv="urn:schemas-microsoft-com:mac:vml" xmlns:o="urn:schemas-microsoft-com:office:office" xmlns:v="urn:schemas-microsoft-com:vml" xmlns:w10="urn:schemas-microsoft-com:office:word" xmlns:w="http://schemas.openxmlformats.org/wordprocessingml/2006/main" xmlns:a14="http://schemas.microsoft.com/office/drawing/2010/main" xmlns:arto="http://schemas.microsoft.com/office/word/2006/arto">
                               <a:noFill/>
                             </a14:hiddenFill>
                           </a:ext>
@@ -46539,14 +47530,14 @@
                           </a:ln>
                           <a:extLst>
                             <a:ext uri="{909E8E84-426E-40dd-AFC4-6F175D3DCCD1}">
-                              <a14:hiddenFill xmlns:arto="http://schemas.microsoft.com/office/word/2006/arto" xmlns:a14="http://schemas.microsoft.com/office/drawing/2010/main" xmlns:w="http://schemas.openxmlformats.org/wordprocessingml/2006/main" xmlns:w10="urn:schemas-microsoft-com:office:word" xmlns:v="urn:schemas-microsoft-com:vml" xmlns:o="urn:schemas-microsoft-com:office:office" xmlns:mv="urn:schemas-microsoft-com:mac:vml" xmlns:mo="http://schemas.microsoft.com/office/mac/office/2008/main" xmlns="">
+                              <a14:hiddenFill xmlns="" xmlns:mo="http://schemas.microsoft.com/office/mac/office/2008/main" xmlns:mv="urn:schemas-microsoft-com:mac:vml" xmlns:o="urn:schemas-microsoft-com:office:office" xmlns:v="urn:schemas-microsoft-com:vml" xmlns:w10="urn:schemas-microsoft-com:office:word" xmlns:w="http://schemas.openxmlformats.org/wordprocessingml/2006/main" xmlns:a14="http://schemas.microsoft.com/office/drawing/2010/main" xmlns:arto="http://schemas.microsoft.com/office/word/2006/arto">
                                 <a:solidFill>
                                   <a:srgbClr val="FFFFFF"/>
                                 </a:solidFill>
                               </a14:hiddenFill>
                             </a:ext>
                             <a:ext uri="{91240B29-F687-4f45-9708-019B960494DF}">
-                              <a14:hiddenLine xmlns:arto="http://schemas.microsoft.com/office/word/2006/arto" xmlns:a14="http://schemas.microsoft.com/office/drawing/2010/main" xmlns:w="http://schemas.openxmlformats.org/wordprocessingml/2006/main" xmlns:w10="urn:schemas-microsoft-com:office:word" xmlns:v="urn:schemas-microsoft-com:vml" xmlns:o="urn:schemas-microsoft-com:office:office" xmlns:mv="urn:schemas-microsoft-com:mac:vml" xmlns:mo="http://schemas.microsoft.com/office/mac/office/2008/main" xmlns="" w="9525">
+                              <a14:hiddenLine xmlns="" xmlns:mo="http://schemas.microsoft.com/office/mac/office/2008/main" xmlns:mv="urn:schemas-microsoft-com:mac:vml" xmlns:o="urn:schemas-microsoft-com:office:office" xmlns:v="urn:schemas-microsoft-com:vml" xmlns:w10="urn:schemas-microsoft-com:office:word" xmlns:w="http://schemas.openxmlformats.org/wordprocessingml/2006/main" xmlns:a14="http://schemas.microsoft.com/office/drawing/2010/main" xmlns:arto="http://schemas.microsoft.com/office/word/2006/arto" w="9525">
                                 <a:solidFill>
                                   <a:srgbClr val="000000"/>
                                 </a:solidFill>
@@ -46583,7 +47574,7 @@
                           </a:ln>
                           <a:extLst>
                             <a:ext uri="{909E8E84-426E-40dd-AFC4-6F175D3DCCD1}">
-                              <a14:hiddenFill xmlns:arto="http://schemas.microsoft.com/office/word/2006/arto" xmlns:a14="http://schemas.microsoft.com/office/drawing/2010/main" xmlns:w="http://schemas.openxmlformats.org/wordprocessingml/2006/main" xmlns:w10="urn:schemas-microsoft-com:office:word" xmlns:v="urn:schemas-microsoft-com:vml" xmlns:o="urn:schemas-microsoft-com:office:office" xmlns:mv="urn:schemas-microsoft-com:mac:vml" xmlns:mo="http://schemas.microsoft.com/office/mac/office/2008/main" xmlns="">
+                              <a14:hiddenFill xmlns="" xmlns:mo="http://schemas.microsoft.com/office/mac/office/2008/main" xmlns:mv="urn:schemas-microsoft-com:mac:vml" xmlns:o="urn:schemas-microsoft-com:office:office" xmlns:v="urn:schemas-microsoft-com:vml" xmlns:w10="urn:schemas-microsoft-com:office:word" xmlns:w="http://schemas.openxmlformats.org/wordprocessingml/2006/main" xmlns:a14="http://schemas.microsoft.com/office/drawing/2010/main" xmlns:arto="http://schemas.microsoft.com/office/word/2006/arto">
                                 <a:noFill/>
                               </a14:hiddenFill>
                             </a:ext>
@@ -46613,7 +47604,7 @@
                           </a:ln>
                           <a:extLst>
                             <a:ext uri="{909E8E84-426E-40dd-AFC4-6F175D3DCCD1}">
-                              <a14:hiddenFill xmlns:arto="http://schemas.microsoft.com/office/word/2006/arto" xmlns:a14="http://schemas.microsoft.com/office/drawing/2010/main" xmlns:w="http://schemas.openxmlformats.org/wordprocessingml/2006/main" xmlns:w10="urn:schemas-microsoft-com:office:word" xmlns:v="urn:schemas-microsoft-com:vml" xmlns:o="urn:schemas-microsoft-com:office:office" xmlns:mv="urn:schemas-microsoft-com:mac:vml" xmlns:mo="http://schemas.microsoft.com/office/mac/office/2008/main" xmlns="">
+                              <a14:hiddenFill xmlns="" xmlns:mo="http://schemas.microsoft.com/office/mac/office/2008/main" xmlns:mv="urn:schemas-microsoft-com:mac:vml" xmlns:o="urn:schemas-microsoft-com:office:office" xmlns:v="urn:schemas-microsoft-com:vml" xmlns:w10="urn:schemas-microsoft-com:office:word" xmlns:w="http://schemas.openxmlformats.org/wordprocessingml/2006/main" xmlns:a14="http://schemas.microsoft.com/office/drawing/2010/main" xmlns:arto="http://schemas.microsoft.com/office/word/2006/arto">
                                 <a:noFill/>
                               </a14:hiddenFill>
                             </a:ext>
@@ -46804,7 +47795,7 @@
           </mc:Choice>
           <mc:Fallback>
             <w:pict>
-              <v:group w14:anchorId="265D3E99" id="_x0000_s1071" style="width:293.4pt;height:121.2pt;mso-position-horizontal-relative:char;mso-position-vertical-relative:line" coordsize="37261,15392" o:gfxdata="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">
+              <v:group w14:anchorId="265D3E99" id="_x0000_s1071" style="width:293.4pt;height:121.2pt;mso-position-horizontal-relative:char;mso-position-vertical-relative:line" coordsize="37261,15392" o:gfxdata="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">
                 <v:rect id="AutoShape 48" o:spid="_x0000_s1072" style="position:absolute;width:37261;height:15392;visibility:visible;mso-wrap-style:square;v-text-anchor:top" o:gfxdata="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" filled="f" stroked="f">
                   <o:lock v:ext="edit" aspectratio="t"/>
                 </v:rect>
@@ -47093,15 +48084,7 @@
               <w:t xml:space="preserve">: </w:t>
             </w:r>
             <w:r>
-              <w:t xml:space="preserve">Returns Cross-referenced Patient Identifiers for the patient that </w:t>
-            </w:r>
-            <w:proofErr w:type="gramStart"/>
-            <w:r>
-              <w:t>cross-matches</w:t>
-            </w:r>
-            <w:proofErr w:type="gramEnd"/>
-            <w:r>
-              <w:t xml:space="preserve"> the Patient Identifier criteria provided by the Patient Identifier Cross-reference Consumer.</w:t>
+              <w:t>Returns Cross-referenced Patient Identifiers for the patient that cross-matches the Patient Identifier criteria provided by the Patient Identifier Cross-reference Consumer.</w:t>
             </w:r>
           </w:p>
         </w:tc>
@@ -47206,7 +48189,381 @@
 
 <file path=word/comments.xml><?xml version="1.0" encoding="utf-8"?>
 <w:comments xmlns:wpc="http://schemas.microsoft.com/office/word/2010/wordprocessingCanvas" xmlns:cx="http://schemas.microsoft.com/office/drawing/2014/chartex" xmlns:cx1="http://schemas.microsoft.com/office/drawing/2015/9/8/chartex" xmlns:cx2="http://schemas.microsoft.com/office/drawing/2015/10/21/chartex" xmlns:cx3="http://schemas.microsoft.com/office/drawing/2016/5/9/chartex" xmlns:cx4="http://schemas.microsoft.com/office/drawing/2016/5/10/chartex" xmlns:cx5="http://schemas.microsoft.com/office/drawing/2016/5/11/chartex" xmlns:cx6="http://schemas.microsoft.com/office/drawing/2016/5/12/chartex" xmlns:cx7="http://schemas.microsoft.com/office/drawing/2016/5/13/chartex" xmlns:cx8="http://schemas.microsoft.com/office/drawing/2016/5/14/chartex" xmlns:mc="http://schemas.openxmlformats.org/markup-compatibility/2006" xmlns:aink="http://schemas.microsoft.com/office/drawing/2016/ink" xmlns:am3d="http://schemas.microsoft.com/office/drawing/2017/model3d" xmlns:o="urn:schemas-microsoft-com:office:office" xmlns:r="http://schemas.openxmlformats.org/officeDocument/2006/relationships" xmlns:m="http://schemas.openxmlformats.org/officeDocument/2006/math" xmlns:v="urn:schemas-microsoft-com:vml" xmlns:wp14="http://schemas.microsoft.com/office/word/2010/wordprocessingDrawing" xmlns:wp="http://schemas.openxmlformats.org/drawingml/2006/wordprocessingDrawing" xmlns:w10="urn:schemas-microsoft-com:office:word" xmlns:w="http://schemas.openxmlformats.org/wordprocessingml/2006/main" xmlns:w14="http://schemas.microsoft.com/office/word/2010/wordml" xmlns:w15="http://schemas.microsoft.com/office/word/2012/wordml" xmlns:w16cid="http://schemas.microsoft.com/office/word/2016/wordml/cid" xmlns:w16se="http://schemas.microsoft.com/office/word/2015/wordml/symex" xmlns:wpg="http://schemas.microsoft.com/office/word/2010/wordprocessingGroup" xmlns:wpi="http://schemas.microsoft.com/office/word/2010/wordprocessingInk" xmlns:wne="http://schemas.microsoft.com/office/word/2006/wordml" xmlns:wps="http://schemas.microsoft.com/office/word/2010/wordprocessingShape" mc:Ignorable="w14 w15 w16se w16cid wp14">
-  <w:comment w:id="90" w:author="Luke Duncan" w:date="2019-11-11T14:45:00Z" w:initials="LD">
+  <w:comment w:id="15" w:author="John Moehrke" w:date="2019-11-12T20:57:00Z" w:initials="JM">
+    <w:p>
+      <w:pPr>
+        <w:pStyle w:val="CommentText"/>
+      </w:pPr>
+      <w:r>
+        <w:rPr>
+          <w:rStyle w:val="CommentReference"/>
+        </w:rPr>
+        <w:annotationRef/>
+      </w:r>
+      <w:r>
+        <w:t xml:space="preserve">Are these </w:t>
+      </w:r>
+      <w:proofErr w:type="gramStart"/>
+      <w:r>
+        <w:t>really new</w:t>
+      </w:r>
+      <w:proofErr w:type="gramEnd"/>
+      <w:r>
+        <w:t>? Can we reuse some existing ones?</w:t>
+      </w:r>
+    </w:p>
+  </w:comment>
+  <w:comment w:id="44" w:author="John Moehrke" w:date="2019-11-12T21:04:00Z" w:initials="JM">
+    <w:p>
+      <w:pPr>
+        <w:pStyle w:val="CommentText"/>
+      </w:pPr>
+      <w:r>
+        <w:rPr>
+          <w:rStyle w:val="CommentReference"/>
+        </w:rPr>
+        <w:annotationRef/>
+      </w:r>
+      <w:r>
+        <w:t>Is this still true? I thought we moved toward failure on query of old Patient id.</w:t>
+      </w:r>
+    </w:p>
+  </w:comment>
+  <w:comment w:id="57" w:author="John Moehrke" w:date="2019-11-12T21:07:00Z" w:initials="JM">
+    <w:p>
+      <w:pPr>
+        <w:pStyle w:val="CommentText"/>
+      </w:pPr>
+      <w:r>
+        <w:rPr>
+          <w:rStyle w:val="CommentReference"/>
+        </w:rPr>
+        <w:annotationRef/>
+      </w:r>
+      <w:r>
+        <w:t>???? No concepts? How about Patient Identity? How about Merge?</w:t>
+      </w:r>
+    </w:p>
+  </w:comment>
+  <w:comment w:id="59" w:author="John Moehrke" w:date="2019-11-12T21:20:00Z" w:initials="JM">
+    <w:p>
+      <w:pPr>
+        <w:pStyle w:val="CommentText"/>
+      </w:pPr>
+      <w:r>
+        <w:rPr>
+          <w:rStyle w:val="CommentReference"/>
+        </w:rPr>
+        <w:annotationRef/>
+      </w:r>
+      <w:r>
+        <w:t xml:space="preserve">I hate to add more use-cases, but these set do not have the </w:t>
+      </w:r>
+      <w:proofErr w:type="gramStart"/>
+      <w:r>
+        <w:t>most simple</w:t>
+      </w:r>
+      <w:proofErr w:type="gramEnd"/>
+      <w:r>
+        <w:t xml:space="preserve"> ‘lookup a patient master identity, and use it’. Like we expect will be the dominant use in MHD thru PDQm and </w:t>
+      </w:r>
+      <w:proofErr w:type="spellStart"/>
+      <w:r>
+        <w:t>PIDm</w:t>
+      </w:r>
+      <w:proofErr w:type="spellEnd"/>
+      <w:r>
+        <w:t>…Maybe we just say this as a pre-use-case for why PDQm and PIXm are included?</w:t>
+      </w:r>
+    </w:p>
+  </w:comment>
+  <w:comment w:id="62" w:author="John Moehrke" w:date="2019-11-12T21:08:00Z" w:initials="JM">
+    <w:p>
+      <w:pPr>
+        <w:pStyle w:val="CommentText"/>
+      </w:pPr>
+      <w:r>
+        <w:rPr>
+          <w:rStyle w:val="CommentReference"/>
+        </w:rPr>
+        <w:annotationRef/>
+      </w:r>
+      <w:r>
+        <w:t>I think there needs to be a comma between “a care facility” and “to her new baby”</w:t>
+      </w:r>
+    </w:p>
+  </w:comment>
+  <w:comment w:id="64" w:author="John Moehrke" w:date="2019-11-12T21:09:00Z" w:initials="JM">
+    <w:p>
+      <w:pPr>
+        <w:pStyle w:val="CommentText"/>
+      </w:pPr>
+      <w:r>
+        <w:rPr>
+          <w:rStyle w:val="CommentReference"/>
+        </w:rPr>
+        <w:annotationRef/>
+      </w:r>
+      <w:r>
+        <w:t>Colon seems an odd punctuation here</w:t>
+      </w:r>
+    </w:p>
+  </w:comment>
+  <w:comment w:id="63" w:author="John Moehrke" w:date="2019-11-12T21:10:00Z" w:initials="JM">
+    <w:p>
+      <w:pPr>
+        <w:pStyle w:val="CommentText"/>
+      </w:pPr>
+      <w:r>
+        <w:t>Recommend simplifying to “</w:t>
+      </w:r>
+      <w:proofErr w:type="spellStart"/>
+      <w:r>
+        <w:rPr>
+          <w:rStyle w:val="CommentReference"/>
+        </w:rPr>
+        <w:annotationRef/>
+      </w:r>
+      <w:r>
+        <w:t>Mosa</w:t>
+      </w:r>
+      <w:proofErr w:type="spellEnd"/>
+      <w:r>
+        <w:t xml:space="preserve"> gives birth to a new baby Joshua.” As there is no usefulness of “in a care facility”</w:t>
+      </w:r>
+    </w:p>
+  </w:comment>
+  <w:comment w:id="65" w:author="John Moehrke" w:date="2019-11-12T21:12:00Z" w:initials="JM">
+    <w:p>
+      <w:pPr>
+        <w:pStyle w:val="CommentText"/>
+      </w:pPr>
+      <w:r>
+        <w:rPr>
+          <w:rStyle w:val="CommentReference"/>
+        </w:rPr>
+        <w:annotationRef/>
+      </w:r>
+      <w:r>
+        <w:t>Aka a Patient Identity???</w:t>
+      </w:r>
+    </w:p>
+  </w:comment>
+  <w:comment w:id="66" w:author="John Moehrke" w:date="2019-11-12T21:12:00Z" w:initials="JM">
+    <w:p>
+      <w:pPr>
+        <w:pStyle w:val="CommentText"/>
+      </w:pPr>
+      <w:r>
+        <w:rPr>
+          <w:rStyle w:val="CommentReference"/>
+        </w:rPr>
+        <w:annotationRef/>
+      </w:r>
+      <w:r>
+        <w:t xml:space="preserve">Client Registry is not a formal actor in IHE so should not be capitalized </w:t>
+      </w:r>
+    </w:p>
+  </w:comment>
+  <w:comment w:id="67" w:author="John Moehrke" w:date="2019-11-12T21:12:00Z" w:initials="JM">
+    <w:p>
+      <w:pPr>
+        <w:pStyle w:val="CommentText"/>
+      </w:pPr>
+      <w:r>
+        <w:rPr>
+          <w:rStyle w:val="CommentReference"/>
+        </w:rPr>
+        <w:annotationRef/>
+      </w:r>
+      <w:r>
+        <w:rPr>
+          <w:rStyle w:val="CommentReference"/>
+        </w:rPr>
+        <w:t>lowercase</w:t>
+      </w:r>
+    </w:p>
+  </w:comment>
+  <w:comment w:id="77" w:author="John Moehrke" w:date="2019-11-12T21:14:00Z" w:initials="JM">
+    <w:p>
+      <w:pPr>
+        <w:pStyle w:val="CommentText"/>
+      </w:pPr>
+      <w:r>
+        <w:rPr>
+          <w:rStyle w:val="CommentReference"/>
+        </w:rPr>
+        <w:annotationRef/>
+      </w:r>
+      <w:r>
+        <w:t>CR? Spell out in lowercase</w:t>
+      </w:r>
+    </w:p>
+  </w:comment>
+  <w:comment w:id="78" w:author="John Moehrke" w:date="2019-11-12T21:15:00Z" w:initials="JM">
+    <w:p>
+      <w:pPr>
+        <w:pStyle w:val="CommentText"/>
+      </w:pPr>
+      <w:r>
+        <w:rPr>
+          <w:rStyle w:val="CommentReference"/>
+        </w:rPr>
+        <w:annotationRef/>
+      </w:r>
+      <w:r>
+        <w:t>Spell out or just call it ‘national identity registry’</w:t>
+      </w:r>
+    </w:p>
+  </w:comment>
+  <w:comment w:id="81" w:author="John Moehrke" w:date="2019-11-12T21:16:00Z" w:initials="JM">
+    <w:p>
+      <w:pPr>
+        <w:pStyle w:val="CommentText"/>
+      </w:pPr>
+      <w:r>
+        <w:rPr>
+          <w:rStyle w:val="CommentReference"/>
+        </w:rPr>
+        <w:annotationRef/>
+      </w:r>
+      <w:r>
+        <w:t>Are there good use-case driven exceptions? Or do we think this is only a technical failure?</w:t>
+      </w:r>
+    </w:p>
+  </w:comment>
+  <w:comment w:id="97" w:author="John Moehrke" w:date="2019-11-12T21:22:00Z" w:initials="JM">
+    <w:p>
+      <w:pPr>
+        <w:pStyle w:val="CommentText"/>
+      </w:pPr>
+      <w:r>
+        <w:rPr>
+          <w:rStyle w:val="CommentReference"/>
+        </w:rPr>
+        <w:annotationRef/>
+      </w:r>
+      <w:r>
+        <w:t>A duplicate master patient identity is detected.</w:t>
+      </w:r>
+    </w:p>
+  </w:comment>
+  <w:comment w:id="100" w:author="John Moehrke" w:date="2019-11-12T21:22:00Z" w:initials="JM">
+    <w:p>
+      <w:pPr>
+        <w:pStyle w:val="CommentText"/>
+      </w:pPr>
+      <w:r>
+        <w:rPr>
+          <w:rStyle w:val="CommentReference"/>
+        </w:rPr>
+        <w:annotationRef/>
+      </w:r>
+      <w:r>
+        <w:t>Note I am trying to remove “record” as many will see that as the WHOLE patient record… aka “EHR” (the ‘R’ being Record). It is unusual to see Patient Identity as the whole of the “Record”</w:t>
+      </w:r>
+    </w:p>
+  </w:comment>
+  <w:comment w:id="107" w:author="John Moehrke" w:date="2019-11-12T21:24:00Z" w:initials="JM">
+    <w:p>
+      <w:pPr>
+        <w:pStyle w:val="CommentText"/>
+      </w:pPr>
+      <w:r>
+        <w:rPr>
+          <w:rStyle w:val="CommentReference"/>
+        </w:rPr>
+        <w:annotationRef/>
+      </w:r>
+      <w:r>
+        <w:t>Able to be corrected? Or notified for correction?</w:t>
+      </w:r>
+    </w:p>
+  </w:comment>
+  <w:comment w:id="110" w:author="John Moehrke" w:date="2019-11-12T21:25:00Z" w:initials="JM">
+    <w:p>
+      <w:pPr>
+        <w:pStyle w:val="CommentText"/>
+      </w:pPr>
+      <w:r>
+        <w:rPr>
+          <w:rStyle w:val="CommentReference"/>
+        </w:rPr>
+        <w:annotationRef/>
+      </w:r>
+      <w:r>
+        <w:t>Client ID is a new term introduced in this use-case. We should stick with just one term “Patient Identity” and “Master Patent Identity”</w:t>
+      </w:r>
+    </w:p>
+  </w:comment>
+  <w:comment w:id="114" w:author="John Moehrke" w:date="2019-11-12T21:26:00Z" w:initials="JM">
+    <w:p>
+      <w:pPr>
+        <w:pStyle w:val="CommentText"/>
+      </w:pPr>
+      <w:r>
+        <w:rPr>
+          <w:rStyle w:val="CommentReference"/>
+        </w:rPr>
+        <w:annotationRef/>
+      </w:r>
+      <w:r>
+        <w:t>Bolding does not make the term more understandable. Can we just call this “second”?</w:t>
+      </w:r>
+    </w:p>
+  </w:comment>
+  <w:comment w:id="187" w:author="John Moehrke" w:date="2019-11-12T21:34:00Z" w:initials="JM">
+    <w:p>
+      <w:pPr>
+        <w:pStyle w:val="CommentText"/>
+      </w:pPr>
+      <w:r>
+        <w:rPr>
+          <w:rStyle w:val="CommentReference"/>
+        </w:rPr>
+        <w:annotationRef/>
+      </w:r>
+      <w:r>
+        <w:t>When a Subscription</w:t>
+      </w:r>
+      <w:r>
+        <w:t xml:space="preserve"> defines the message trigger isn’t the Subscription defining the encoding type? </w:t>
+      </w:r>
+      <w:proofErr w:type="gramStart"/>
+      <w:r>
+        <w:t>Thus</w:t>
+      </w:r>
+      <w:proofErr w:type="gramEnd"/>
+      <w:r>
+        <w:t xml:space="preserve"> when a Subscription is not the defining pre-condition for the trigger the encoding is defined by configuration. Right?</w:t>
+      </w:r>
+    </w:p>
+  </w:comment>
+  <w:comment w:id="199" w:author="John Moehrke" w:date="2019-11-12T21:37:00Z" w:initials="JM">
+    <w:p>
+      <w:pPr>
+        <w:pStyle w:val="CommentText"/>
+      </w:pPr>
+      <w:r>
+        <w:rPr>
+          <w:rStyle w:val="CommentReference"/>
+        </w:rPr>
+        <w:annotationRef/>
+      </w:r>
+      <w:r>
+        <w:t>If we are only handing Patient resources in the message, how is a “</w:t>
+      </w:r>
+      <w:proofErr w:type="spellStart"/>
+      <w:r>
+        <w:t>RelatedPerson</w:t>
+      </w:r>
+      <w:proofErr w:type="spellEnd"/>
+      <w:r>
+        <w:t>” to be handled? I think this should be out-of-scope for now.</w:t>
+      </w:r>
+    </w:p>
+  </w:comment>
+  <w:comment w:id="203" w:author="Luke Duncan" w:date="2019-11-11T14:45:00Z" w:initials="LD">
     <w:p>
       <w:pPr>
         <w:pStyle w:val="CommentText"/>
@@ -47245,7 +48602,7 @@
       </w:pPr>
     </w:p>
   </w:comment>
-  <w:comment w:id="91" w:author="Luke Duncan" w:date="2019-11-11T14:08:00Z" w:initials="LD">
+  <w:comment w:id="204" w:author="Luke Duncan" w:date="2019-11-11T14:08:00Z" w:initials="LD">
     <w:p>
       <w:pPr>
         <w:pStyle w:val="CommentText"/>
@@ -47261,7 +48618,7 @@
       </w:r>
     </w:p>
   </w:comment>
-  <w:comment w:id="92" w:author="Luke Duncan" w:date="2019-11-11T23:18:00Z" w:initials="LD">
+  <w:comment w:id="211" w:author="Luke Duncan" w:date="2019-11-11T23:18:00Z" w:initials="LD">
     <w:p>
       <w:pPr>
         <w:spacing w:before="0"/>
@@ -47350,7 +48707,7 @@
       </w:pPr>
     </w:p>
   </w:comment>
-  <w:comment w:id="103" w:author="Luke Duncan" w:date="2019-11-11T15:01:00Z" w:initials="LD">
+  <w:comment w:id="227" w:author="Luke Duncan" w:date="2019-11-11T15:01:00Z" w:initials="LD">
     <w:p>
       <w:pPr>
         <w:pStyle w:val="CommentText"/>
@@ -47384,7 +48741,7 @@
       </w:r>
     </w:p>
   </w:comment>
-  <w:comment w:id="109" w:author="Luke Duncan" w:date="2019-11-11T14:44:00Z" w:initials="LD">
+  <w:comment w:id="233" w:author="Luke Duncan" w:date="2019-11-11T14:44:00Z" w:initials="LD">
     <w:p>
       <w:pPr>
         <w:pStyle w:val="CommentText"/>
@@ -47415,6 +48772,26 @@
 
 <file path=word/commentsExtended.xml><?xml version="1.0" encoding="utf-8"?>
 <w15:commentsEx xmlns:wpc="http://schemas.microsoft.com/office/word/2010/wordprocessingCanvas" xmlns:cx="http://schemas.microsoft.com/office/drawing/2014/chartex" xmlns:cx1="http://schemas.microsoft.com/office/drawing/2015/9/8/chartex" xmlns:cx2="http://schemas.microsoft.com/office/drawing/2015/10/21/chartex" xmlns:cx3="http://schemas.microsoft.com/office/drawing/2016/5/9/chartex" xmlns:cx4="http://schemas.microsoft.com/office/drawing/2016/5/10/chartex" xmlns:cx5="http://schemas.microsoft.com/office/drawing/2016/5/11/chartex" xmlns:cx6="http://schemas.microsoft.com/office/drawing/2016/5/12/chartex" xmlns:cx7="http://schemas.microsoft.com/office/drawing/2016/5/13/chartex" xmlns:cx8="http://schemas.microsoft.com/office/drawing/2016/5/14/chartex" xmlns:mc="http://schemas.openxmlformats.org/markup-compatibility/2006" xmlns:aink="http://schemas.microsoft.com/office/drawing/2016/ink" xmlns:am3d="http://schemas.microsoft.com/office/drawing/2017/model3d" xmlns:o="urn:schemas-microsoft-com:office:office" xmlns:r="http://schemas.openxmlformats.org/officeDocument/2006/relationships" xmlns:m="http://schemas.openxmlformats.org/officeDocument/2006/math" xmlns:v="urn:schemas-microsoft-com:vml" xmlns:wp14="http://schemas.microsoft.com/office/word/2010/wordprocessingDrawing" xmlns:wp="http://schemas.openxmlformats.org/drawingml/2006/wordprocessingDrawing" xmlns:w10="urn:schemas-microsoft-com:office:word" xmlns:w="http://schemas.openxmlformats.org/wordprocessingml/2006/main" xmlns:w14="http://schemas.microsoft.com/office/word/2010/wordml" xmlns:w15="http://schemas.microsoft.com/office/word/2012/wordml" xmlns:w16cid="http://schemas.microsoft.com/office/word/2016/wordml/cid" xmlns:w16se="http://schemas.microsoft.com/office/word/2015/wordml/symex" xmlns:wpg="http://schemas.microsoft.com/office/word/2010/wordprocessingGroup" xmlns:wpi="http://schemas.microsoft.com/office/word/2010/wordprocessingInk" xmlns:wne="http://schemas.microsoft.com/office/word/2006/wordml" xmlns:wps="http://schemas.microsoft.com/office/word/2010/wordprocessingShape" mc:Ignorable="w14 w15 w16se w16cid wp14">
+  <w15:commentEx w15:paraId="1EE7AC74" w15:done="0"/>
+  <w15:commentEx w15:paraId="46AB6F80" w15:done="0"/>
+  <w15:commentEx w15:paraId="146B7F6E" w15:done="0"/>
+  <w15:commentEx w15:paraId="586BF751" w15:done="0"/>
+  <w15:commentEx w15:paraId="045663F4" w15:done="0"/>
+  <w15:commentEx w15:paraId="7EC8E89C" w15:done="0"/>
+  <w15:commentEx w15:paraId="671A86D9" w15:done="0"/>
+  <w15:commentEx w15:paraId="14B57C42" w15:done="0"/>
+  <w15:commentEx w15:paraId="1ADFCC5A" w15:done="0"/>
+  <w15:commentEx w15:paraId="70AF8F20" w15:done="0"/>
+  <w15:commentEx w15:paraId="7E6F400B" w15:done="0"/>
+  <w15:commentEx w15:paraId="0A9B6219" w15:done="0"/>
+  <w15:commentEx w15:paraId="278EEDE0" w15:done="0"/>
+  <w15:commentEx w15:paraId="4A98988B" w15:done="0"/>
+  <w15:commentEx w15:paraId="24B9A137" w15:done="0"/>
+  <w15:commentEx w15:paraId="448CBA90" w15:done="0"/>
+  <w15:commentEx w15:paraId="4C671AEE" w15:done="0"/>
+  <w15:commentEx w15:paraId="223760B7" w15:done="0"/>
+  <w15:commentEx w15:paraId="0CF1DA74" w15:done="0"/>
+  <w15:commentEx w15:paraId="288AAFD5" w15:done="0"/>
   <w15:commentEx w15:paraId="54FCD51F" w15:done="1"/>
   <w15:commentEx w15:paraId="60E98CC0" w15:done="1"/>
   <w15:commentEx w15:paraId="0CA05ADA" w15:done="0"/>
@@ -47425,6 +48802,26 @@
 
 <file path=word/commentsIds.xml><?xml version="1.0" encoding="utf-8"?>
 <w16cid:commentsIds xmlns:wpc="http://schemas.microsoft.com/office/word/2010/wordprocessingCanvas" xmlns:cx="http://schemas.microsoft.com/office/drawing/2014/chartex" xmlns:cx1="http://schemas.microsoft.com/office/drawing/2015/9/8/chartex" xmlns:cx2="http://schemas.microsoft.com/office/drawing/2015/10/21/chartex" xmlns:cx3="http://schemas.microsoft.com/office/drawing/2016/5/9/chartex" xmlns:cx4="http://schemas.microsoft.com/office/drawing/2016/5/10/chartex" xmlns:cx5="http://schemas.microsoft.com/office/drawing/2016/5/11/chartex" xmlns:cx6="http://schemas.microsoft.com/office/drawing/2016/5/12/chartex" xmlns:cx7="http://schemas.microsoft.com/office/drawing/2016/5/13/chartex" xmlns:cx8="http://schemas.microsoft.com/office/drawing/2016/5/14/chartex" xmlns:mc="http://schemas.openxmlformats.org/markup-compatibility/2006" xmlns:aink="http://schemas.microsoft.com/office/drawing/2016/ink" xmlns:am3d="http://schemas.microsoft.com/office/drawing/2017/model3d" xmlns:o="urn:schemas-microsoft-com:office:office" xmlns:r="http://schemas.openxmlformats.org/officeDocument/2006/relationships" xmlns:m="http://schemas.openxmlformats.org/officeDocument/2006/math" xmlns:v="urn:schemas-microsoft-com:vml" xmlns:wp14="http://schemas.microsoft.com/office/word/2010/wordprocessingDrawing" xmlns:wp="http://schemas.openxmlformats.org/drawingml/2006/wordprocessingDrawing" xmlns:w10="urn:schemas-microsoft-com:office:word" xmlns:w="http://schemas.openxmlformats.org/wordprocessingml/2006/main" xmlns:w14="http://schemas.microsoft.com/office/word/2010/wordml" xmlns:w15="http://schemas.microsoft.com/office/word/2012/wordml" xmlns:w16cid="http://schemas.microsoft.com/office/word/2016/wordml/cid" xmlns:w16se="http://schemas.microsoft.com/office/word/2015/wordml/symex" xmlns:wpg="http://schemas.microsoft.com/office/word/2010/wordprocessingGroup" xmlns:wpi="http://schemas.microsoft.com/office/word/2010/wordprocessingInk" xmlns:wne="http://schemas.microsoft.com/office/word/2006/wordml" xmlns:wps="http://schemas.microsoft.com/office/word/2010/wordprocessingShape" mc:Ignorable="w14 w15 w16se w16cid wp14">
+  <w16cid:commentId w16cid:paraId="1EE7AC74" w16cid:durableId="21759B23"/>
+  <w16cid:commentId w16cid:paraId="46AB6F80" w16cid:durableId="21759CF4"/>
+  <w16cid:commentId w16cid:paraId="146B7F6E" w16cid:durableId="21759D9D"/>
+  <w16cid:commentId w16cid:paraId="586BF751" w16cid:durableId="2175A08E"/>
+  <w16cid:commentId w16cid:paraId="045663F4" w16cid:durableId="21759DD4"/>
+  <w16cid:commentId w16cid:paraId="7EC8E89C" w16cid:durableId="21759E17"/>
+  <w16cid:commentId w16cid:paraId="671A86D9" w16cid:durableId="21759E32"/>
+  <w16cid:commentId w16cid:paraId="14B57C42" w16cid:durableId="21759EAD"/>
+  <w16cid:commentId w16cid:paraId="1ADFCC5A" w16cid:durableId="21759ECE"/>
+  <w16cid:commentId w16cid:paraId="70AF8F20" w16cid:durableId="21759EC5"/>
+  <w16cid:commentId w16cid:paraId="7E6F400B" w16cid:durableId="21759F3B"/>
+  <w16cid:commentId w16cid:paraId="0A9B6219" w16cid:durableId="21759F57"/>
+  <w16cid:commentId w16cid:paraId="278EEDE0" w16cid:durableId="21759FB6"/>
+  <w16cid:commentId w16cid:paraId="4A98988B" w16cid:durableId="2175A0FC"/>
+  <w16cid:commentId w16cid:paraId="24B9A137" w16cid:durableId="2175A125"/>
+  <w16cid:commentId w16cid:paraId="448CBA90" w16cid:durableId="2175A192"/>
+  <w16cid:commentId w16cid:paraId="4C671AEE" w16cid:durableId="2175A1B9"/>
+  <w16cid:commentId w16cid:paraId="223760B7" w16cid:durableId="2175A218"/>
+  <w16cid:commentId w16cid:paraId="0CF1DA74" w16cid:durableId="2175A3CF"/>
+  <w16cid:commentId w16cid:paraId="288AAFD5" w16cid:durableId="2175A4AF"/>
   <w16cid:commentId w16cid:paraId="54FCD51F" w16cid:durableId="2173F278"/>
   <w16cid:commentId w16cid:paraId="60E98CC0" w16cid:durableId="2173E9D3"/>
   <w16cid:commentId w16cid:paraId="0CA05ADA" w16cid:durableId="21746AB2"/>
@@ -47568,8 +48965,8 @@
         <w:szCs w:val="20"/>
       </w:rPr>
     </w:pPr>
-    <w:bookmarkStart w:id="145" w:name="_1l354xk" w:colFirst="0" w:colLast="0"/>
-    <w:bookmarkEnd w:id="145"/>
+    <w:bookmarkStart w:id="269" w:name="_1l354xk" w:colFirst="0" w:colLast="0"/>
+    <w:bookmarkEnd w:id="269"/>
     <w:r>
       <w:rPr>
         <w:color w:val="000000"/>
@@ -49143,6 +50540,9 @@
 
 <file path=word/people.xml><?xml version="1.0" encoding="utf-8"?>
 <w15:people xmlns:wpc="http://schemas.microsoft.com/office/word/2010/wordprocessingCanvas" xmlns:cx="http://schemas.microsoft.com/office/drawing/2014/chartex" xmlns:cx1="http://schemas.microsoft.com/office/drawing/2015/9/8/chartex" xmlns:cx2="http://schemas.microsoft.com/office/drawing/2015/10/21/chartex" xmlns:cx3="http://schemas.microsoft.com/office/drawing/2016/5/9/chartex" xmlns:cx4="http://schemas.microsoft.com/office/drawing/2016/5/10/chartex" xmlns:cx5="http://schemas.microsoft.com/office/drawing/2016/5/11/chartex" xmlns:cx6="http://schemas.microsoft.com/office/drawing/2016/5/12/chartex" xmlns:cx7="http://schemas.microsoft.com/office/drawing/2016/5/13/chartex" xmlns:cx8="http://schemas.microsoft.com/office/drawing/2016/5/14/chartex" xmlns:mc="http://schemas.openxmlformats.org/markup-compatibility/2006" xmlns:aink="http://schemas.microsoft.com/office/drawing/2016/ink" xmlns:am3d="http://schemas.microsoft.com/office/drawing/2017/model3d" xmlns:o="urn:schemas-microsoft-com:office:office" xmlns:r="http://schemas.openxmlformats.org/officeDocument/2006/relationships" xmlns:m="http://schemas.openxmlformats.org/officeDocument/2006/math" xmlns:v="urn:schemas-microsoft-com:vml" xmlns:wp14="http://schemas.microsoft.com/office/word/2010/wordprocessingDrawing" xmlns:wp="http://schemas.openxmlformats.org/drawingml/2006/wordprocessingDrawing" xmlns:w10="urn:schemas-microsoft-com:office:word" xmlns:w="http://schemas.openxmlformats.org/wordprocessingml/2006/main" xmlns:w14="http://schemas.microsoft.com/office/word/2010/wordml" xmlns:w15="http://schemas.microsoft.com/office/word/2012/wordml" xmlns:w16cid="http://schemas.microsoft.com/office/word/2016/wordml/cid" xmlns:w16se="http://schemas.microsoft.com/office/word/2015/wordml/symex" xmlns:wpg="http://schemas.microsoft.com/office/word/2010/wordprocessingGroup" xmlns:wpi="http://schemas.microsoft.com/office/word/2010/wordprocessingInk" xmlns:wne="http://schemas.microsoft.com/office/word/2006/wordml" xmlns:wps="http://schemas.microsoft.com/office/word/2010/wordprocessingShape" mc:Ignorable="w14 w15 w16se w16cid wp14">
+  <w15:person w15:author="John Moehrke">
+    <w15:presenceInfo w15:providerId="AD" w15:userId="S::john.moehrke@bylight.com::190552cb-bacd-4e8e-adca-e08b148d3b38"/>
+  </w15:person>
   <w15:person w15:author="Luke Duncan">
     <w15:presenceInfo w15:providerId="Windows Live" w15:userId="00bbf04f5c1547d2"/>
   </w15:person>
@@ -49166,7 +50566,7 @@
       </w:pPr>
     </w:pPrDefault>
   </w:docDefaults>
-  <w:latentStyles w:defLockedState="0" w:defUIPriority="99" w:defSemiHidden="0" w:defUnhideWhenUsed="0" w:defQFormat="0" w:count="376">
+  <w:latentStyles w:defLockedState="0" w:defUIPriority="99" w:defSemiHidden="0" w:defUnhideWhenUsed="0" w:defQFormat="0" w:count="375">
     <w:lsdException w:name="Normal" w:uiPriority="0" w:qFormat="1"/>
     <w:lsdException w:name="heading 1" w:uiPriority="9" w:qFormat="1"/>
     <w:lsdException w:name="heading 2" w:semiHidden="1" w:uiPriority="9" w:unhideWhenUsed="1" w:qFormat="1"/>
@@ -49541,7 +50941,6 @@
     <w:lsdException w:name="Smart Hyperlink" w:semiHidden="1" w:unhideWhenUsed="1"/>
     <w:lsdException w:name="Hashtag" w:semiHidden="1" w:unhideWhenUsed="1"/>
     <w:lsdException w:name="Unresolved Mention" w:semiHidden="1" w:unhideWhenUsed="1"/>
-    <w:lsdException w:name="Smart Link" w:semiHidden="1" w:unhideWhenUsed="1"/>
   </w:latentStyles>
   <w:style w:type="paragraph" w:default="1" w:styleId="Normal">
     <w:name w:val="Normal"/>
@@ -50848,7 +52247,7 @@
 </file>
 
 <file path=customXml/itemProps1.xml><?xml version="1.0" encoding="utf-8"?>
-<ds:datastoreItem xmlns:ds="http://schemas.openxmlformats.org/officeDocument/2006/customXml" ds:itemID="{ED58C6C5-7E3A-425F-B72A-A53FF7D2EEFB}">
+<ds:datastoreItem xmlns:ds="http://schemas.openxmlformats.org/officeDocument/2006/customXml" ds:itemID="{3D474075-BFAC-4CEE-BEA2-5E8A72D55EA3}">
   <ds:schemaRefs>
     <ds:schemaRef ds:uri="http://schemas.openxmlformats.org/officeDocument/2006/bibliography"/>
   </ds:schemaRefs>

</xml_diff>